<commit_message>
couple minor tweaks to psuedocode
Signed-off-by: jbayntun <j_bayntun@hotmail.com>
</commit_message>
<xml_diff>
--- a/Design/new_comp4985_designdocument_commaudio.docx
+++ b/Design/new_comp4985_designdocument_commaudio.docx
@@ -1,6 +1,6 @@
 
 <file path=word/document.xml><?xml version="1.0" encoding="utf-8"?>
-<w:document xmlns:wpc="http://schemas.microsoft.com/office/word/2010/wordprocessingCanvas" xmlns:mc="http://schemas.openxmlformats.org/markup-compatibility/2006" xmlns:o="urn:schemas-microsoft-com:office:office" xmlns:r="http://schemas.openxmlformats.org/officeDocument/2006/relationships" xmlns:m="http://schemas.openxmlformats.org/officeDocument/2006/math" xmlns:v="urn:schemas-microsoft-com:vml" xmlns:wp14="http://schemas.microsoft.com/office/word/2010/wordprocessingDrawing" xmlns:wp="http://schemas.openxmlformats.org/drawingml/2006/wordprocessingDrawing" xmlns:w10="urn:schemas-microsoft-com:office:word" xmlns:w="http://schemas.openxmlformats.org/wordprocessingml/2006/main" xmlns:w14="http://schemas.microsoft.com/office/word/2010/wordml" xmlns:w15="http://schemas.microsoft.com/office/word/2012/wordml" xmlns:wpg="http://schemas.microsoft.com/office/word/2010/wordprocessingGroup" xmlns:wpi="http://schemas.microsoft.com/office/word/2010/wordprocessingInk" xmlns:wne="http://schemas.microsoft.com/office/word/2006/wordml" xmlns:wps="http://schemas.microsoft.com/office/word/2010/wordprocessingShape" mc:Ignorable="w14 w15 wp14">
+<w:document xmlns:ve="http://schemas.openxmlformats.org/markup-compatibility/2006" xmlns:o="urn:schemas-microsoft-com:office:office" xmlns:r="http://schemas.openxmlformats.org/officeDocument/2006/relationships" xmlns:m="http://schemas.openxmlformats.org/officeDocument/2006/math" xmlns:v="urn:schemas-microsoft-com:vml" xmlns:wp="http://schemas.openxmlformats.org/drawingml/2006/wordprocessingDrawing" xmlns:w10="urn:schemas-microsoft-com:office:word" xmlns:w="http://schemas.openxmlformats.org/wordprocessingml/2006/main" xmlns:wne="http://schemas.microsoft.com/office/word/2006/wordml">
   <w:body>
     <w:sdt>
       <w:sdtPr>
@@ -2774,10 +2774,10 @@
             <v:path o:extrusionok="f" gradientshapeok="t" o:connecttype="rect"/>
             <o:lock v:ext="edit" aspectratio="t"/>
           </v:shapetype>
-          <v:shape id="_x0000_i1029" type="#_x0000_t75" style="width:467.7pt;height:386.3pt" o:ole="">
+          <v:shape id="_x0000_i1025" type="#_x0000_t75" style="width:467.7pt;height:386.3pt" o:ole="">
             <v:imagedata r:id="rId9" o:title=""/>
           </v:shape>
-          <o:OLEObject Type="Embed" ProgID="Visio.Drawing.15" ShapeID="_x0000_i1029" DrawAspect="Content" ObjectID="_1490019051" r:id="rId10"/>
+          <o:OLEObject Type="Embed" ProgID="Visio.Drawing.15" ShapeID="_x0000_i1025" DrawAspect="Content" ObjectID="_1490023444" r:id="rId10"/>
         </w:object>
       </w:r>
     </w:p>
@@ -2800,9 +2800,6 @@
         <w:t>Client Side</w:t>
       </w:r>
       <w:bookmarkEnd w:id="11"/>
-      <w:r>
-        <w:t xml:space="preserve"> </w:t>
-      </w:r>
     </w:p>
     <w:p/>
     <w:p>
@@ -2818,10 +2815,10 @@
     <w:p>
       <w:r>
         <w:object w:dxaOrig="9331" w:dyaOrig="6271">
-          <v:shape id="_x0000_i1025" type="#_x0000_t75" style="width:465.8pt;height:313.05pt" o:ole="">
+          <v:shape id="_x0000_i1026" type="#_x0000_t75" style="width:465.8pt;height:313.05pt" o:ole="">
             <v:imagedata r:id="rId11" o:title=""/>
           </v:shape>
-          <o:OLEObject Type="Embed" ProgID="Visio.Drawing.15" ShapeID="_x0000_i1025" DrawAspect="Content" ObjectID="_1490019052" r:id="rId12"/>
+          <o:OLEObject Type="Embed" ProgID="Visio.Drawing.15" ShapeID="_x0000_i1026" DrawAspect="Content" ObjectID="_1490023445" r:id="rId12"/>
         </w:object>
       </w:r>
       <w:bookmarkStart w:id="13" w:name="_Toc413174769"/>
@@ -2839,10 +2836,10 @@
     <w:p>
       <w:r>
         <w:object w:dxaOrig="11056" w:dyaOrig="11101">
-          <v:shape id="_x0000_i1026" type="#_x0000_t75" style="width:467.7pt;height:469.55pt" o:ole="">
+          <v:shape id="_x0000_i1027" type="#_x0000_t75" style="width:467.7pt;height:469.55pt" o:ole="">
             <v:imagedata r:id="rId13" o:title=""/>
           </v:shape>
-          <o:OLEObject Type="Embed" ProgID="Visio.Drawing.15" ShapeID="_x0000_i1026" DrawAspect="Content" ObjectID="_1490019053" r:id="rId14"/>
+          <o:OLEObject Type="Embed" ProgID="Visio.Drawing.15" ShapeID="_x0000_i1027" DrawAspect="Content" ObjectID="_1490023446" r:id="rId14"/>
         </w:object>
       </w:r>
     </w:p>
@@ -2859,10 +2856,10 @@
     <w:p>
       <w:r>
         <w:object w:dxaOrig="8355" w:dyaOrig="6975">
-          <v:shape id="_x0000_i1027" type="#_x0000_t75" style="width:417.6pt;height:348.75pt" o:ole="">
+          <v:shape id="_x0000_i1028" type="#_x0000_t75" style="width:417.6pt;height:348.75pt" o:ole="">
             <v:imagedata r:id="rId15" o:title=""/>
           </v:shape>
-          <o:OLEObject Type="Embed" ProgID="Visio.Drawing.15" ShapeID="_x0000_i1027" DrawAspect="Content" ObjectID="_1490019054" r:id="rId16"/>
+          <o:OLEObject Type="Embed" ProgID="Visio.Drawing.15" ShapeID="_x0000_i1028" DrawAspect="Content" ObjectID="_1490023447" r:id="rId16"/>
         </w:object>
       </w:r>
     </w:p>
@@ -2884,10 +2881,10 @@
       </w:pPr>
       <w:r>
         <w:object w:dxaOrig="6046" w:dyaOrig="6436">
-          <v:shape id="_x0000_i1028" type="#_x0000_t75" style="width:302.4pt;height:321.8pt" o:ole="">
+          <v:shape id="_x0000_i1029" type="#_x0000_t75" style="width:302.4pt;height:321.8pt" o:ole="">
             <v:imagedata r:id="rId17" o:title=""/>
           </v:shape>
-          <o:OLEObject Type="Embed" ProgID="Visio.Drawing.15" ShapeID="_x0000_i1028" DrawAspect="Content" ObjectID="_1490019055" r:id="rId18"/>
+          <o:OLEObject Type="Embed" ProgID="Visio.Drawing.15" ShapeID="_x0000_i1029" DrawAspect="Content" ObjectID="_1490023448" r:id="rId18"/>
         </w:object>
       </w:r>
     </w:p>
@@ -2981,7 +2978,7 @@
       <w:tblPr>
         <w:tblStyle w:val="TableGrid"/>
         <w:tblW w:w="0" w:type="auto"/>
-        <w:tblLook w:val="04A0" w:firstRow="1" w:lastRow="0" w:firstColumn="1" w:lastColumn="0" w:noHBand="0" w:noVBand="1"/>
+        <w:tblLook w:val="04A0"/>
       </w:tblPr>
       <w:tblGrid>
         <w:gridCol w:w="222"/>
@@ -3088,7 +3085,7 @@
         <w:tblStyle w:val="GridTable5Dark-Accent11"/>
         <w:tblpPr w:leftFromText="180" w:rightFromText="180" w:vertAnchor="text" w:horzAnchor="page" w:tblpX="937" w:tblpY="320"/>
         <w:tblW w:w="10691" w:type="dxa"/>
-        <w:tblLook w:val="04A0" w:firstRow="1" w:lastRow="0" w:firstColumn="1" w:lastColumn="0" w:noHBand="0" w:noVBand="1"/>
+        <w:tblLook w:val="04A0"/>
       </w:tblPr>
       <w:tblGrid>
         <w:gridCol w:w="3563"/>
@@ -3097,12 +3094,12 @@
       </w:tblGrid>
       <w:tr>
         <w:trPr>
-          <w:cnfStyle w:val="100000000000" w:firstRow="1" w:lastRow="0" w:firstColumn="0" w:lastColumn="0" w:oddVBand="0" w:evenVBand="0" w:oddHBand="0" w:evenHBand="0" w:firstRowFirstColumn="0" w:firstRowLastColumn="0" w:lastRowFirstColumn="0" w:lastRowLastColumn="0"/>
+          <w:cnfStyle w:val="100000000000"/>
           <w:trHeight w:val="256"/>
         </w:trPr>
         <w:tc>
           <w:tcPr>
-            <w:cnfStyle w:val="001000000000" w:firstRow="0" w:lastRow="0" w:firstColumn="1" w:lastColumn="0" w:oddVBand="0" w:evenVBand="0" w:oddHBand="0" w:evenHBand="0" w:firstRowFirstColumn="0" w:firstRowLastColumn="0" w:lastRowFirstColumn="0" w:lastRowLastColumn="0"/>
+            <w:cnfStyle w:val="001000000000"/>
             <w:tcW w:w="3563" w:type="dxa"/>
           </w:tcPr>
           <w:p>
@@ -3122,7 +3119,7 @@
           <w:p>
             <w:pPr>
               <w:jc w:val="center"/>
-              <w:cnfStyle w:val="100000000000" w:firstRow="1" w:lastRow="0" w:firstColumn="0" w:lastColumn="0" w:oddVBand="0" w:evenVBand="0" w:oddHBand="0" w:evenHBand="0" w:firstRowFirstColumn="0" w:firstRowLastColumn="0" w:lastRowFirstColumn="0" w:lastRowLastColumn="0"/>
+              <w:cnfStyle w:val="100000000000"/>
             </w:pPr>
             <w:r>
               <w:t>DATA</w:t>
@@ -3136,7 +3133,7 @@
           <w:p>
             <w:pPr>
               <w:jc w:val="center"/>
-              <w:cnfStyle w:val="100000000000" w:firstRow="1" w:lastRow="0" w:firstColumn="0" w:lastColumn="0" w:oddVBand="0" w:evenVBand="0" w:oddHBand="0" w:evenHBand="0" w:firstRowFirstColumn="0" w:firstRowLastColumn="0" w:lastRowFirstColumn="0" w:lastRowLastColumn="0"/>
+              <w:cnfStyle w:val="100000000000"/>
             </w:pPr>
             <w:r>
               <w:t>Description</w:t>
@@ -3146,12 +3143,12 @@
       </w:tr>
       <w:tr>
         <w:trPr>
-          <w:cnfStyle w:val="000000100000" w:firstRow="0" w:lastRow="0" w:firstColumn="0" w:lastColumn="0" w:oddVBand="0" w:evenVBand="0" w:oddHBand="1" w:evenHBand="0" w:firstRowFirstColumn="0" w:firstRowLastColumn="0" w:lastRowFirstColumn="0" w:lastRowLastColumn="0"/>
+          <w:cnfStyle w:val="000000100000"/>
           <w:trHeight w:val="781"/>
         </w:trPr>
         <w:tc>
           <w:tcPr>
-            <w:cnfStyle w:val="001000000000" w:firstRow="0" w:lastRow="0" w:firstColumn="1" w:lastColumn="0" w:oddVBand="0" w:evenVBand="0" w:oddHBand="0" w:evenHBand="0" w:firstRowFirstColumn="0" w:firstRowLastColumn="0" w:lastRowFirstColumn="0" w:lastRowLastColumn="0"/>
+            <w:cnfStyle w:val="001000000000"/>
             <w:tcW w:w="3563" w:type="dxa"/>
             <w:shd w:val="clear" w:color="auto" w:fill="04BBFF" w:themeFill="text2" w:themeFillShade="BF"/>
           </w:tcPr>
@@ -3171,7 +3168,7 @@
           </w:tcPr>
           <w:p>
             <w:pPr>
-              <w:cnfStyle w:val="000000100000" w:firstRow="0" w:lastRow="0" w:firstColumn="0" w:lastColumn="0" w:oddVBand="0" w:evenVBand="0" w:oddHBand="1" w:evenHBand="0" w:firstRowFirstColumn="0" w:firstRowLastColumn="0" w:lastRowFirstColumn="0" w:lastRowLastColumn="0"/>
+              <w:cnfStyle w:val="000000100000"/>
             </w:pPr>
             <w:r>
               <w:t>No data</w:t>
@@ -3185,7 +3182,7 @@
           </w:tcPr>
           <w:p>
             <w:pPr>
-              <w:cnfStyle w:val="000000100000" w:firstRow="0" w:lastRow="0" w:firstColumn="0" w:lastColumn="0" w:oddVBand="0" w:evenVBand="0" w:oddHBand="1" w:evenHBand="0" w:firstRowFirstColumn="0" w:firstRowLastColumn="0" w:lastRowFirstColumn="0" w:lastRowLastColumn="0"/>
+              <w:cnfStyle w:val="000000100000"/>
             </w:pPr>
             <w:r>
               <w:t xml:space="preserve">Message from client to server </w:t>
@@ -3208,7 +3205,7 @@
         </w:trPr>
         <w:tc>
           <w:tcPr>
-            <w:cnfStyle w:val="001000000000" w:firstRow="0" w:lastRow="0" w:firstColumn="1" w:lastColumn="0" w:oddVBand="0" w:evenVBand="0" w:oddHBand="0" w:evenHBand="0" w:firstRowFirstColumn="0" w:firstRowLastColumn="0" w:lastRowFirstColumn="0" w:lastRowLastColumn="0"/>
+            <w:cnfStyle w:val="001000000000"/>
             <w:tcW w:w="3563" w:type="dxa"/>
             <w:shd w:val="clear" w:color="auto" w:fill="04BBFF" w:themeFill="text2" w:themeFillShade="BF"/>
           </w:tcPr>
@@ -3231,7 +3228,7 @@
           </w:tcPr>
           <w:p>
             <w:pPr>
-              <w:cnfStyle w:val="000000000000" w:firstRow="0" w:lastRow="0" w:firstColumn="0" w:lastColumn="0" w:oddVBand="0" w:evenVBand="0" w:oddHBand="0" w:evenHBand="0" w:firstRowFirstColumn="0" w:firstRowLastColumn="0" w:lastRowFirstColumn="0" w:lastRowLastColumn="0"/>
+              <w:cnfStyle w:val="000000000000"/>
             </w:pPr>
             <w:r>
               <w:t>No data</w:t>
@@ -3245,7 +3242,7 @@
           </w:tcPr>
           <w:p>
             <w:pPr>
-              <w:cnfStyle w:val="000000000000" w:firstRow="0" w:lastRow="0" w:firstColumn="0" w:lastColumn="0" w:oddVBand="0" w:evenVBand="0" w:oddHBand="0" w:evenHBand="0" w:firstRowFirstColumn="0" w:firstRowLastColumn="0" w:lastRowFirstColumn="0" w:lastRowLastColumn="0"/>
+              <w:cnfStyle w:val="000000000000"/>
             </w:pPr>
             <w:r>
               <w:t>Message from client to server or another client for mic connection</w:t>
@@ -3255,12 +3252,12 @@
       </w:tr>
       <w:tr>
         <w:trPr>
-          <w:cnfStyle w:val="000000100000" w:firstRow="0" w:lastRow="0" w:firstColumn="0" w:lastColumn="0" w:oddVBand="0" w:evenVBand="0" w:oddHBand="1" w:evenHBand="0" w:firstRowFirstColumn="0" w:firstRowLastColumn="0" w:lastRowFirstColumn="0" w:lastRowLastColumn="0"/>
+          <w:cnfStyle w:val="000000100000"/>
           <w:trHeight w:val="1306"/>
         </w:trPr>
         <w:tc>
           <w:tcPr>
-            <w:cnfStyle w:val="001000000000" w:firstRow="0" w:lastRow="0" w:firstColumn="1" w:lastColumn="0" w:oddVBand="0" w:evenVBand="0" w:oddHBand="0" w:evenHBand="0" w:firstRowFirstColumn="0" w:firstRowLastColumn="0" w:lastRowFirstColumn="0" w:lastRowLastColumn="0"/>
+            <w:cnfStyle w:val="001000000000"/>
             <w:tcW w:w="3563" w:type="dxa"/>
             <w:shd w:val="clear" w:color="auto" w:fill="987200" w:themeFill="accent5" w:themeFillShade="BF"/>
           </w:tcPr>
@@ -3280,7 +3277,7 @@
           </w:tcPr>
           <w:p>
             <w:pPr>
-              <w:cnfStyle w:val="000000100000" w:firstRow="0" w:lastRow="0" w:firstColumn="0" w:lastColumn="0" w:oddVBand="0" w:evenVBand="0" w:oddHBand="1" w:evenHBand="0" w:firstRowFirstColumn="0" w:firstRowLastColumn="0" w:lastRowFirstColumn="0" w:lastRowLastColumn="0"/>
+              <w:cnfStyle w:val="000000100000"/>
             </w:pPr>
             <w:r>
               <w:t>Name of song to be played</w:t>
@@ -3294,7 +3291,7 @@
           </w:tcPr>
           <w:p>
             <w:pPr>
-              <w:cnfStyle w:val="000000100000" w:firstRow="0" w:lastRow="0" w:firstColumn="0" w:lastColumn="0" w:oddVBand="0" w:evenVBand="0" w:oddHBand="1" w:evenHBand="0" w:firstRowFirstColumn="0" w:firstRowLastColumn="0" w:lastRowFirstColumn="0" w:lastRowLastColumn="0"/>
+              <w:cnfStyle w:val="000000100000"/>
             </w:pPr>
             <w:r>
               <w:t>Message from client specifying the peer-to-peer song that they would like to listen. This should trigger a UDP connection between the client and server</w:t>
@@ -3311,7 +3308,7 @@
         </w:trPr>
         <w:tc>
           <w:tcPr>
-            <w:cnfStyle w:val="001000000000" w:firstRow="0" w:lastRow="0" w:firstColumn="1" w:lastColumn="0" w:oddVBand="0" w:evenVBand="0" w:oddHBand="0" w:evenHBand="0" w:firstRowFirstColumn="0" w:firstRowLastColumn="0" w:lastRowFirstColumn="0" w:lastRowLastColumn="0"/>
+            <w:cnfStyle w:val="001000000000"/>
             <w:tcW w:w="3563" w:type="dxa"/>
             <w:shd w:val="clear" w:color="auto" w:fill="987200" w:themeFill="accent5" w:themeFillShade="BF"/>
           </w:tcPr>
@@ -3331,7 +3328,7 @@
           </w:tcPr>
           <w:p>
             <w:pPr>
-              <w:cnfStyle w:val="000000000000" w:firstRow="0" w:lastRow="0" w:firstColumn="0" w:lastColumn="0" w:oddVBand="0" w:evenVBand="0" w:oddHBand="0" w:evenHBand="0" w:firstRowFirstColumn="0" w:firstRowLastColumn="0" w:lastRowFirstColumn="0" w:lastRowLastColumn="0"/>
+              <w:cnfStyle w:val="000000000000"/>
             </w:pPr>
             <w:r>
               <w:t>Name of song to be saved</w:t>
@@ -3345,7 +3342,7 @@
           </w:tcPr>
           <w:p>
             <w:pPr>
-              <w:cnfStyle w:val="000000000000" w:firstRow="0" w:lastRow="0" w:firstColumn="0" w:lastColumn="0" w:oddVBand="0" w:evenVBand="0" w:oddHBand="0" w:evenHBand="0" w:firstRowFirstColumn="0" w:firstRowLastColumn="0" w:lastRowFirstColumn="0" w:lastRowLastColumn="0"/>
+              <w:cnfStyle w:val="000000000000"/>
             </w:pPr>
             <w:r>
               <w:t>Sent by client to the server to request a song to be saved</w:t>
@@ -3358,12 +3355,12 @@
       </w:tr>
       <w:tr>
         <w:trPr>
-          <w:cnfStyle w:val="000000100000" w:firstRow="0" w:lastRow="0" w:firstColumn="0" w:lastColumn="0" w:oddVBand="0" w:evenVBand="0" w:oddHBand="1" w:evenHBand="0" w:firstRowFirstColumn="0" w:firstRowLastColumn="0" w:lastRowFirstColumn="0" w:lastRowLastColumn="0"/>
+          <w:cnfStyle w:val="000000100000"/>
           <w:trHeight w:val="256"/>
         </w:trPr>
         <w:tc>
           <w:tcPr>
-            <w:cnfStyle w:val="001000000000" w:firstRow="0" w:lastRow="0" w:firstColumn="1" w:lastColumn="0" w:oddVBand="0" w:evenVBand="0" w:oddHBand="0" w:evenHBand="0" w:firstRowFirstColumn="0" w:firstRowLastColumn="0" w:lastRowFirstColumn="0" w:lastRowLastColumn="0"/>
+            <w:cnfStyle w:val="001000000000"/>
             <w:tcW w:w="3563" w:type="dxa"/>
             <w:shd w:val="clear" w:color="auto" w:fill="4C4C72" w:themeFill="accent3" w:themeFillShade="BF"/>
           </w:tcPr>
@@ -3383,7 +3380,7 @@
           </w:tcPr>
           <w:p>
             <w:pPr>
-              <w:cnfStyle w:val="000000100000" w:firstRow="0" w:lastRow="0" w:firstColumn="0" w:lastColumn="0" w:oddVBand="0" w:evenVBand="0" w:oddHBand="1" w:evenHBand="0" w:firstRowFirstColumn="0" w:firstRowLastColumn="0" w:lastRowFirstColumn="0" w:lastRowLastColumn="0"/>
+              <w:cnfStyle w:val="000000100000"/>
             </w:pPr>
             <w:r>
               <w:t>Name of each song that is availa</w:t>
@@ -3403,7 +3400,7 @@
           </w:p>
           <w:p>
             <w:pPr>
-              <w:cnfStyle w:val="000000100000" w:firstRow="0" w:lastRow="0" w:firstColumn="0" w:lastColumn="0" w:oddVBand="0" w:evenVBand="0" w:oddHBand="1" w:evenHBand="0" w:firstRowFirstColumn="0" w:firstRowLastColumn="0" w:lastRowFirstColumn="0" w:lastRowLastColumn="0"/>
+              <w:cnfStyle w:val="000000100000"/>
             </w:pPr>
             <w:r>
               <w:t>EX: Imagine^John Lennon|Let It Be^The Beatles</w:t>
@@ -3417,7 +3414,7 @@
           </w:tcPr>
           <w:p>
             <w:pPr>
-              <w:cnfStyle w:val="000000100000" w:firstRow="0" w:lastRow="0" w:firstColumn="0" w:lastColumn="0" w:oddVBand="0" w:evenVBand="0" w:oddHBand="1" w:evenHBand="0" w:firstRowFirstColumn="0" w:firstRowLastColumn="0" w:lastRowFirstColumn="0" w:lastRowLastColumn="0"/>
+              <w:cnfStyle w:val="000000100000"/>
             </w:pPr>
             <w:r>
               <w:t xml:space="preserve">Message from server to client upon multicast connection. The server sends the name and artist </w:t>
@@ -3437,7 +3434,7 @@
         </w:trPr>
         <w:tc>
           <w:tcPr>
-            <w:cnfStyle w:val="001000000000" w:firstRow="0" w:lastRow="0" w:firstColumn="1" w:lastColumn="0" w:oddVBand="0" w:evenVBand="0" w:oddHBand="0" w:evenHBand="0" w:firstRowFirstColumn="0" w:firstRowLastColumn="0" w:lastRowFirstColumn="0" w:lastRowLastColumn="0"/>
+            <w:cnfStyle w:val="001000000000"/>
             <w:tcW w:w="3563" w:type="dxa"/>
           </w:tcPr>
           <w:p>
@@ -3455,7 +3452,7 @@
           </w:tcPr>
           <w:p>
             <w:pPr>
-              <w:cnfStyle w:val="000000000000" w:firstRow="0" w:lastRow="0" w:firstColumn="0" w:lastColumn="0" w:oddVBand="0" w:evenVBand="0" w:oddHBand="0" w:evenHBand="0" w:firstRowFirstColumn="0" w:firstRowLastColumn="0" w:lastRowFirstColumn="0" w:lastRowLastColumn="0"/>
+              <w:cnfStyle w:val="000000000000"/>
             </w:pPr>
             <w:r>
               <w:t>Name of the song playing current with the corresponding information separated by a ‘^’</w:t>
@@ -3463,12 +3460,12 @@
           </w:p>
           <w:p>
             <w:pPr>
-              <w:cnfStyle w:val="000000000000" w:firstRow="0" w:lastRow="0" w:firstColumn="0" w:lastColumn="0" w:oddVBand="0" w:evenVBand="0" w:oddHBand="0" w:evenHBand="0" w:firstRowFirstColumn="0" w:firstRowLastColumn="0" w:lastRowFirstColumn="0" w:lastRowLastColumn="0"/>
+              <w:cnfStyle w:val="000000000000"/>
             </w:pPr>
           </w:p>
           <w:p>
             <w:pPr>
-              <w:cnfStyle w:val="000000000000" w:firstRow="0" w:lastRow="0" w:firstColumn="0" w:lastColumn="0" w:oddVBand="0" w:evenVBand="0" w:oddHBand="0" w:evenHBand="0" w:firstRowFirstColumn="0" w:firstRowLastColumn="0" w:lastRowFirstColumn="0" w:lastRowLastColumn="0"/>
+              <w:cnfStyle w:val="000000000000"/>
             </w:pPr>
             <w:r>
               <w:t>Format: name^artist^album^length</w:t>
@@ -3476,12 +3473,12 @@
           </w:p>
           <w:p>
             <w:pPr>
-              <w:cnfStyle w:val="000000000000" w:firstRow="0" w:lastRow="0" w:firstColumn="0" w:lastColumn="0" w:oddVBand="0" w:evenVBand="0" w:oddHBand="0" w:evenHBand="0" w:firstRowFirstColumn="0" w:firstRowLastColumn="0" w:lastRowFirstColumn="0" w:lastRowLastColumn="0"/>
+              <w:cnfStyle w:val="000000000000"/>
             </w:pPr>
           </w:p>
           <w:p>
             <w:pPr>
-              <w:cnfStyle w:val="000000000000" w:firstRow="0" w:lastRow="0" w:firstColumn="0" w:lastColumn="0" w:oddVBand="0" w:evenVBand="0" w:oddHBand="0" w:evenHBand="0" w:firstRowFirstColumn="0" w:firstRowLastColumn="0" w:lastRowFirstColumn="0" w:lastRowLastColumn="0"/>
+              <w:cnfStyle w:val="000000000000"/>
             </w:pPr>
             <w:r>
               <w:t>EX: Imagine^John Lennon^</w:t>
@@ -3497,7 +3494,7 @@
           </w:tcPr>
           <w:p>
             <w:pPr>
-              <w:cnfStyle w:val="000000000000" w:firstRow="0" w:lastRow="0" w:firstColumn="0" w:lastColumn="0" w:oddVBand="0" w:evenVBand="0" w:oddHBand="0" w:evenHBand="0" w:firstRowFirstColumn="0" w:firstRowLastColumn="0" w:lastRowFirstColumn="0" w:lastRowLastColumn="0"/>
+              <w:cnfStyle w:val="000000000000"/>
             </w:pPr>
             <w:r>
               <w:t xml:space="preserve">Message sent from server to client </w:t>
@@ -3510,12 +3507,12 @@
       </w:tr>
       <w:tr>
         <w:trPr>
-          <w:cnfStyle w:val="000000100000" w:firstRow="0" w:lastRow="0" w:firstColumn="0" w:lastColumn="0" w:oddVBand="0" w:evenVBand="0" w:oddHBand="1" w:evenHBand="0" w:firstRowFirstColumn="0" w:firstRowLastColumn="0" w:lastRowFirstColumn="0" w:lastRowLastColumn="0"/>
+          <w:cnfStyle w:val="000000100000"/>
           <w:trHeight w:val="256"/>
         </w:trPr>
         <w:tc>
           <w:tcPr>
-            <w:cnfStyle w:val="001000000000" w:firstRow="0" w:lastRow="0" w:firstColumn="1" w:lastColumn="0" w:oddVBand="0" w:evenVBand="0" w:oddHBand="0" w:evenHBand="0" w:firstRowFirstColumn="0" w:firstRowLastColumn="0" w:lastRowFirstColumn="0" w:lastRowLastColumn="0"/>
+            <w:cnfStyle w:val="001000000000"/>
             <w:tcW w:w="3563" w:type="dxa"/>
           </w:tcPr>
           <w:p>
@@ -3533,7 +3530,7 @@
           </w:tcPr>
           <w:p>
             <w:pPr>
-              <w:cnfStyle w:val="000000100000" w:firstRow="0" w:lastRow="0" w:firstColumn="0" w:lastColumn="0" w:oddVBand="0" w:evenVBand="0" w:oddHBand="1" w:evenHBand="0" w:firstRowFirstColumn="0" w:firstRowLastColumn="0" w:lastRowFirstColumn="0" w:lastRowLastColumn="0"/>
+              <w:cnfStyle w:val="000000100000"/>
             </w:pPr>
             <w:r>
               <w:t>Empty</w:t>
@@ -3546,7 +3543,7 @@
           </w:tcPr>
           <w:p>
             <w:pPr>
-              <w:cnfStyle w:val="000000100000" w:firstRow="0" w:lastRow="0" w:firstColumn="0" w:lastColumn="0" w:oddVBand="0" w:evenVBand="0" w:oddHBand="1" w:evenHBand="0" w:firstRowFirstColumn="0" w:firstRowLastColumn="0" w:lastRowFirstColumn="0" w:lastRowLastColumn="0"/>
+              <w:cnfStyle w:val="000000100000"/>
             </w:pPr>
             <w:r>
               <w:t>Server to clients indicating the current song is done</w:t>
@@ -3560,7 +3557,7 @@
         </w:trPr>
         <w:tc>
           <w:tcPr>
-            <w:cnfStyle w:val="001000000000" w:firstRow="0" w:lastRow="0" w:firstColumn="1" w:lastColumn="0" w:oddVBand="0" w:evenVBand="0" w:oddHBand="0" w:evenHBand="0" w:firstRowFirstColumn="0" w:firstRowLastColumn="0" w:lastRowFirstColumn="0" w:lastRowLastColumn="0"/>
+            <w:cnfStyle w:val="001000000000"/>
             <w:tcW w:w="3563" w:type="dxa"/>
           </w:tcPr>
           <w:p>
@@ -3578,7 +3575,7 @@
           </w:tcPr>
           <w:p>
             <w:pPr>
-              <w:cnfStyle w:val="000000000000" w:firstRow="0" w:lastRow="0" w:firstColumn="0" w:lastColumn="0" w:oddVBand="0" w:evenVBand="0" w:oddHBand="0" w:evenHBand="0" w:firstRowFirstColumn="0" w:firstRowLastColumn="0" w:lastRowFirstColumn="0" w:lastRowLastColumn="0"/>
+              <w:cnfStyle w:val="000000000000"/>
             </w:pPr>
             <w:r>
               <w:t>List of IPs of currently listening devices</w:t>
@@ -3586,12 +3583,12 @@
           </w:p>
           <w:p>
             <w:pPr>
-              <w:cnfStyle w:val="000000000000" w:firstRow="0" w:lastRow="0" w:firstColumn="0" w:lastColumn="0" w:oddVBand="0" w:evenVBand="0" w:oddHBand="0" w:evenHBand="0" w:firstRowFirstColumn="0" w:firstRowLastColumn="0" w:lastRowFirstColumn="0" w:lastRowLastColumn="0"/>
+              <w:cnfStyle w:val="000000000000"/>
             </w:pPr>
           </w:p>
           <w:p>
             <w:pPr>
-              <w:cnfStyle w:val="000000000000" w:firstRow="0" w:lastRow="0" w:firstColumn="0" w:lastColumn="0" w:oddVBand="0" w:evenVBand="0" w:oddHBand="0" w:evenHBand="0" w:firstRowFirstColumn="0" w:firstRowLastColumn="0" w:lastRowFirstColumn="0" w:lastRowLastColumn="0"/>
+              <w:cnfStyle w:val="000000000000"/>
             </w:pPr>
             <w:r>
               <w:t>Format: IP|IP|IP</w:t>
@@ -3604,7 +3601,7 @@
           </w:tcPr>
           <w:p>
             <w:pPr>
-              <w:cnfStyle w:val="000000000000" w:firstRow="0" w:lastRow="0" w:firstColumn="0" w:lastColumn="0" w:oddVBand="0" w:evenVBand="0" w:oddHBand="0" w:evenHBand="0" w:firstRowFirstColumn="0" w:firstRowLastColumn="0" w:lastRowFirstColumn="0" w:lastRowLastColumn="0"/>
+              <w:cnfStyle w:val="000000000000"/>
             </w:pPr>
             <w:r>
               <w:t xml:space="preserve">Server to client to specify all currently listening clients and its own IP for microphone capabilities. </w:t>
@@ -3767,209 +3764,775 @@
                       <w:szCs w:val="18"/>
                     </w:rPr>
                   </w:pPr>
-                  <w:r>
+                </w:p>
+                <w:p>
+                  <w:pPr>
+                    <w:pStyle w:val="ListParagraph"/>
+                    <w:numPr>
+                      <w:ilvl w:val="0"/>
+                      <w:numId w:val="24"/>
+                    </w:numPr>
                     <w:rPr>
                       <w:rFonts w:ascii="Courier New" w:eastAsia="BatangChe" w:hAnsi="Courier New" w:cs="Courier New"/>
                       <w:sz w:val="18"/>
                       <w:szCs w:val="18"/>
                     </w:rPr>
+                  </w:pPr>
+                  <w:r>
+                    <w:rPr>
+                      <w:rFonts w:ascii="Courier New" w:eastAsia="BatangChe" w:hAnsi="Courier New" w:cs="Courier New"/>
+                      <w:sz w:val="18"/>
+                      <w:szCs w:val="18"/>
+                    </w:rPr>
+                    <w:tab/>
+                  </w:r>
+                  <w:r>
+                    <w:rPr>
+                      <w:rFonts w:ascii="Courier New" w:eastAsia="BatangChe" w:hAnsi="Courier New" w:cs="Courier New"/>
+                      <w:sz w:val="18"/>
+                      <w:szCs w:val="18"/>
+                    </w:rPr>
+                    <w:t>create Accept thread</w:t>
+                  </w:r>
+                </w:p>
+                <w:p>
+                  <w:pPr>
+                    <w:pStyle w:val="ListParagraph"/>
+                    <w:numPr>
+                      <w:ilvl w:val="0"/>
+                      <w:numId w:val="24"/>
+                    </w:numPr>
+                    <w:rPr>
+                      <w:rFonts w:ascii="Courier New" w:eastAsia="BatangChe" w:hAnsi="Courier New" w:cs="Courier New"/>
+                      <w:sz w:val="18"/>
+                      <w:szCs w:val="18"/>
+                    </w:rPr>
+                  </w:pPr>
+                  <w:r>
+                    <w:rPr>
+                      <w:rFonts w:ascii="Courier New" w:eastAsia="BatangChe" w:hAnsi="Courier New" w:cs="Courier New"/>
+                      <w:sz w:val="18"/>
+                      <w:szCs w:val="18"/>
+                    </w:rPr>
+                    <w:t>}</w:t>
+                  </w:r>
+                </w:p>
+                <w:p>
+                  <w:pPr>
+                    <w:pStyle w:val="ListParagraph"/>
+                    <w:rPr>
+                      <w:rFonts w:ascii="Courier New" w:eastAsia="BatangChe" w:hAnsi="Courier New" w:cs="Courier New"/>
+                      <w:sz w:val="18"/>
+                      <w:szCs w:val="18"/>
+                    </w:rPr>
+                  </w:pPr>
+                </w:p>
+                <w:p>
+                  <w:pPr>
+                    <w:pStyle w:val="ListParagraph"/>
+                    <w:numPr>
+                      <w:ilvl w:val="0"/>
+                      <w:numId w:val="25"/>
+                    </w:numPr>
+                    <w:rPr>
+                      <w:rFonts w:ascii="Courier New" w:hAnsi="Courier New" w:cs="Courier New"/>
+                      <w:sz w:val="18"/>
+                      <w:szCs w:val="18"/>
+                    </w:rPr>
+                  </w:pPr>
+                  <w:r>
+                    <w:rPr>
+                      <w:rFonts w:ascii="Courier New" w:hAnsi="Courier New" w:cs="Courier New"/>
+                      <w:sz w:val="18"/>
+                      <w:szCs w:val="18"/>
+                    </w:rPr>
+                    <w:t>CreateListen</w:t>
+                  </w:r>
+                  <w:r>
+                    <w:rPr>
+                      <w:rFonts w:ascii="Courier New" w:hAnsi="Courier New" w:cs="Courier New"/>
+                      <w:sz w:val="18"/>
+                      <w:szCs w:val="18"/>
+                    </w:rPr>
+                    <w:t xml:space="preserve"> function</w:t>
+                  </w:r>
+                </w:p>
+                <w:p>
+                  <w:pPr>
+                    <w:pStyle w:val="ListParagraph"/>
+                    <w:numPr>
+                      <w:ilvl w:val="0"/>
+                      <w:numId w:val="25"/>
+                    </w:numPr>
+                    <w:rPr>
+                      <w:rFonts w:ascii="Courier New" w:hAnsi="Courier New" w:cs="Courier New"/>
+                      <w:sz w:val="18"/>
+                      <w:szCs w:val="18"/>
+                    </w:rPr>
+                  </w:pPr>
+                  <w:r>
+                    <w:rPr>
+                      <w:rFonts w:ascii="Courier New" w:hAnsi="Courier New" w:cs="Courier New"/>
+                      <w:sz w:val="18"/>
+                      <w:szCs w:val="18"/>
+                    </w:rPr>
+                    <w:t>{</w:t>
+                  </w:r>
+                </w:p>
+                <w:p>
+                  <w:pPr>
+                    <w:pStyle w:val="ListParagraph"/>
+                    <w:numPr>
+                      <w:ilvl w:val="0"/>
+                      <w:numId w:val="25"/>
+                    </w:numPr>
+                    <w:rPr>
+                      <w:rFonts w:ascii="Courier New" w:hAnsi="Courier New" w:cs="Courier New"/>
+                      <w:sz w:val="18"/>
+                      <w:szCs w:val="18"/>
+                    </w:rPr>
+                  </w:pPr>
+                  <w:r>
+                    <w:rPr>
+                      <w:rFonts w:ascii="Courier New" w:hAnsi="Courier New" w:cs="Courier New"/>
+                      <w:sz w:val="18"/>
+                      <w:szCs w:val="18"/>
+                    </w:rPr>
+                    <w:t xml:space="preserve">    create </w:t>
+                  </w:r>
+                  <w:r>
+                    <w:rPr>
+                      <w:rFonts w:ascii="Courier New" w:hAnsi="Courier New" w:cs="Courier New"/>
+                      <w:sz w:val="18"/>
+                      <w:szCs w:val="18"/>
+                    </w:rPr>
+                    <w:t>SESSIONS</w:t>
+                  </w:r>
+                  <w:r>
+                    <w:rPr>
+                      <w:rFonts w:ascii="Courier New" w:hAnsi="Courier New" w:cs="Courier New"/>
+                      <w:sz w:val="18"/>
+                      <w:szCs w:val="18"/>
+                    </w:rPr>
+                    <w:t xml:space="preserve"> semaphore, initialize to 1</w:t>
+                  </w:r>
+                </w:p>
+                <w:p>
+                  <w:pPr>
+                    <w:pStyle w:val="ListParagraph"/>
+                    <w:numPr>
+                      <w:ilvl w:val="0"/>
+                      <w:numId w:val="25"/>
+                    </w:numPr>
+                    <w:rPr>
+                      <w:rFonts w:ascii="Courier New" w:hAnsi="Courier New" w:cs="Courier New"/>
+                      <w:sz w:val="18"/>
+                      <w:szCs w:val="18"/>
+                    </w:rPr>
+                  </w:pPr>
+                  <w:r>
+                    <w:rPr>
+                      <w:rFonts w:ascii="Courier New" w:hAnsi="Courier New" w:cs="Courier New"/>
+                      <w:sz w:val="18"/>
+                      <w:szCs w:val="18"/>
+                    </w:rPr>
+                    <w:t xml:space="preserve">    c</w:t>
+                  </w:r>
+                  <w:r>
+                    <w:rPr>
+                      <w:rFonts w:ascii="Courier New" w:hAnsi="Courier New" w:cs="Courier New"/>
+                      <w:sz w:val="18"/>
+                      <w:szCs w:val="18"/>
+                    </w:rPr>
+                    <w:t>reate a socket and Listen on SERVER TCP LISTEN PORT</w:t>
+                  </w:r>
+                </w:p>
+                <w:p>
+                  <w:pPr>
+                    <w:pStyle w:val="ListParagraph"/>
+                    <w:numPr>
+                      <w:ilvl w:val="0"/>
+                      <w:numId w:val="25"/>
+                    </w:numPr>
+                    <w:rPr>
+                      <w:rFonts w:ascii="Courier New" w:hAnsi="Courier New" w:cs="Courier New"/>
+                      <w:sz w:val="18"/>
+                      <w:szCs w:val="18"/>
+                    </w:rPr>
+                  </w:pPr>
+                </w:p>
+                <w:p>
+                  <w:pPr>
+                    <w:pStyle w:val="ListParagraph"/>
+                    <w:numPr>
+                      <w:ilvl w:val="0"/>
+                      <w:numId w:val="25"/>
+                    </w:numPr>
+                    <w:rPr>
+                      <w:rFonts w:ascii="Courier New" w:hAnsi="Courier New" w:cs="Courier New"/>
+                      <w:sz w:val="18"/>
+                      <w:szCs w:val="18"/>
+                    </w:rPr>
+                  </w:pPr>
+                  <w:r>
+                    <w:rPr>
+                      <w:rFonts w:ascii="Courier New" w:hAnsi="Courier New" w:cs="Courier New"/>
+                      <w:sz w:val="18"/>
+                      <w:szCs w:val="18"/>
+                    </w:rPr>
+                    <w:t xml:space="preserve">    while true</w:t>
+                  </w:r>
+                </w:p>
+                <w:p>
+                  <w:pPr>
+                    <w:pStyle w:val="ListParagraph"/>
+                    <w:numPr>
+                      <w:ilvl w:val="0"/>
+                      <w:numId w:val="25"/>
+                    </w:numPr>
+                    <w:rPr>
+                      <w:rFonts w:ascii="Courier New" w:hAnsi="Courier New" w:cs="Courier New"/>
+                      <w:sz w:val="18"/>
+                      <w:szCs w:val="18"/>
+                    </w:rPr>
+                  </w:pPr>
+                  <w:r>
+                    <w:rPr>
+                      <w:rFonts w:ascii="Courier New" w:hAnsi="Courier New" w:cs="Courier New"/>
+                      <w:sz w:val="18"/>
+                      <w:szCs w:val="18"/>
+                    </w:rPr>
+                    <w:t xml:space="preserve">        when a new connection arrives</w:t>
+                  </w:r>
+                  <w:r>
+                    <w:rPr>
+                      <w:rFonts w:ascii="Courier New" w:hAnsi="Courier New" w:cs="Courier New"/>
+                      <w:sz w:val="18"/>
+                      <w:szCs w:val="18"/>
+                    </w:rPr>
+                    <w:t>, create new Session to handle connection</w:t>
+                  </w:r>
+                </w:p>
+                <w:p>
+                  <w:pPr>
+                    <w:pStyle w:val="ListParagraph"/>
+                    <w:numPr>
+                      <w:ilvl w:val="0"/>
+                      <w:numId w:val="25"/>
+                    </w:numPr>
+                    <w:rPr>
+                      <w:rFonts w:ascii="Courier New" w:hAnsi="Courier New" w:cs="Courier New"/>
+                      <w:sz w:val="18"/>
+                      <w:szCs w:val="18"/>
+                    </w:rPr>
+                  </w:pPr>
+                  <w:r>
+                    <w:rPr>
+                      <w:rFonts w:ascii="Courier New" w:hAnsi="Courier New" w:cs="Courier New"/>
+                      <w:sz w:val="18"/>
+                      <w:szCs w:val="18"/>
+                    </w:rPr>
+                    <w:tab/>
+                  </w:r>
+                  <w:r>
+                    <w:rPr>
+                      <w:rFonts w:ascii="Courier New" w:hAnsi="Courier New" w:cs="Courier New"/>
+                      <w:sz w:val="18"/>
+                      <w:szCs w:val="18"/>
+                    </w:rPr>
+                    <w:t>allocate new session structure</w:t>
+                  </w:r>
+                </w:p>
+                <w:p>
+                  <w:pPr>
+                    <w:pStyle w:val="ListParagraph"/>
+                    <w:numPr>
+                      <w:ilvl w:val="0"/>
+                      <w:numId w:val="25"/>
+                    </w:numPr>
+                    <w:rPr>
+                      <w:rFonts w:ascii="Courier New" w:hAnsi="Courier New" w:cs="Courier New"/>
+                      <w:sz w:val="18"/>
+                      <w:szCs w:val="18"/>
+                    </w:rPr>
+                  </w:pPr>
+                  <w:r>
+                    <w:rPr>
+                      <w:rFonts w:ascii="Courier New" w:hAnsi="Courier New" w:cs="Courier New"/>
+                      <w:sz w:val="18"/>
+                      <w:szCs w:val="18"/>
+                    </w:rPr>
+                    <w:t>}</w:t>
+                  </w:r>
+                </w:p>
+                <w:p>
+                  <w:pPr>
+                    <w:pStyle w:val="ListParagraph"/>
+                    <w:rPr>
+                      <w:rFonts w:ascii="Courier New" w:hAnsi="Courier New" w:cs="Courier New"/>
+                      <w:sz w:val="18"/>
+                      <w:szCs w:val="18"/>
+                    </w:rPr>
+                  </w:pPr>
+                </w:p>
+                <w:p>
+                  <w:pPr>
+                    <w:pStyle w:val="ListParagraph"/>
+                    <w:numPr>
+                      <w:ilvl w:val="0"/>
+                      <w:numId w:val="26"/>
+                    </w:numPr>
+                    <w:rPr>
+                      <w:rFonts w:ascii="Courier New" w:hAnsi="Courier New" w:cs="Courier New"/>
+                      <w:sz w:val="18"/>
+                      <w:szCs w:val="18"/>
+                    </w:rPr>
+                  </w:pPr>
+                  <w:r>
+                    <w:rPr>
+                      <w:rFonts w:ascii="Courier New" w:hAnsi="Courier New" w:cs="Courier New"/>
+                      <w:sz w:val="18"/>
+                      <w:szCs w:val="18"/>
+                    </w:rPr>
+                    <w:t>CreateSession function</w:t>
+                  </w:r>
+                </w:p>
+                <w:p>
+                  <w:pPr>
+                    <w:pStyle w:val="ListParagraph"/>
+                    <w:numPr>
+                      <w:ilvl w:val="0"/>
+                      <w:numId w:val="26"/>
+                    </w:numPr>
+                    <w:rPr>
+                      <w:rFonts w:ascii="Courier New" w:hAnsi="Courier New" w:cs="Courier New"/>
+                      <w:sz w:val="18"/>
+                      <w:szCs w:val="18"/>
+                    </w:rPr>
+                  </w:pPr>
+                  <w:r>
+                    <w:rPr>
+                      <w:rFonts w:ascii="Courier New" w:hAnsi="Courier New" w:cs="Courier New"/>
+                      <w:sz w:val="18"/>
+                      <w:szCs w:val="18"/>
+                    </w:rPr>
+                    <w:t>{</w:t>
+                  </w:r>
+                </w:p>
+                <w:p>
+                  <w:pPr>
+                    <w:pStyle w:val="ListParagraph"/>
+                    <w:numPr>
+                      <w:ilvl w:val="0"/>
+                      <w:numId w:val="26"/>
+                    </w:numPr>
+                    <w:rPr>
+                      <w:rFonts w:ascii="Courier New" w:hAnsi="Courier New" w:cs="Courier New"/>
+                      <w:sz w:val="18"/>
+                      <w:szCs w:val="18"/>
+                    </w:rPr>
+                  </w:pPr>
+                  <w:r>
+                    <w:rPr>
+                      <w:rFonts w:ascii="Courier New" w:hAnsi="Courier New" w:cs="Courier New"/>
+                      <w:sz w:val="18"/>
+                      <w:szCs w:val="18"/>
+                    </w:rPr>
+                    <w:t xml:space="preserve">    wait on </w:t>
+                  </w:r>
+                  <w:r>
+                    <w:rPr>
+                      <w:rFonts w:ascii="Courier New" w:hAnsi="Courier New" w:cs="Courier New"/>
+                      <w:sz w:val="18"/>
+                      <w:szCs w:val="18"/>
+                    </w:rPr>
+                    <w:t>SESSIONS</w:t>
+                  </w:r>
+                  <w:r>
+                    <w:rPr>
+                      <w:rFonts w:ascii="Courier New" w:hAnsi="Courier New" w:cs="Courier New"/>
+                      <w:sz w:val="18"/>
+                      <w:szCs w:val="18"/>
+                    </w:rPr>
+                    <w:t xml:space="preserve"> semaphore</w:t>
+                  </w:r>
+                </w:p>
+                <w:p>
+                  <w:pPr>
+                    <w:pStyle w:val="ListParagraph"/>
+                    <w:numPr>
+                      <w:ilvl w:val="0"/>
+                      <w:numId w:val="26"/>
+                    </w:numPr>
+                    <w:rPr>
+                      <w:rFonts w:ascii="Courier New" w:hAnsi="Courier New" w:cs="Courier New"/>
+                      <w:sz w:val="18"/>
+                      <w:szCs w:val="18"/>
+                    </w:rPr>
+                  </w:pPr>
+                  <w:r>
+                    <w:rPr>
+                      <w:rFonts w:ascii="Courier New" w:hAnsi="Courier New" w:cs="Courier New"/>
+                      <w:sz w:val="18"/>
+                      <w:szCs w:val="18"/>
+                    </w:rPr>
+                    <w:t xml:space="preserve">    add allocated session structure to sessionMap</w:t>
+                  </w:r>
+                </w:p>
+                <w:p>
+                  <w:pPr>
+                    <w:pStyle w:val="ListParagraph"/>
+                    <w:numPr>
+                      <w:ilvl w:val="0"/>
+                      <w:numId w:val="26"/>
+                    </w:numPr>
+                    <w:rPr>
+                      <w:rFonts w:ascii="Courier New" w:hAnsi="Courier New" w:cs="Courier New"/>
+                      <w:sz w:val="18"/>
+                      <w:szCs w:val="18"/>
+                    </w:rPr>
+                  </w:pPr>
+                  <w:r>
+                    <w:rPr>
+                      <w:rFonts w:ascii="Courier New" w:hAnsi="Courier New" w:cs="Courier New"/>
+                      <w:sz w:val="18"/>
+                      <w:szCs w:val="18"/>
+                    </w:rPr>
+                    <w:t xml:space="preserve">    signal on </w:t>
+                  </w:r>
+                  <w:r>
+                    <w:rPr>
+                      <w:rFonts w:ascii="Courier New" w:hAnsi="Courier New" w:cs="Courier New"/>
+                      <w:sz w:val="18"/>
+                      <w:szCs w:val="18"/>
+                    </w:rPr>
+                    <w:t>SESSIONS</w:t>
+                  </w:r>
+                  <w:r>
+                    <w:rPr>
+                      <w:rFonts w:ascii="Courier New" w:hAnsi="Courier New" w:cs="Courier New"/>
+                      <w:sz w:val="18"/>
+                      <w:szCs w:val="18"/>
+                    </w:rPr>
+                    <w:t xml:space="preserve"> semaphore</w:t>
+                  </w:r>
+                </w:p>
+                <w:p>
+                  <w:pPr>
+                    <w:pStyle w:val="ListParagraph"/>
+                    <w:numPr>
+                      <w:ilvl w:val="0"/>
+                      <w:numId w:val="26"/>
+                    </w:numPr>
+                    <w:rPr>
+                      <w:rFonts w:ascii="Courier New" w:hAnsi="Courier New" w:cs="Courier New"/>
+                      <w:sz w:val="18"/>
+                      <w:szCs w:val="18"/>
+                    </w:rPr>
+                  </w:pPr>
+                </w:p>
+                <w:p>
+                  <w:pPr>
+                    <w:pStyle w:val="ListParagraph"/>
+                    <w:numPr>
+                      <w:ilvl w:val="0"/>
+                      <w:numId w:val="26"/>
+                    </w:numPr>
+                    <w:rPr>
+                      <w:rFonts w:ascii="Courier New" w:hAnsi="Courier New" w:cs="Courier New"/>
+                      <w:sz w:val="18"/>
+                      <w:szCs w:val="18"/>
+                    </w:rPr>
+                  </w:pPr>
+                  <w:r>
+                    <w:rPr>
+                      <w:rFonts w:ascii="Courier New" w:hAnsi="Courier New" w:cs="Courier New"/>
+                      <w:sz w:val="18"/>
+                      <w:szCs w:val="18"/>
+                    </w:rPr>
+                    <w:t xml:space="preserve">    create </w:t>
+                  </w:r>
+                  <w:r>
+                    <w:rPr>
+                      <w:rFonts w:ascii="Courier New" w:hAnsi="Courier New" w:cs="Courier New"/>
+                      <w:sz w:val="18"/>
+                      <w:szCs w:val="18"/>
+                    </w:rPr>
+                    <w:t>control thread</w:t>
+                  </w:r>
+                </w:p>
+                <w:p>
+                  <w:pPr>
+                    <w:pStyle w:val="ListParagraph"/>
+                    <w:numPr>
+                      <w:ilvl w:val="0"/>
+                      <w:numId w:val="26"/>
+                    </w:numPr>
+                    <w:rPr>
+                      <w:rFonts w:ascii="Courier New" w:hAnsi="Courier New" w:cs="Courier New"/>
+                      <w:sz w:val="18"/>
+                      <w:szCs w:val="18"/>
+                    </w:rPr>
+                  </w:pPr>
+                  <w:r>
+                    <w:rPr>
+                      <w:rFonts w:ascii="Courier New" w:hAnsi="Courier New" w:cs="Courier New"/>
+                      <w:sz w:val="18"/>
+                      <w:szCs w:val="18"/>
+                    </w:rPr>
+                    <w:t>}</w:t>
+                  </w:r>
+                </w:p>
+                <w:p>
+                  <w:pPr>
+                    <w:pStyle w:val="ListParagraph"/>
+                    <w:rPr>
+                      <w:rFonts w:ascii="Courier New" w:hAnsi="Courier New" w:cs="Courier New"/>
+                      <w:sz w:val="18"/>
+                      <w:szCs w:val="18"/>
+                    </w:rPr>
+                  </w:pPr>
+                </w:p>
+                <w:p>
+                  <w:pPr>
+                    <w:pStyle w:val="ListParagraph"/>
+                    <w:numPr>
+                      <w:ilvl w:val="0"/>
+                      <w:numId w:val="27"/>
+                    </w:numPr>
+                    <w:rPr>
+                      <w:rFonts w:ascii="Courier New" w:hAnsi="Courier New" w:cs="Courier New"/>
+                      <w:sz w:val="18"/>
+                      <w:szCs w:val="18"/>
+                    </w:rPr>
+                  </w:pPr>
+                  <w:r>
+                    <w:rPr>
+                      <w:rFonts w:ascii="Courier New" w:hAnsi="Courier New" w:cs="Courier New"/>
+                      <w:sz w:val="18"/>
+                      <w:szCs w:val="18"/>
+                    </w:rPr>
+                    <w:t>ControlThread function</w:t>
+                  </w:r>
+                </w:p>
+                <w:p>
+                  <w:pPr>
+                    <w:pStyle w:val="ListParagraph"/>
+                    <w:numPr>
+                      <w:ilvl w:val="0"/>
+                      <w:numId w:val="27"/>
+                    </w:numPr>
+                    <w:rPr>
+                      <w:rFonts w:ascii="Courier New" w:hAnsi="Courier New" w:cs="Courier New"/>
+                      <w:sz w:val="18"/>
+                      <w:szCs w:val="18"/>
+                    </w:rPr>
+                  </w:pPr>
+                  <w:r>
+                    <w:rPr>
+                      <w:rFonts w:ascii="Courier New" w:hAnsi="Courier New" w:cs="Courier New"/>
+                      <w:sz w:val="18"/>
+                      <w:szCs w:val="18"/>
+                    </w:rPr>
+                    <w:t>{</w:t>
+                  </w:r>
+                </w:p>
+                <w:p>
+                  <w:pPr>
+                    <w:pStyle w:val="ListParagraph"/>
+                    <w:numPr>
+                      <w:ilvl w:val="0"/>
+                      <w:numId w:val="27"/>
+                    </w:numPr>
+                    <w:rPr>
+                      <w:rFonts w:ascii="Courier New" w:hAnsi="Courier New" w:cs="Courier New"/>
+                      <w:sz w:val="18"/>
+                      <w:szCs w:val="18"/>
+                    </w:rPr>
+                  </w:pPr>
+                  <w:r>
+                    <w:rPr>
+                      <w:rFonts w:ascii="Courier New" w:hAnsi="Courier New" w:cs="Courier New"/>
+                      <w:sz w:val="18"/>
+                      <w:szCs w:val="18"/>
+                    </w:rPr>
+                    <w:t xml:space="preserve">    establish session from input parameter</w:t>
+                  </w:r>
+                </w:p>
+                <w:p>
+                  <w:pPr>
+                    <w:pStyle w:val="ListParagraph"/>
+                    <w:numPr>
+                      <w:ilvl w:val="0"/>
+                      <w:numId w:val="27"/>
+                    </w:numPr>
+                    <w:rPr>
+                      <w:rFonts w:ascii="Courier New" w:hAnsi="Courier New" w:cs="Courier New"/>
+                      <w:sz w:val="18"/>
+                      <w:szCs w:val="18"/>
+                    </w:rPr>
+                  </w:pPr>
+                  <w:r>
+                    <w:rPr>
+                      <w:rFonts w:ascii="Courier New" w:hAnsi="Courier New" w:cs="Courier New"/>
+                      <w:sz w:val="18"/>
+                      <w:szCs w:val="18"/>
+                    </w:rPr>
+                    <w:t xml:space="preserve">    create finishedTransfer semaphore, initialize to 0</w:t>
+                  </w:r>
+                </w:p>
+                <w:p>
+                  <w:pPr>
+                    <w:pStyle w:val="ListParagraph"/>
+                    <w:numPr>
+                      <w:ilvl w:val="0"/>
+                      <w:numId w:val="27"/>
+                    </w:numPr>
+                    <w:rPr>
+                      <w:rFonts w:ascii="Courier New" w:hAnsi="Courier New" w:cs="Courier New"/>
+                      <w:sz w:val="18"/>
+                      <w:szCs w:val="18"/>
+                    </w:rPr>
+                  </w:pPr>
+                  <w:r>
+                    <w:rPr>
+                      <w:rFonts w:ascii="Courier New" w:hAnsi="Courier New" w:cs="Courier New"/>
+                      <w:sz w:val="18"/>
+                      <w:szCs w:val="18"/>
+                    </w:rPr>
+                    <w:t xml:space="preserve">    create userChanged semaphore, initialize to 0</w:t>
+                  </w:r>
+                </w:p>
+                <w:p>
+                  <w:pPr>
+                    <w:pStyle w:val="ListParagraph"/>
+                    <w:numPr>
+                      <w:ilvl w:val="0"/>
+                      <w:numId w:val="27"/>
+                    </w:numPr>
+                    <w:rPr>
+                      <w:rFonts w:ascii="Courier New" w:hAnsi="Courier New" w:cs="Courier New"/>
+                      <w:sz w:val="18"/>
+                      <w:szCs w:val="18"/>
+                    </w:rPr>
+                  </w:pPr>
+                </w:p>
+                <w:p>
+                  <w:pPr>
+                    <w:pStyle w:val="ListParagraph"/>
+                    <w:numPr>
+                      <w:ilvl w:val="0"/>
+                      <w:numId w:val="27"/>
+                    </w:numPr>
+                    <w:rPr>
+                      <w:rFonts w:ascii="Courier New" w:hAnsi="Courier New" w:cs="Courier New"/>
+                      <w:sz w:val="18"/>
+                      <w:szCs w:val="18"/>
+                    </w:rPr>
+                  </w:pPr>
+                  <w:r>
+                    <w:rPr>
+                      <w:rFonts w:ascii="Courier New" w:hAnsi="Courier New" w:cs="Courier New"/>
+                      <w:sz w:val="18"/>
+                      <w:szCs w:val="18"/>
+                    </w:rPr>
+                    <w:t xml:space="preserve">    send song list</w:t>
+                  </w:r>
+                </w:p>
+                <w:p>
+                  <w:pPr>
+                    <w:pStyle w:val="ListParagraph"/>
+                    <w:numPr>
+                      <w:ilvl w:val="0"/>
+                      <w:numId w:val="27"/>
+                    </w:numPr>
+                    <w:rPr>
+                      <w:rFonts w:ascii="Courier New" w:hAnsi="Courier New" w:cs="Courier New"/>
+                      <w:sz w:val="18"/>
+                      <w:szCs w:val="18"/>
+                    </w:rPr>
+                  </w:pPr>
+                  <w:r>
+                    <w:rPr>
+                      <w:rFonts w:ascii="Courier New" w:hAnsi="Courier New" w:cs="Courier New"/>
+                      <w:sz w:val="18"/>
+                      <w:szCs w:val="18"/>
+                    </w:rPr>
+                    <w:t xml:space="preserve">    send name/artist/album of currently playing song</w:t>
+                  </w:r>
+                </w:p>
+                <w:p>
+                  <w:pPr>
+                    <w:pStyle w:val="ListParagraph"/>
+                    <w:numPr>
+                      <w:ilvl w:val="0"/>
+                      <w:numId w:val="27"/>
+                    </w:numPr>
+                    <w:rPr>
+                      <w:rFonts w:ascii="Courier New" w:hAnsi="Courier New" w:cs="Courier New"/>
+                      <w:sz w:val="18"/>
+                      <w:szCs w:val="18"/>
+                    </w:rPr>
+                  </w:pPr>
+                  <w:r>
+                    <w:rPr>
+                      <w:rFonts w:ascii="Courier New" w:hAnsi="Courier New" w:cs="Courier New"/>
+                      <w:sz w:val="18"/>
+                      <w:szCs w:val="18"/>
+                    </w:rPr>
                     <w:t xml:space="preserve">    </w:t>
                   </w:r>
-                </w:p>
-                <w:p>
-                  <w:pPr>
-                    <w:pStyle w:val="ListParagraph"/>
-                    <w:numPr>
-                      <w:ilvl w:val="0"/>
-                      <w:numId w:val="24"/>
-                    </w:numPr>
-                    <w:rPr>
-                      <w:rFonts w:ascii="Courier New" w:eastAsia="BatangChe" w:hAnsi="Courier New" w:cs="Courier New"/>
-                      <w:sz w:val="18"/>
-                      <w:szCs w:val="18"/>
-                    </w:rPr>
-                  </w:pPr>
-                  <w:r>
-                    <w:rPr>
-                      <w:rFonts w:ascii="Courier New" w:eastAsia="BatangChe" w:hAnsi="Courier New" w:cs="Courier New"/>
-                      <w:sz w:val="18"/>
-                      <w:szCs w:val="18"/>
-                    </w:rPr>
-                    <w:t xml:space="preserve">    </w:t>
-                  </w:r>
-                  <w:r>
-                    <w:rPr>
-                      <w:rFonts w:ascii="Courier New" w:eastAsia="BatangChe" w:hAnsi="Courier New" w:cs="Courier New"/>
-                      <w:sz w:val="18"/>
-                      <w:szCs w:val="18"/>
-                    </w:rPr>
-                    <w:t>create Accept thread</w:t>
-                  </w:r>
-                </w:p>
-                <w:p>
-                  <w:pPr>
-                    <w:pStyle w:val="ListParagraph"/>
-                    <w:numPr>
-                      <w:ilvl w:val="0"/>
-                      <w:numId w:val="24"/>
-                    </w:numPr>
-                    <w:rPr>
-                      <w:rFonts w:ascii="Courier New" w:eastAsia="BatangChe" w:hAnsi="Courier New" w:cs="Courier New"/>
-                      <w:sz w:val="18"/>
-                      <w:szCs w:val="18"/>
-                    </w:rPr>
-                  </w:pPr>
-                  <w:r>
-                    <w:rPr>
-                      <w:rFonts w:ascii="Courier New" w:eastAsia="BatangChe" w:hAnsi="Courier New" w:cs="Courier New"/>
-                      <w:sz w:val="18"/>
-                      <w:szCs w:val="18"/>
-                    </w:rPr>
-                    <w:t>}</w:t>
-                  </w:r>
-                </w:p>
-                <w:p>
-                  <w:pPr>
-                    <w:pStyle w:val="ListParagraph"/>
-                    <w:rPr>
-                      <w:rFonts w:ascii="Courier New" w:eastAsia="BatangChe" w:hAnsi="Courier New" w:cs="Courier New"/>
-                      <w:sz w:val="18"/>
-                      <w:szCs w:val="18"/>
-                    </w:rPr>
-                  </w:pPr>
-                </w:p>
-                <w:p>
-                  <w:pPr>
-                    <w:pStyle w:val="ListParagraph"/>
-                    <w:numPr>
-                      <w:ilvl w:val="0"/>
-                      <w:numId w:val="25"/>
-                    </w:numPr>
-                    <w:rPr>
-                      <w:rFonts w:ascii="Courier New" w:hAnsi="Courier New" w:cs="Courier New"/>
-                      <w:sz w:val="18"/>
-                      <w:szCs w:val="18"/>
-                    </w:rPr>
-                  </w:pPr>
-                  <w:r>
-                    <w:rPr>
-                      <w:rFonts w:ascii="Courier New" w:hAnsi="Courier New" w:cs="Courier New"/>
-                      <w:sz w:val="18"/>
-                      <w:szCs w:val="18"/>
-                    </w:rPr>
-                    <w:t>CreateListen</w:t>
-                  </w:r>
-                  <w:r>
-                    <w:rPr>
-                      <w:rFonts w:ascii="Courier New" w:hAnsi="Courier New" w:cs="Courier New"/>
-                      <w:sz w:val="18"/>
-                      <w:szCs w:val="18"/>
-                    </w:rPr>
-                    <w:t xml:space="preserve"> function</w:t>
-                  </w:r>
-                </w:p>
-                <w:p>
-                  <w:pPr>
-                    <w:pStyle w:val="ListParagraph"/>
-                    <w:numPr>
-                      <w:ilvl w:val="0"/>
-                      <w:numId w:val="25"/>
-                    </w:numPr>
-                    <w:rPr>
-                      <w:rFonts w:ascii="Courier New" w:hAnsi="Courier New" w:cs="Courier New"/>
-                      <w:sz w:val="18"/>
-                      <w:szCs w:val="18"/>
-                    </w:rPr>
-                  </w:pPr>
-                  <w:r>
-                    <w:rPr>
-                      <w:rFonts w:ascii="Courier New" w:hAnsi="Courier New" w:cs="Courier New"/>
-                      <w:sz w:val="18"/>
-                      <w:szCs w:val="18"/>
-                    </w:rPr>
-                    <w:t>{</w:t>
-                  </w:r>
-                </w:p>
-                <w:p>
-                  <w:pPr>
-                    <w:pStyle w:val="ListParagraph"/>
-                    <w:numPr>
-                      <w:ilvl w:val="0"/>
-                      <w:numId w:val="25"/>
-                    </w:numPr>
-                    <w:rPr>
-                      <w:rFonts w:ascii="Courier New" w:hAnsi="Courier New" w:cs="Courier New"/>
-                      <w:sz w:val="18"/>
-                      <w:szCs w:val="18"/>
-                    </w:rPr>
-                  </w:pPr>
-                  <w:r>
-                    <w:rPr>
-                      <w:rFonts w:ascii="Courier New" w:hAnsi="Courier New" w:cs="Courier New"/>
-                      <w:sz w:val="18"/>
-                      <w:szCs w:val="18"/>
-                    </w:rPr>
-                    <w:t xml:space="preserve">    create session</w:t>
-                  </w:r>
-                  <w:r>
-                    <w:rPr>
-                      <w:rFonts w:ascii="Courier New" w:hAnsi="Courier New" w:cs="Courier New"/>
-                      <w:sz w:val="18"/>
-                      <w:szCs w:val="18"/>
-                    </w:rPr>
-                    <w:t xml:space="preserve"> semaphore, initialize to 1</w:t>
-                  </w:r>
-                </w:p>
-                <w:p>
-                  <w:pPr>
-                    <w:pStyle w:val="ListParagraph"/>
-                    <w:numPr>
-                      <w:ilvl w:val="0"/>
-                      <w:numId w:val="25"/>
-                    </w:numPr>
-                    <w:rPr>
-                      <w:rFonts w:ascii="Courier New" w:hAnsi="Courier New" w:cs="Courier New"/>
-                      <w:sz w:val="18"/>
-                      <w:szCs w:val="18"/>
-                    </w:rPr>
-                  </w:pPr>
-                  <w:r>
-                    <w:rPr>
-                      <w:rFonts w:ascii="Courier New" w:hAnsi="Courier New" w:cs="Courier New"/>
-                      <w:sz w:val="18"/>
-                      <w:szCs w:val="18"/>
-                    </w:rPr>
-                    <w:t xml:space="preserve">    c</w:t>
-                  </w:r>
-                  <w:r>
-                    <w:rPr>
-                      <w:rFonts w:ascii="Courier New" w:hAnsi="Courier New" w:cs="Courier New"/>
-                      <w:sz w:val="18"/>
-                      <w:szCs w:val="18"/>
-                    </w:rPr>
-                    <w:t>reate a socket and Listen on SERVER TCP LISTEN PORT</w:t>
-                  </w:r>
-                </w:p>
-                <w:p>
-                  <w:pPr>
-                    <w:pStyle w:val="ListParagraph"/>
-                    <w:numPr>
-                      <w:ilvl w:val="0"/>
-                      <w:numId w:val="25"/>
-                    </w:numPr>
-                    <w:rPr>
-                      <w:rFonts w:ascii="Courier New" w:hAnsi="Courier New" w:cs="Courier New"/>
-                      <w:sz w:val="18"/>
-                      <w:szCs w:val="18"/>
-                    </w:rPr>
-                  </w:pPr>
-                </w:p>
-                <w:p>
-                  <w:pPr>
-                    <w:pStyle w:val="ListParagraph"/>
-                    <w:numPr>
-                      <w:ilvl w:val="0"/>
-                      <w:numId w:val="25"/>
+                  <w:r>
+                    <w:rPr>
+                      <w:rFonts w:ascii="Courier New" w:hAnsi="Courier New" w:cs="Courier New"/>
+                      <w:sz w:val="18"/>
+                      <w:szCs w:val="18"/>
+                    </w:rPr>
+                    <w:t>signal clients on their userChanged semaphore</w:t>
+                  </w:r>
+                </w:p>
+                <w:p>
+                  <w:pPr>
+                    <w:pStyle w:val="ListParagraph"/>
+                    <w:numPr>
+                      <w:ilvl w:val="0"/>
+                      <w:numId w:val="27"/>
+                    </w:numPr>
+                    <w:rPr>
+                      <w:rFonts w:ascii="Courier New" w:hAnsi="Courier New" w:cs="Courier New"/>
+                      <w:sz w:val="18"/>
+                      <w:szCs w:val="18"/>
+                    </w:rPr>
+                  </w:pPr>
+                </w:p>
+                <w:p>
+                  <w:pPr>
+                    <w:pStyle w:val="ListParagraph"/>
+                    <w:numPr>
+                      <w:ilvl w:val="0"/>
+                      <w:numId w:val="27"/>
+                    </w:numPr>
+                    <w:rPr>
+                      <w:rFonts w:ascii="Courier New" w:hAnsi="Courier New" w:cs="Courier New"/>
+                      <w:sz w:val="18"/>
+                      <w:szCs w:val="18"/>
+                    </w:rPr>
+                  </w:pPr>
+                  <w:r>
+                    <w:rPr>
+                      <w:rFonts w:ascii="Courier New" w:hAnsi="Courier New" w:cs="Courier New"/>
+                      <w:sz w:val="18"/>
+                      <w:szCs w:val="18"/>
+                    </w:rPr>
+                    <w:t xml:space="preserve">    make TCP Receive call with controlRoutine as call-back</w:t>
+                  </w:r>
+                </w:p>
+                <w:p>
+                  <w:pPr>
+                    <w:pStyle w:val="ListParagraph"/>
+                    <w:numPr>
+                      <w:ilvl w:val="0"/>
+                      <w:numId w:val="27"/>
                     </w:numPr>
                     <w:rPr>
                       <w:rFonts w:ascii="Courier New" w:hAnsi="Courier New" w:cs="Courier New"/>
@@ -3991,284 +4554,6 @@
                     <w:pStyle w:val="ListParagraph"/>
                     <w:numPr>
                       <w:ilvl w:val="0"/>
-                      <w:numId w:val="25"/>
-                    </w:numPr>
-                    <w:rPr>
-                      <w:rFonts w:ascii="Courier New" w:hAnsi="Courier New" w:cs="Courier New"/>
-                      <w:sz w:val="18"/>
-                      <w:szCs w:val="18"/>
-                    </w:rPr>
-                  </w:pPr>
-                  <w:r>
-                    <w:rPr>
-                      <w:rFonts w:ascii="Courier New" w:hAnsi="Courier New" w:cs="Courier New"/>
-                      <w:sz w:val="18"/>
-                      <w:szCs w:val="18"/>
-                    </w:rPr>
-                    <w:t xml:space="preserve">        when a new connection arrives</w:t>
-                  </w:r>
-                  <w:r>
-                    <w:rPr>
-                      <w:rFonts w:ascii="Courier New" w:hAnsi="Courier New" w:cs="Courier New"/>
-                      <w:sz w:val="18"/>
-                      <w:szCs w:val="18"/>
-                    </w:rPr>
-                    <w:t>, create new Session to handle connection</w:t>
-                  </w:r>
-                </w:p>
-                <w:p>
-                  <w:pPr>
-                    <w:pStyle w:val="ListParagraph"/>
-                    <w:numPr>
-                      <w:ilvl w:val="0"/>
-                      <w:numId w:val="25"/>
-                    </w:numPr>
-                    <w:rPr>
-                      <w:rFonts w:ascii="Courier New" w:hAnsi="Courier New" w:cs="Courier New"/>
-                      <w:sz w:val="18"/>
-                      <w:szCs w:val="18"/>
-                    </w:rPr>
-                  </w:pPr>
-                  <w:r>
-                    <w:rPr>
-                      <w:rFonts w:ascii="Courier New" w:hAnsi="Courier New" w:cs="Courier New"/>
-                      <w:sz w:val="18"/>
-                      <w:szCs w:val="18"/>
-                    </w:rPr>
-                    <w:t xml:space="preserve">        </w:t>
-                  </w:r>
-                  <w:r>
-                    <w:rPr>
-                      <w:rFonts w:ascii="Courier New" w:hAnsi="Courier New" w:cs="Courier New"/>
-                      <w:sz w:val="18"/>
-                      <w:szCs w:val="18"/>
-                    </w:rPr>
-                    <w:t>allocate new session structure</w:t>
-                  </w:r>
-                </w:p>
-                <w:p>
-                  <w:pPr>
-                    <w:pStyle w:val="ListParagraph"/>
-                    <w:numPr>
-                      <w:ilvl w:val="0"/>
-                      <w:numId w:val="25"/>
-                    </w:numPr>
-                    <w:rPr>
-                      <w:rFonts w:ascii="Courier New" w:hAnsi="Courier New" w:cs="Courier New"/>
-                      <w:sz w:val="18"/>
-                      <w:szCs w:val="18"/>
-                    </w:rPr>
-                  </w:pPr>
-                  <w:r>
-                    <w:rPr>
-                      <w:rFonts w:ascii="Courier New" w:hAnsi="Courier New" w:cs="Courier New"/>
-                      <w:sz w:val="18"/>
-                      <w:szCs w:val="18"/>
-                    </w:rPr>
-                    <w:t>}</w:t>
-                  </w:r>
-                </w:p>
-                <w:p>
-                  <w:pPr>
-                    <w:pStyle w:val="ListParagraph"/>
-                    <w:rPr>
-                      <w:rFonts w:ascii="Courier New" w:hAnsi="Courier New" w:cs="Courier New"/>
-                      <w:sz w:val="18"/>
-                      <w:szCs w:val="18"/>
-                    </w:rPr>
-                  </w:pPr>
-                </w:p>
-                <w:p>
-                  <w:pPr>
-                    <w:pStyle w:val="ListParagraph"/>
-                    <w:numPr>
-                      <w:ilvl w:val="0"/>
-                      <w:numId w:val="26"/>
-                    </w:numPr>
-                    <w:rPr>
-                      <w:rFonts w:ascii="Courier New" w:hAnsi="Courier New" w:cs="Courier New"/>
-                      <w:sz w:val="18"/>
-                      <w:szCs w:val="18"/>
-                    </w:rPr>
-                  </w:pPr>
-                  <w:r>
-                    <w:rPr>
-                      <w:rFonts w:ascii="Courier New" w:hAnsi="Courier New" w:cs="Courier New"/>
-                      <w:sz w:val="18"/>
-                      <w:szCs w:val="18"/>
-                    </w:rPr>
-                    <w:t>CreateSession function</w:t>
-                  </w:r>
-                </w:p>
-                <w:p>
-                  <w:pPr>
-                    <w:pStyle w:val="ListParagraph"/>
-                    <w:numPr>
-                      <w:ilvl w:val="0"/>
-                      <w:numId w:val="26"/>
-                    </w:numPr>
-                    <w:rPr>
-                      <w:rFonts w:ascii="Courier New" w:hAnsi="Courier New" w:cs="Courier New"/>
-                      <w:sz w:val="18"/>
-                      <w:szCs w:val="18"/>
-                    </w:rPr>
-                  </w:pPr>
-                  <w:r>
-                    <w:rPr>
-                      <w:rFonts w:ascii="Courier New" w:hAnsi="Courier New" w:cs="Courier New"/>
-                      <w:sz w:val="18"/>
-                      <w:szCs w:val="18"/>
-                    </w:rPr>
-                    <w:t>{</w:t>
-                  </w:r>
-                </w:p>
-                <w:p>
-                  <w:pPr>
-                    <w:pStyle w:val="ListParagraph"/>
-                    <w:numPr>
-                      <w:ilvl w:val="0"/>
-                      <w:numId w:val="26"/>
-                    </w:numPr>
-                    <w:rPr>
-                      <w:rFonts w:ascii="Courier New" w:hAnsi="Courier New" w:cs="Courier New"/>
-                      <w:sz w:val="18"/>
-                      <w:szCs w:val="18"/>
-                    </w:rPr>
-                  </w:pPr>
-                  <w:r>
-                    <w:rPr>
-                      <w:rFonts w:ascii="Courier New" w:hAnsi="Courier New" w:cs="Courier New"/>
-                      <w:sz w:val="18"/>
-                      <w:szCs w:val="18"/>
-                    </w:rPr>
-                    <w:t xml:space="preserve">    wait on session semaphore</w:t>
-                  </w:r>
-                </w:p>
-                <w:p>
-                  <w:pPr>
-                    <w:pStyle w:val="ListParagraph"/>
-                    <w:numPr>
-                      <w:ilvl w:val="0"/>
-                      <w:numId w:val="26"/>
-                    </w:numPr>
-                    <w:rPr>
-                      <w:rFonts w:ascii="Courier New" w:hAnsi="Courier New" w:cs="Courier New"/>
-                      <w:sz w:val="18"/>
-                      <w:szCs w:val="18"/>
-                    </w:rPr>
-                  </w:pPr>
-                  <w:r>
-                    <w:rPr>
-                      <w:rFonts w:ascii="Courier New" w:hAnsi="Courier New" w:cs="Courier New"/>
-                      <w:sz w:val="18"/>
-                      <w:szCs w:val="18"/>
-                    </w:rPr>
-                    <w:t xml:space="preserve">    add allocated session structure to sessionMap</w:t>
-                  </w:r>
-                </w:p>
-                <w:p>
-                  <w:pPr>
-                    <w:pStyle w:val="ListParagraph"/>
-                    <w:numPr>
-                      <w:ilvl w:val="0"/>
-                      <w:numId w:val="26"/>
-                    </w:numPr>
-                    <w:rPr>
-                      <w:rFonts w:ascii="Courier New" w:hAnsi="Courier New" w:cs="Courier New"/>
-                      <w:sz w:val="18"/>
-                      <w:szCs w:val="18"/>
-                    </w:rPr>
-                  </w:pPr>
-                  <w:r>
-                    <w:rPr>
-                      <w:rFonts w:ascii="Courier New" w:hAnsi="Courier New" w:cs="Courier New"/>
-                      <w:sz w:val="18"/>
-                      <w:szCs w:val="18"/>
-                    </w:rPr>
-                    <w:t xml:space="preserve">    signal on session semaphore</w:t>
-                  </w:r>
-                </w:p>
-                <w:p>
-                  <w:pPr>
-                    <w:pStyle w:val="ListParagraph"/>
-                    <w:numPr>
-                      <w:ilvl w:val="0"/>
-                      <w:numId w:val="26"/>
-                    </w:numPr>
-                    <w:rPr>
-                      <w:rFonts w:ascii="Courier New" w:hAnsi="Courier New" w:cs="Courier New"/>
-                      <w:sz w:val="18"/>
-                      <w:szCs w:val="18"/>
-                    </w:rPr>
-                  </w:pPr>
-                </w:p>
-                <w:p>
-                  <w:pPr>
-                    <w:pStyle w:val="ListParagraph"/>
-                    <w:numPr>
-                      <w:ilvl w:val="0"/>
-                      <w:numId w:val="26"/>
-                    </w:numPr>
-                    <w:rPr>
-                      <w:rFonts w:ascii="Courier New" w:hAnsi="Courier New" w:cs="Courier New"/>
-                      <w:sz w:val="18"/>
-                      <w:szCs w:val="18"/>
-                    </w:rPr>
-                  </w:pPr>
-                  <w:r>
-                    <w:rPr>
-                      <w:rFonts w:ascii="Courier New" w:hAnsi="Courier New" w:cs="Courier New"/>
-                      <w:sz w:val="18"/>
-                      <w:szCs w:val="18"/>
-                    </w:rPr>
-                    <w:t xml:space="preserve">    create </w:t>
-                  </w:r>
-                  <w:r>
-                    <w:rPr>
-                      <w:rFonts w:ascii="Courier New" w:hAnsi="Courier New" w:cs="Courier New"/>
-                      <w:sz w:val="18"/>
-                      <w:szCs w:val="18"/>
-                    </w:rPr>
-                    <w:t>control thread</w:t>
-                  </w:r>
-                </w:p>
-                <w:p>
-                  <w:pPr>
-                    <w:pStyle w:val="ListParagraph"/>
-                    <w:numPr>
-                      <w:ilvl w:val="0"/>
-                      <w:numId w:val="26"/>
-                    </w:numPr>
-                    <w:rPr>
-                      <w:rFonts w:ascii="Courier New" w:hAnsi="Courier New" w:cs="Courier New"/>
-                      <w:sz w:val="18"/>
-                      <w:szCs w:val="18"/>
-                    </w:rPr>
-                  </w:pPr>
-                  <w:r>
-                    <w:rPr>
-                      <w:rFonts w:ascii="Courier New" w:hAnsi="Courier New" w:cs="Courier New"/>
-                      <w:sz w:val="18"/>
-                      <w:szCs w:val="18"/>
-                    </w:rPr>
-                    <w:t>}</w:t>
-                  </w:r>
-                </w:p>
-                <w:p>
-                  <w:pPr>
-                    <w:pStyle w:val="ListParagraph"/>
-                    <w:rPr>
-                      <w:rFonts w:ascii="Courier New" w:hAnsi="Courier New" w:cs="Courier New"/>
-                      <w:sz w:val="18"/>
-                      <w:szCs w:val="18"/>
-                    </w:rPr>
-                  </w:pPr>
-                </w:p>
-                <w:p>
-                  <w:pPr>
-                    <w:pStyle w:val="ListParagraph"/>
-                    <w:numPr>
-                      <w:ilvl w:val="0"/>
                       <w:numId w:val="27"/>
                     </w:numPr>
                     <w:rPr>
@@ -4283,7 +4568,40 @@
                       <w:sz w:val="18"/>
                       <w:szCs w:val="18"/>
                     </w:rPr>
-                    <w:t>ControlThread function</w:t>
+                    <w:t xml:space="preserve">        enter alertable state and wait for</w:t>
+                  </w:r>
+                  <w:r>
+                    <w:rPr>
+                      <w:rFonts w:ascii="Courier New" w:hAnsi="Courier New" w:cs="Courier New"/>
+                      <w:sz w:val="18"/>
+                      <w:szCs w:val="18"/>
+                    </w:rPr>
+                    <w:t xml:space="preserve"> the </w:t>
+                  </w:r>
+                  <w:r>
+                    <w:rPr>
+                      <w:rFonts w:ascii="Courier New" w:hAnsi="Courier New" w:cs="Courier New"/>
+                      <w:sz w:val="18"/>
+                      <w:szCs w:val="18"/>
+                    </w:rPr>
+                    <w:t xml:space="preserve">finishedTransfer and userChanged </w:t>
+                  </w:r>
+                  <w:r>
+                    <w:rPr>
+                      <w:rFonts w:ascii="Courier New" w:hAnsi="Courier New" w:cs="Courier New"/>
+                      <w:sz w:val="18"/>
+                      <w:szCs w:val="18"/>
+                    </w:rPr>
+                    <w:tab/>
+                  </w:r>
+                  <w:r>
+                    <w:rPr>
+                      <w:rFonts w:ascii="Courier New" w:hAnsi="Courier New" w:cs="Courier New"/>
+                      <w:sz w:val="18"/>
+                      <w:szCs w:val="18"/>
+                    </w:rPr>
+                    <w:tab/>
+                    <w:t>semaphores as well as WSA Callbacks</w:t>
                   </w:r>
                 </w:p>
                 <w:p>
@@ -4305,7 +4623,7 @@
                       <w:sz w:val="18"/>
                       <w:szCs w:val="18"/>
                     </w:rPr>
-                    <w:t>{</w:t>
+                    <w:t xml:space="preserve">        if userChanged signalled</w:t>
                   </w:r>
                 </w:p>
                 <w:p>
@@ -4327,7 +4645,7 @@
                       <w:sz w:val="18"/>
                       <w:szCs w:val="18"/>
                     </w:rPr>
-                    <w:t xml:space="preserve">    establish session from input parameter</w:t>
+                    <w:t xml:space="preserve">            send new user list</w:t>
                   </w:r>
                 </w:p>
                 <w:p>
@@ -4349,311 +4667,23 @@
                       <w:sz w:val="18"/>
                       <w:szCs w:val="18"/>
                     </w:rPr>
-                    <w:t xml:space="preserve">    create finishedTransfer semaphore, initialize to 0</w:t>
-                  </w:r>
-                </w:p>
-                <w:p>
-                  <w:pPr>
-                    <w:pStyle w:val="ListParagraph"/>
-                    <w:numPr>
-                      <w:ilvl w:val="0"/>
-                      <w:numId w:val="27"/>
-                    </w:numPr>
-                    <w:rPr>
-                      <w:rFonts w:ascii="Courier New" w:hAnsi="Courier New" w:cs="Courier New"/>
-                      <w:sz w:val="18"/>
-                      <w:szCs w:val="18"/>
-                    </w:rPr>
-                  </w:pPr>
-                  <w:r>
-                    <w:rPr>
-                      <w:rFonts w:ascii="Courier New" w:hAnsi="Courier New" w:cs="Courier New"/>
-                      <w:sz w:val="18"/>
-                      <w:szCs w:val="18"/>
-                    </w:rPr>
-                    <w:t xml:space="preserve">    create </w:t>
-                  </w:r>
-                  <w:r>
-                    <w:rPr>
-                      <w:rFonts w:ascii="Courier New" w:hAnsi="Courier New" w:cs="Courier New"/>
-                      <w:sz w:val="18"/>
-                      <w:szCs w:val="18"/>
-                    </w:rPr>
-                    <w:t>userChanged</w:t>
-                  </w:r>
-                  <w:r>
-                    <w:rPr>
-                      <w:rFonts w:ascii="Courier New" w:hAnsi="Courier New" w:cs="Courier New"/>
-                      <w:sz w:val="18"/>
-                      <w:szCs w:val="18"/>
-                    </w:rPr>
-                    <w:t xml:space="preserve"> semaphore, initialize to 0</w:t>
-                  </w:r>
-                </w:p>
-                <w:p>
-                  <w:pPr>
-                    <w:pStyle w:val="ListParagraph"/>
-                    <w:numPr>
-                      <w:ilvl w:val="0"/>
-                      <w:numId w:val="27"/>
-                    </w:numPr>
-                    <w:rPr>
-                      <w:rFonts w:ascii="Courier New" w:hAnsi="Courier New" w:cs="Courier New"/>
-                      <w:sz w:val="18"/>
-                      <w:szCs w:val="18"/>
-                    </w:rPr>
-                  </w:pPr>
-                  <w:r>
-                    <w:rPr>
-                      <w:rFonts w:ascii="Courier New" w:hAnsi="Courier New" w:cs="Courier New"/>
-                      <w:sz w:val="18"/>
-                      <w:szCs w:val="18"/>
-                    </w:rPr>
-                    <w:t xml:space="preserve">    </w:t>
-                  </w:r>
-                </w:p>
-                <w:p>
-                  <w:pPr>
-                    <w:pStyle w:val="ListParagraph"/>
-                    <w:numPr>
-                      <w:ilvl w:val="0"/>
-                      <w:numId w:val="27"/>
-                    </w:numPr>
-                    <w:rPr>
-                      <w:rFonts w:ascii="Courier New" w:hAnsi="Courier New" w:cs="Courier New"/>
-                      <w:sz w:val="18"/>
-                      <w:szCs w:val="18"/>
-                    </w:rPr>
-                  </w:pPr>
-                  <w:r>
-                    <w:rPr>
-                      <w:rFonts w:ascii="Courier New" w:hAnsi="Courier New" w:cs="Courier New"/>
-                      <w:sz w:val="18"/>
-                      <w:szCs w:val="18"/>
-                    </w:rPr>
-                    <w:t xml:space="preserve">    send song list</w:t>
-                  </w:r>
-                </w:p>
-                <w:p>
-                  <w:pPr>
-                    <w:pStyle w:val="ListParagraph"/>
-                    <w:numPr>
-                      <w:ilvl w:val="0"/>
-                      <w:numId w:val="27"/>
-                    </w:numPr>
-                    <w:rPr>
-                      <w:rFonts w:ascii="Courier New" w:hAnsi="Courier New" w:cs="Courier New"/>
-                      <w:sz w:val="18"/>
-                      <w:szCs w:val="18"/>
-                    </w:rPr>
-                  </w:pPr>
-                  <w:r>
-                    <w:rPr>
-                      <w:rFonts w:ascii="Courier New" w:hAnsi="Courier New" w:cs="Courier New"/>
-                      <w:sz w:val="18"/>
-                      <w:szCs w:val="18"/>
-                    </w:rPr>
-                    <w:t xml:space="preserve">    send name/artist/album of currently playing song</w:t>
-                  </w:r>
-                </w:p>
-                <w:p>
-                  <w:pPr>
-                    <w:pStyle w:val="ListParagraph"/>
-                    <w:numPr>
-                      <w:ilvl w:val="0"/>
-                      <w:numId w:val="27"/>
-                    </w:numPr>
-                    <w:rPr>
-                      <w:rFonts w:ascii="Courier New" w:hAnsi="Courier New" w:cs="Courier New"/>
-                      <w:sz w:val="18"/>
-                      <w:szCs w:val="18"/>
-                    </w:rPr>
-                  </w:pPr>
-                  <w:r>
-                    <w:rPr>
-                      <w:rFonts w:ascii="Courier New" w:hAnsi="Courier New" w:cs="Courier New"/>
-                      <w:sz w:val="18"/>
-                      <w:szCs w:val="18"/>
-                    </w:rPr>
-                    <w:t xml:space="preserve">    update clients with new user connection</w:t>
-                  </w:r>
-                </w:p>
-                <w:p>
-                  <w:pPr>
-                    <w:pStyle w:val="ListParagraph"/>
-                    <w:numPr>
-                      <w:ilvl w:val="0"/>
-                      <w:numId w:val="27"/>
-                    </w:numPr>
-                    <w:rPr>
-                      <w:rFonts w:ascii="Courier New" w:hAnsi="Courier New" w:cs="Courier New"/>
-                      <w:sz w:val="18"/>
-                      <w:szCs w:val="18"/>
-                    </w:rPr>
-                  </w:pPr>
-                  <w:r>
-                    <w:rPr>
-                      <w:rFonts w:ascii="Courier New" w:hAnsi="Courier New" w:cs="Courier New"/>
-                      <w:sz w:val="18"/>
-                      <w:szCs w:val="18"/>
-                    </w:rPr>
-                    <w:t xml:space="preserve">    </w:t>
-                  </w:r>
-                </w:p>
-                <w:p>
-                  <w:pPr>
-                    <w:pStyle w:val="ListParagraph"/>
-                    <w:numPr>
-                      <w:ilvl w:val="0"/>
-                      <w:numId w:val="27"/>
-                    </w:numPr>
-                    <w:rPr>
-                      <w:rFonts w:ascii="Courier New" w:hAnsi="Courier New" w:cs="Courier New"/>
-                      <w:sz w:val="18"/>
-                      <w:szCs w:val="18"/>
-                    </w:rPr>
-                  </w:pPr>
-                  <w:r>
-                    <w:rPr>
-                      <w:rFonts w:ascii="Courier New" w:hAnsi="Courier New" w:cs="Courier New"/>
-                      <w:sz w:val="18"/>
-                      <w:szCs w:val="18"/>
-                    </w:rPr>
-                    <w:t xml:space="preserve">    make TCP Receive call with controlRoutine as call-back</w:t>
-                  </w:r>
-                </w:p>
-                <w:p>
-                  <w:pPr>
-                    <w:pStyle w:val="ListParagraph"/>
-                    <w:numPr>
-                      <w:ilvl w:val="0"/>
-                      <w:numId w:val="27"/>
-                    </w:numPr>
-                    <w:rPr>
-                      <w:rFonts w:ascii="Courier New" w:hAnsi="Courier New" w:cs="Courier New"/>
-                      <w:sz w:val="18"/>
-                      <w:szCs w:val="18"/>
-                    </w:rPr>
-                  </w:pPr>
-                  <w:r>
-                    <w:rPr>
-                      <w:rFonts w:ascii="Courier New" w:hAnsi="Courier New" w:cs="Courier New"/>
-                      <w:sz w:val="18"/>
-                      <w:szCs w:val="18"/>
-                    </w:rPr>
-                    <w:t xml:space="preserve">    while true</w:t>
-                  </w:r>
-                </w:p>
-                <w:p>
-                  <w:pPr>
-                    <w:pStyle w:val="ListParagraph"/>
-                    <w:numPr>
-                      <w:ilvl w:val="0"/>
-                      <w:numId w:val="27"/>
-                    </w:numPr>
-                    <w:rPr>
-                      <w:rFonts w:ascii="Courier New" w:hAnsi="Courier New" w:cs="Courier New"/>
-                      <w:sz w:val="18"/>
-                      <w:szCs w:val="18"/>
-                    </w:rPr>
-                  </w:pPr>
-                  <w:r>
-                    <w:rPr>
-                      <w:rFonts w:ascii="Courier New" w:hAnsi="Courier New" w:cs="Courier New"/>
-                      <w:sz w:val="18"/>
-                      <w:szCs w:val="18"/>
-                    </w:rPr>
-                    <w:t xml:space="preserve">        enter alertable state and wait for</w:t>
-                  </w:r>
-                  <w:r>
-                    <w:rPr>
-                      <w:rFonts w:ascii="Courier New" w:hAnsi="Courier New" w:cs="Courier New"/>
-                      <w:sz w:val="18"/>
-                      <w:szCs w:val="18"/>
-                    </w:rPr>
-                    <w:t xml:space="preserve"> the previous two</w:t>
-                  </w:r>
-                  <w:r>
-                    <w:rPr>
-                      <w:rFonts w:ascii="Courier New" w:hAnsi="Courier New" w:cs="Courier New"/>
-                      <w:sz w:val="18"/>
-                      <w:szCs w:val="18"/>
-                    </w:rPr>
-                    <w:t xml:space="preserve"> </w:t>
-                  </w:r>
-                  <w:r>
-                    <w:rPr>
-                      <w:rFonts w:ascii="Courier New" w:hAnsi="Courier New" w:cs="Courier New"/>
-                      <w:sz w:val="18"/>
-                      <w:szCs w:val="18"/>
-                    </w:rPr>
-                    <w:t>semaphores</w:t>
-                  </w:r>
-                </w:p>
-                <w:p>
-                  <w:pPr>
-                    <w:pStyle w:val="ListParagraph"/>
-                    <w:numPr>
-                      <w:ilvl w:val="0"/>
-                      <w:numId w:val="27"/>
-                    </w:numPr>
-                    <w:rPr>
-                      <w:rFonts w:ascii="Courier New" w:hAnsi="Courier New" w:cs="Courier New"/>
-                      <w:sz w:val="18"/>
-                      <w:szCs w:val="18"/>
-                    </w:rPr>
-                  </w:pPr>
-                  <w:r>
-                    <w:rPr>
-                      <w:rFonts w:ascii="Courier New" w:hAnsi="Courier New" w:cs="Courier New"/>
-                      <w:sz w:val="18"/>
-                      <w:szCs w:val="18"/>
-                    </w:rPr>
-                    <w:t xml:space="preserve">        if new user connected</w:t>
-                  </w:r>
-                </w:p>
-                <w:p>
-                  <w:pPr>
-                    <w:pStyle w:val="ListParagraph"/>
-                    <w:numPr>
-                      <w:ilvl w:val="0"/>
-                      <w:numId w:val="27"/>
-                    </w:numPr>
-                    <w:rPr>
-                      <w:rFonts w:ascii="Courier New" w:hAnsi="Courier New" w:cs="Courier New"/>
-                      <w:sz w:val="18"/>
-                      <w:szCs w:val="18"/>
-                    </w:rPr>
-                  </w:pPr>
-                  <w:r>
-                    <w:rPr>
-                      <w:rFonts w:ascii="Courier New" w:hAnsi="Courier New" w:cs="Courier New"/>
-                      <w:sz w:val="18"/>
-                      <w:szCs w:val="18"/>
-                    </w:rPr>
-                    <w:t xml:space="preserve">            send new user list</w:t>
-                  </w:r>
-                </w:p>
-                <w:p>
-                  <w:pPr>
-                    <w:pStyle w:val="ListParagraph"/>
-                    <w:numPr>
-                      <w:ilvl w:val="0"/>
-                      <w:numId w:val="27"/>
-                    </w:numPr>
-                    <w:rPr>
-                      <w:rFonts w:ascii="Courier New" w:hAnsi="Courier New" w:cs="Courier New"/>
-                      <w:sz w:val="18"/>
-                      <w:szCs w:val="18"/>
-                    </w:rPr>
-                  </w:pPr>
-                  <w:r>
-                    <w:rPr>
-                      <w:rFonts w:ascii="Courier New" w:hAnsi="Courier New" w:cs="Courier New"/>
-                      <w:sz w:val="18"/>
-                      <w:szCs w:val="18"/>
-                    </w:rPr>
-                    <w:t xml:space="preserve">        if unicast/TCP song finished</w:t>
+                    <w:t xml:space="preserve">        if </w:t>
+                  </w:r>
+                  <w:r>
+                    <w:rPr>
+                      <w:rFonts w:ascii="Courier New" w:hAnsi="Courier New" w:cs="Courier New"/>
+                      <w:sz w:val="18"/>
+                      <w:szCs w:val="18"/>
+                    </w:rPr>
+                    <w:t>finishedTransfer signaled //</w:t>
+                  </w:r>
+                  <w:r>
+                    <w:rPr>
+                      <w:rFonts w:ascii="Courier New" w:hAnsi="Courier New" w:cs="Courier New"/>
+                      <w:sz w:val="18"/>
+                      <w:szCs w:val="18"/>
+                    </w:rPr>
+                    <w:t>unicast/TCP song finished</w:t>
                   </w:r>
                 </w:p>
                 <w:p>
@@ -4870,6 +4900,322 @@
                     </w:rPr>
                     <w:t>unicast requested</w:t>
                   </w:r>
+                </w:p>
+                <w:p>
+                  <w:pPr>
+                    <w:pStyle w:val="ListParagraph"/>
+                    <w:numPr>
+                      <w:ilvl w:val="0"/>
+                      <w:numId w:val="28"/>
+                    </w:numPr>
+                    <w:rPr>
+                      <w:rFonts w:ascii="Courier New" w:hAnsi="Courier New" w:cs="Courier New"/>
+                      <w:sz w:val="18"/>
+                      <w:szCs w:val="18"/>
+                    </w:rPr>
+                  </w:pPr>
+                  <w:r>
+                    <w:rPr>
+                      <w:rFonts w:ascii="Courier New" w:hAnsi="Courier New" w:cs="Courier New"/>
+                      <w:sz w:val="18"/>
+                      <w:szCs w:val="18"/>
+                    </w:rPr>
+                    <w:t xml:space="preserve">            wait on session semaphore</w:t>
+                  </w:r>
+                </w:p>
+                <w:p>
+                  <w:pPr>
+                    <w:pStyle w:val="ListParagraph"/>
+                    <w:numPr>
+                      <w:ilvl w:val="0"/>
+                      <w:numId w:val="28"/>
+                    </w:numPr>
+                    <w:rPr>
+                      <w:rFonts w:ascii="Courier New" w:hAnsi="Courier New" w:cs="Courier New"/>
+                      <w:sz w:val="18"/>
+                      <w:szCs w:val="18"/>
+                    </w:rPr>
+                  </w:pPr>
+                  <w:r>
+                    <w:rPr>
+                      <w:rFonts w:ascii="Courier New" w:hAnsi="Courier New" w:cs="Courier New"/>
+                      <w:sz w:val="18"/>
+                      <w:szCs w:val="18"/>
+                    </w:rPr>
+                    <w:t>establish session from socket used for transfer</w:t>
+                  </w:r>
+                </w:p>
+                <w:p>
+                  <w:pPr>
+                    <w:pStyle w:val="ListParagraph"/>
+                    <w:numPr>
+                      <w:ilvl w:val="0"/>
+                      <w:numId w:val="28"/>
+                    </w:numPr>
+                    <w:rPr>
+                      <w:rFonts w:ascii="Courier New" w:hAnsi="Courier New" w:cs="Courier New"/>
+                      <w:sz w:val="18"/>
+                      <w:szCs w:val="18"/>
+                    </w:rPr>
+                  </w:pPr>
+                  <w:r>
+                    <w:rPr>
+                      <w:rFonts w:ascii="Courier New" w:hAnsi="Courier New" w:cs="Courier New"/>
+                      <w:sz w:val="18"/>
+                      <w:szCs w:val="18"/>
+                    </w:rPr>
+                    <w:t xml:space="preserve">            signal on session semaphore</w:t>
+                  </w:r>
+                </w:p>
+                <w:p>
+                  <w:pPr>
+                    <w:pStyle w:val="ListParagraph"/>
+                    <w:numPr>
+                      <w:ilvl w:val="0"/>
+                      <w:numId w:val="28"/>
+                    </w:numPr>
+                    <w:rPr>
+                      <w:rFonts w:ascii="Courier New" w:hAnsi="Courier New" w:cs="Courier New"/>
+                      <w:sz w:val="18"/>
+                      <w:szCs w:val="18"/>
+                    </w:rPr>
+                  </w:pPr>
+                  <w:r>
+                    <w:rPr>
+                      <w:rFonts w:ascii="Courier New" w:hAnsi="Courier New" w:cs="Courier New"/>
+                      <w:sz w:val="18"/>
+                      <w:szCs w:val="18"/>
+                    </w:rPr>
+                    <w:t xml:space="preserve">            give session structure the requested filename</w:t>
+                  </w:r>
+                </w:p>
+                <w:p>
+                  <w:pPr>
+                    <w:pStyle w:val="ListParagraph"/>
+                    <w:numPr>
+                      <w:ilvl w:val="0"/>
+                      <w:numId w:val="28"/>
+                    </w:numPr>
+                    <w:rPr>
+                      <w:rFonts w:ascii="Courier New" w:hAnsi="Courier New" w:cs="Courier New"/>
+                      <w:sz w:val="18"/>
+                      <w:szCs w:val="18"/>
+                    </w:rPr>
+                  </w:pPr>
+                  <w:r>
+                    <w:rPr>
+                      <w:rFonts w:ascii="Courier New" w:hAnsi="Courier New" w:cs="Courier New"/>
+                      <w:sz w:val="18"/>
+                      <w:szCs w:val="18"/>
+                    </w:rPr>
+                    <w:t>create unicast thread</w:t>
+                  </w:r>
+                  <w:r>
+                    <w:rPr>
+                      <w:rFonts w:ascii="Courier New" w:hAnsi="Courier New" w:cs="Courier New"/>
+                      <w:sz w:val="18"/>
+                      <w:szCs w:val="18"/>
+                    </w:rPr>
+                    <w:t xml:space="preserve"> with session</w:t>
+                  </w:r>
+                </w:p>
+                <w:p>
+                  <w:pPr>
+                    <w:pStyle w:val="ListParagraph"/>
+                    <w:numPr>
+                      <w:ilvl w:val="0"/>
+                      <w:numId w:val="28"/>
+                    </w:numPr>
+                    <w:rPr>
+                      <w:rFonts w:ascii="Courier New" w:hAnsi="Courier New" w:cs="Courier New"/>
+                      <w:sz w:val="18"/>
+                      <w:szCs w:val="18"/>
+                    </w:rPr>
+                  </w:pPr>
+                  <w:r>
+                    <w:rPr>
+                      <w:rFonts w:ascii="Courier New" w:hAnsi="Courier New" w:cs="Courier New"/>
+                      <w:sz w:val="18"/>
+                      <w:szCs w:val="18"/>
+                    </w:rPr>
+                    <w:t>if TCP file requested</w:t>
+                  </w:r>
+                </w:p>
+                <w:p>
+                  <w:pPr>
+                    <w:pStyle w:val="ListParagraph"/>
+                    <w:numPr>
+                      <w:ilvl w:val="0"/>
+                      <w:numId w:val="28"/>
+                    </w:numPr>
+                    <w:rPr>
+                      <w:rFonts w:ascii="Courier New" w:hAnsi="Courier New" w:cs="Courier New"/>
+                      <w:sz w:val="18"/>
+                      <w:szCs w:val="18"/>
+                    </w:rPr>
+                  </w:pPr>
+                  <w:r>
+                    <w:rPr>
+                      <w:rFonts w:ascii="Courier New" w:hAnsi="Courier New" w:cs="Courier New"/>
+                      <w:sz w:val="18"/>
+                      <w:szCs w:val="18"/>
+                    </w:rPr>
+                    <w:t>create TCP file thread</w:t>
+                  </w:r>
+                </w:p>
+                <w:p>
+                  <w:pPr>
+                    <w:pStyle w:val="ListParagraph"/>
+                    <w:numPr>
+                      <w:ilvl w:val="0"/>
+                      <w:numId w:val="28"/>
+                    </w:numPr>
+                    <w:rPr>
+                      <w:rFonts w:ascii="Courier New" w:hAnsi="Courier New" w:cs="Courier New"/>
+                      <w:sz w:val="18"/>
+                      <w:szCs w:val="18"/>
+                    </w:rPr>
+                  </w:pPr>
+                  <w:r>
+                    <w:rPr>
+                      <w:rFonts w:ascii="Courier New" w:hAnsi="Courier New" w:cs="Courier New"/>
+                      <w:sz w:val="18"/>
+                      <w:szCs w:val="18"/>
+                    </w:rPr>
+                    <w:t xml:space="preserve">       if close </w:t>
+                  </w:r>
+                </w:p>
+                <w:p>
+                  <w:pPr>
+                    <w:pStyle w:val="ListParagraph"/>
+                    <w:numPr>
+                      <w:ilvl w:val="0"/>
+                      <w:numId w:val="28"/>
+                    </w:numPr>
+                    <w:rPr>
+                      <w:rFonts w:ascii="Courier New" w:hAnsi="Courier New" w:cs="Courier New"/>
+                      <w:sz w:val="18"/>
+                      <w:szCs w:val="18"/>
+                    </w:rPr>
+                  </w:pPr>
+                  <w:r>
+                    <w:rPr>
+                      <w:rFonts w:ascii="Courier New" w:hAnsi="Courier New" w:cs="Courier New"/>
+                      <w:sz w:val="18"/>
+                      <w:szCs w:val="18"/>
+                    </w:rPr>
+                    <w:t>start cleanup</w:t>
+                  </w:r>
+                </w:p>
+                <w:p>
+                  <w:pPr>
+                    <w:pStyle w:val="ListParagraph"/>
+                    <w:numPr>
+                      <w:ilvl w:val="0"/>
+                      <w:numId w:val="28"/>
+                    </w:numPr>
+                    <w:rPr>
+                      <w:rFonts w:ascii="Courier New" w:hAnsi="Courier New" w:cs="Courier New"/>
+                      <w:sz w:val="18"/>
+                      <w:szCs w:val="18"/>
+                    </w:rPr>
+                  </w:pPr>
+                  <w:r>
+                    <w:rPr>
+                      <w:rFonts w:ascii="Courier New" w:hAnsi="Courier New" w:cs="Courier New"/>
+                      <w:sz w:val="18"/>
+                      <w:szCs w:val="18"/>
+                    </w:rPr>
+                    <w:t xml:space="preserve">        if improper message </w:t>
+                  </w:r>
+                </w:p>
+                <w:p>
+                  <w:pPr>
+                    <w:pStyle w:val="ListParagraph"/>
+                    <w:numPr>
+                      <w:ilvl w:val="0"/>
+                      <w:numId w:val="28"/>
+                    </w:numPr>
+                    <w:rPr>
+                      <w:rFonts w:ascii="Courier New" w:hAnsi="Courier New" w:cs="Courier New"/>
+                      <w:sz w:val="18"/>
+                      <w:szCs w:val="18"/>
+                    </w:rPr>
+                  </w:pPr>
+                  <w:r>
+                    <w:rPr>
+                      <w:rFonts w:ascii="Courier New" w:hAnsi="Courier New" w:cs="Courier New"/>
+                      <w:sz w:val="18"/>
+                      <w:szCs w:val="18"/>
+                    </w:rPr>
+                    <w:t xml:space="preserve">            start cleanup</w:t>
+                  </w:r>
+                </w:p>
+                <w:p>
+                  <w:pPr>
+                    <w:pStyle w:val="ListParagraph"/>
+                    <w:numPr>
+                      <w:ilvl w:val="0"/>
+                      <w:numId w:val="28"/>
+                    </w:numPr>
+                    <w:rPr>
+                      <w:rFonts w:ascii="Courier New" w:hAnsi="Courier New" w:cs="Courier New"/>
+                      <w:sz w:val="18"/>
+                      <w:szCs w:val="18"/>
+                    </w:rPr>
+                  </w:pPr>
+                  <w:r>
+                    <w:rPr>
+                      <w:rFonts w:ascii="Courier New" w:hAnsi="Courier New" w:cs="Courier New"/>
+                      <w:sz w:val="18"/>
+                      <w:szCs w:val="18"/>
+                    </w:rPr>
+                    <w:t xml:space="preserve">    if sending</w:t>
+                  </w:r>
+                </w:p>
+                <w:p>
+                  <w:pPr>
+                    <w:pStyle w:val="ListParagraph"/>
+                    <w:numPr>
+                      <w:ilvl w:val="0"/>
+                      <w:numId w:val="28"/>
+                    </w:numPr>
+                    <w:rPr>
+                      <w:rFonts w:ascii="Courier New" w:hAnsi="Courier New" w:cs="Courier New"/>
+                      <w:sz w:val="18"/>
+                      <w:szCs w:val="18"/>
+                    </w:rPr>
+                  </w:pPr>
+                  <w:r>
+                    <w:rPr>
+                      <w:rFonts w:ascii="Courier New" w:hAnsi="Courier New" w:cs="Courier New"/>
+                      <w:sz w:val="18"/>
+                      <w:szCs w:val="18"/>
+                    </w:rPr>
+                    <w:t xml:space="preserve">        if still data to send, send again</w:t>
+                  </w:r>
+                </w:p>
+                <w:p>
+                  <w:pPr>
+                    <w:pStyle w:val="ListParagraph"/>
+                    <w:numPr>
+                      <w:ilvl w:val="0"/>
+                      <w:numId w:val="28"/>
+                    </w:numPr>
+                    <w:rPr>
+                      <w:rFonts w:ascii="Courier New" w:hAnsi="Courier New" w:cs="Courier New"/>
+                      <w:sz w:val="18"/>
+                      <w:szCs w:val="18"/>
+                    </w:rPr>
+                  </w:pPr>
+                  <w:r>
+                    <w:rPr>
+                      <w:rFonts w:ascii="Courier New" w:hAnsi="Courier New" w:cs="Courier New"/>
+                      <w:sz w:val="18"/>
+                      <w:szCs w:val="18"/>
+                    </w:rPr>
+                    <w:t>else do TCP Receive call with</w:t>
+                  </w:r>
                   <w:r>
                     <w:rPr>
                       <w:rFonts w:ascii="Courier New" w:hAnsi="Courier New" w:cs="Courier New"/>
@@ -4878,6 +5224,14 @@
                     </w:rPr>
                     <w:t xml:space="preserve"> </w:t>
                   </w:r>
+                  <w:r>
+                    <w:rPr>
+                      <w:rFonts w:ascii="Courier New" w:hAnsi="Courier New" w:cs="Courier New"/>
+                      <w:sz w:val="18"/>
+                      <w:szCs w:val="18"/>
+                    </w:rPr>
+                    <w:t>callback to ControlRoutine</w:t>
+                  </w:r>
                 </w:p>
                 <w:p>
                   <w:pPr>
@@ -4898,402 +5252,6 @@
                       <w:sz w:val="18"/>
                       <w:szCs w:val="18"/>
                     </w:rPr>
-                    <w:t xml:space="preserve">            wait on session semaphore</w:t>
-                  </w:r>
-                </w:p>
-                <w:p>
-                  <w:pPr>
-                    <w:pStyle w:val="ListParagraph"/>
-                    <w:numPr>
-                      <w:ilvl w:val="0"/>
-                      <w:numId w:val="28"/>
-                    </w:numPr>
-                    <w:rPr>
-                      <w:rFonts w:ascii="Courier New" w:hAnsi="Courier New" w:cs="Courier New"/>
-                      <w:sz w:val="18"/>
-                      <w:szCs w:val="18"/>
-                    </w:rPr>
-                  </w:pPr>
-                  <w:r>
-                    <w:rPr>
-                      <w:rFonts w:ascii="Courier New" w:hAnsi="Courier New" w:cs="Courier New"/>
-                      <w:sz w:val="18"/>
-                      <w:szCs w:val="18"/>
-                    </w:rPr>
-                    <w:t xml:space="preserve">            </w:t>
-                  </w:r>
-                  <w:r>
-                    <w:rPr>
-                      <w:rFonts w:ascii="Courier New" w:hAnsi="Courier New" w:cs="Courier New"/>
-                      <w:sz w:val="18"/>
-                      <w:szCs w:val="18"/>
-                    </w:rPr>
-                    <w:t>establish session from socket used for transfer</w:t>
-                  </w:r>
-                </w:p>
-                <w:p>
-                  <w:pPr>
-                    <w:pStyle w:val="ListParagraph"/>
-                    <w:numPr>
-                      <w:ilvl w:val="0"/>
-                      <w:numId w:val="28"/>
-                    </w:numPr>
-                    <w:rPr>
-                      <w:rFonts w:ascii="Courier New" w:hAnsi="Courier New" w:cs="Courier New"/>
-                      <w:sz w:val="18"/>
-                      <w:szCs w:val="18"/>
-                    </w:rPr>
-                  </w:pPr>
-                  <w:r>
-                    <w:rPr>
-                      <w:rFonts w:ascii="Courier New" w:hAnsi="Courier New" w:cs="Courier New"/>
-                      <w:sz w:val="18"/>
-                      <w:szCs w:val="18"/>
-                    </w:rPr>
-                    <w:t xml:space="preserve">            signal on </w:t>
-                  </w:r>
-                  <w:r>
-                    <w:rPr>
-                      <w:rFonts w:ascii="Courier New" w:hAnsi="Courier New" w:cs="Courier New"/>
-                      <w:sz w:val="18"/>
-                      <w:szCs w:val="18"/>
-                    </w:rPr>
-                    <w:t>session semaphore</w:t>
-                  </w:r>
-                </w:p>
-                <w:p>
-                  <w:pPr>
-                    <w:pStyle w:val="ListParagraph"/>
-                    <w:numPr>
-                      <w:ilvl w:val="0"/>
-                      <w:numId w:val="28"/>
-                    </w:numPr>
-                    <w:rPr>
-                      <w:rFonts w:ascii="Courier New" w:hAnsi="Courier New" w:cs="Courier New"/>
-                      <w:sz w:val="18"/>
-                      <w:szCs w:val="18"/>
-                    </w:rPr>
-                  </w:pPr>
-                  <w:r>
-                    <w:rPr>
-                      <w:rFonts w:ascii="Courier New" w:hAnsi="Courier New" w:cs="Courier New"/>
-                      <w:sz w:val="18"/>
-                      <w:szCs w:val="18"/>
-                    </w:rPr>
-                    <w:t xml:space="preserve">            give session structure the requested filename</w:t>
-                  </w:r>
-                </w:p>
-                <w:p>
-                  <w:pPr>
-                    <w:pStyle w:val="ListParagraph"/>
-                    <w:numPr>
-                      <w:ilvl w:val="0"/>
-                      <w:numId w:val="28"/>
-                    </w:numPr>
-                    <w:rPr>
-                      <w:rFonts w:ascii="Courier New" w:hAnsi="Courier New" w:cs="Courier New"/>
-                      <w:sz w:val="18"/>
-                      <w:szCs w:val="18"/>
-                    </w:rPr>
-                  </w:pPr>
-                  <w:r>
-                    <w:rPr>
-                      <w:rFonts w:ascii="Courier New" w:hAnsi="Courier New" w:cs="Courier New"/>
-                      <w:sz w:val="18"/>
-                      <w:szCs w:val="18"/>
-                    </w:rPr>
-                    <w:t xml:space="preserve">            </w:t>
-                  </w:r>
-                  <w:r>
-                    <w:rPr>
-                      <w:rFonts w:ascii="Courier New" w:hAnsi="Courier New" w:cs="Courier New"/>
-                      <w:sz w:val="18"/>
-                      <w:szCs w:val="18"/>
-                    </w:rPr>
-                    <w:t>create unicast thread</w:t>
-                  </w:r>
-                  <w:r>
-                    <w:rPr>
-                      <w:rFonts w:ascii="Courier New" w:hAnsi="Courier New" w:cs="Courier New"/>
-                      <w:sz w:val="18"/>
-                      <w:szCs w:val="18"/>
-                    </w:rPr>
-                    <w:t xml:space="preserve"> with session</w:t>
-                  </w:r>
-                </w:p>
-                <w:p>
-                  <w:pPr>
-                    <w:pStyle w:val="ListParagraph"/>
-                    <w:numPr>
-                      <w:ilvl w:val="0"/>
-                      <w:numId w:val="28"/>
-                    </w:numPr>
-                    <w:rPr>
-                      <w:rFonts w:ascii="Courier New" w:hAnsi="Courier New" w:cs="Courier New"/>
-                      <w:sz w:val="18"/>
-                      <w:szCs w:val="18"/>
-                    </w:rPr>
-                  </w:pPr>
-                  <w:r>
-                    <w:rPr>
-                      <w:rFonts w:ascii="Courier New" w:hAnsi="Courier New" w:cs="Courier New"/>
-                      <w:sz w:val="18"/>
-                      <w:szCs w:val="18"/>
-                    </w:rPr>
-                    <w:t xml:space="preserve">        </w:t>
-                  </w:r>
-                  <w:r>
-                    <w:rPr>
-                      <w:rFonts w:ascii="Courier New" w:hAnsi="Courier New" w:cs="Courier New"/>
-                      <w:sz w:val="18"/>
-                      <w:szCs w:val="18"/>
-                    </w:rPr>
-                    <w:t>if TCP file requested</w:t>
-                  </w:r>
-                </w:p>
-                <w:p>
-                  <w:pPr>
-                    <w:pStyle w:val="ListParagraph"/>
-                    <w:numPr>
-                      <w:ilvl w:val="0"/>
-                      <w:numId w:val="28"/>
-                    </w:numPr>
-                    <w:rPr>
-                      <w:rFonts w:ascii="Courier New" w:hAnsi="Courier New" w:cs="Courier New"/>
-                      <w:sz w:val="18"/>
-                      <w:szCs w:val="18"/>
-                    </w:rPr>
-                  </w:pPr>
-                  <w:r>
-                    <w:rPr>
-                      <w:rFonts w:ascii="Courier New" w:hAnsi="Courier New" w:cs="Courier New"/>
-                      <w:sz w:val="18"/>
-                      <w:szCs w:val="18"/>
-                    </w:rPr>
-                    <w:t xml:space="preserve">            </w:t>
-                  </w:r>
-                  <w:r>
-                    <w:rPr>
-                      <w:rFonts w:ascii="Courier New" w:hAnsi="Courier New" w:cs="Courier New"/>
-                      <w:sz w:val="18"/>
-                      <w:szCs w:val="18"/>
-                    </w:rPr>
-                    <w:t>create TCP file thread</w:t>
-                  </w:r>
-                </w:p>
-                <w:p>
-                  <w:pPr>
-                    <w:pStyle w:val="ListParagraph"/>
-                    <w:numPr>
-                      <w:ilvl w:val="0"/>
-                      <w:numId w:val="28"/>
-                    </w:numPr>
-                    <w:rPr>
-                      <w:rFonts w:ascii="Courier New" w:hAnsi="Courier New" w:cs="Courier New"/>
-                      <w:sz w:val="18"/>
-                      <w:szCs w:val="18"/>
-                    </w:rPr>
-                  </w:pPr>
-                  <w:r>
-                    <w:rPr>
-                      <w:rFonts w:ascii="Courier New" w:hAnsi="Courier New" w:cs="Courier New"/>
-                      <w:sz w:val="18"/>
-                      <w:szCs w:val="18"/>
-                    </w:rPr>
-                    <w:t xml:space="preserve"> </w:t>
-                  </w:r>
-                  <w:r>
-                    <w:rPr>
-                      <w:rFonts w:ascii="Courier New" w:hAnsi="Courier New" w:cs="Courier New"/>
-                      <w:sz w:val="18"/>
-                      <w:szCs w:val="18"/>
-                    </w:rPr>
-                    <w:t xml:space="preserve">       if close </w:t>
-                  </w:r>
-                </w:p>
-                <w:p>
-                  <w:pPr>
-                    <w:pStyle w:val="ListParagraph"/>
-                    <w:numPr>
-                      <w:ilvl w:val="0"/>
-                      <w:numId w:val="28"/>
-                    </w:numPr>
-                    <w:rPr>
-                      <w:rFonts w:ascii="Courier New" w:hAnsi="Courier New" w:cs="Courier New"/>
-                      <w:sz w:val="18"/>
-                      <w:szCs w:val="18"/>
-                    </w:rPr>
-                  </w:pPr>
-                  <w:r>
-                    <w:rPr>
-                      <w:rFonts w:ascii="Courier New" w:hAnsi="Courier New" w:cs="Courier New"/>
-                      <w:sz w:val="18"/>
-                      <w:szCs w:val="18"/>
-                    </w:rPr>
-                    <w:t xml:space="preserve">            </w:t>
-                  </w:r>
-                  <w:r>
-                    <w:rPr>
-                      <w:rFonts w:ascii="Courier New" w:hAnsi="Courier New" w:cs="Courier New"/>
-                      <w:sz w:val="18"/>
-                      <w:szCs w:val="18"/>
-                    </w:rPr>
-                    <w:t>start cleanup</w:t>
-                  </w:r>
-                </w:p>
-                <w:p>
-                  <w:pPr>
-                    <w:pStyle w:val="ListParagraph"/>
-                    <w:numPr>
-                      <w:ilvl w:val="0"/>
-                      <w:numId w:val="28"/>
-                    </w:numPr>
-                    <w:rPr>
-                      <w:rFonts w:ascii="Courier New" w:hAnsi="Courier New" w:cs="Courier New"/>
-                      <w:sz w:val="18"/>
-                      <w:szCs w:val="18"/>
-                    </w:rPr>
-                  </w:pPr>
-                  <w:r>
-                    <w:rPr>
-                      <w:rFonts w:ascii="Courier New" w:hAnsi="Courier New" w:cs="Courier New"/>
-                      <w:sz w:val="18"/>
-                      <w:szCs w:val="18"/>
-                    </w:rPr>
-                    <w:t xml:space="preserve">        if improper message </w:t>
-                  </w:r>
-                </w:p>
-                <w:p>
-                  <w:pPr>
-                    <w:pStyle w:val="ListParagraph"/>
-                    <w:numPr>
-                      <w:ilvl w:val="0"/>
-                      <w:numId w:val="28"/>
-                    </w:numPr>
-                    <w:rPr>
-                      <w:rFonts w:ascii="Courier New" w:hAnsi="Courier New" w:cs="Courier New"/>
-                      <w:sz w:val="18"/>
-                      <w:szCs w:val="18"/>
-                    </w:rPr>
-                  </w:pPr>
-                  <w:r>
-                    <w:rPr>
-                      <w:rFonts w:ascii="Courier New" w:hAnsi="Courier New" w:cs="Courier New"/>
-                      <w:sz w:val="18"/>
-                      <w:szCs w:val="18"/>
-                    </w:rPr>
-                    <w:t xml:space="preserve">            start cleanup</w:t>
-                  </w:r>
-                </w:p>
-                <w:p>
-                  <w:pPr>
-                    <w:pStyle w:val="ListParagraph"/>
-                    <w:numPr>
-                      <w:ilvl w:val="0"/>
-                      <w:numId w:val="28"/>
-                    </w:numPr>
-                    <w:rPr>
-                      <w:rFonts w:ascii="Courier New" w:hAnsi="Courier New" w:cs="Courier New"/>
-                      <w:sz w:val="18"/>
-                      <w:szCs w:val="18"/>
-                    </w:rPr>
-                  </w:pPr>
-                  <w:r>
-                    <w:rPr>
-                      <w:rFonts w:ascii="Courier New" w:hAnsi="Courier New" w:cs="Courier New"/>
-                      <w:sz w:val="18"/>
-                      <w:szCs w:val="18"/>
-                    </w:rPr>
-                    <w:t xml:space="preserve">    if sending</w:t>
-                  </w:r>
-                </w:p>
-                <w:p>
-                  <w:pPr>
-                    <w:pStyle w:val="ListParagraph"/>
-                    <w:numPr>
-                      <w:ilvl w:val="0"/>
-                      <w:numId w:val="28"/>
-                    </w:numPr>
-                    <w:rPr>
-                      <w:rFonts w:ascii="Courier New" w:hAnsi="Courier New" w:cs="Courier New"/>
-                      <w:sz w:val="18"/>
-                      <w:szCs w:val="18"/>
-                    </w:rPr>
-                  </w:pPr>
-                  <w:r>
-                    <w:rPr>
-                      <w:rFonts w:ascii="Courier New" w:hAnsi="Courier New" w:cs="Courier New"/>
-                      <w:sz w:val="18"/>
-                      <w:szCs w:val="18"/>
-                    </w:rPr>
-                    <w:t xml:space="preserve">        if still data to send, send again</w:t>
-                  </w:r>
-                </w:p>
-                <w:p>
-                  <w:pPr>
-                    <w:pStyle w:val="ListParagraph"/>
-                    <w:numPr>
-                      <w:ilvl w:val="0"/>
-                      <w:numId w:val="28"/>
-                    </w:numPr>
-                    <w:rPr>
-                      <w:rFonts w:ascii="Courier New" w:hAnsi="Courier New" w:cs="Courier New"/>
-                      <w:sz w:val="18"/>
-                      <w:szCs w:val="18"/>
-                    </w:rPr>
-                  </w:pPr>
-                  <w:r>
-                    <w:rPr>
-                      <w:rFonts w:ascii="Courier New" w:hAnsi="Courier New" w:cs="Courier New"/>
-                      <w:sz w:val="18"/>
-                      <w:szCs w:val="18"/>
-                    </w:rPr>
-                    <w:t xml:space="preserve">        </w:t>
-                  </w:r>
-                  <w:r>
-                    <w:rPr>
-                      <w:rFonts w:ascii="Courier New" w:hAnsi="Courier New" w:cs="Courier New"/>
-                      <w:sz w:val="18"/>
-                      <w:szCs w:val="18"/>
-                    </w:rPr>
-                    <w:t>else do TCP Receive call with</w:t>
-                  </w:r>
-                  <w:r>
-                    <w:rPr>
-                      <w:rFonts w:ascii="Courier New" w:hAnsi="Courier New" w:cs="Courier New"/>
-                      <w:sz w:val="18"/>
-                      <w:szCs w:val="18"/>
-                    </w:rPr>
-                    <w:t xml:space="preserve"> </w:t>
-                  </w:r>
-                  <w:r>
-                    <w:rPr>
-                      <w:rFonts w:ascii="Courier New" w:hAnsi="Courier New" w:cs="Courier New"/>
-                      <w:sz w:val="18"/>
-                      <w:szCs w:val="18"/>
-                    </w:rPr>
-                    <w:t>callback to ControlRoutine</w:t>
-                  </w:r>
-                </w:p>
-                <w:p>
-                  <w:pPr>
-                    <w:pStyle w:val="ListParagraph"/>
-                    <w:numPr>
-                      <w:ilvl w:val="0"/>
-                      <w:numId w:val="28"/>
-                    </w:numPr>
-                    <w:rPr>
-                      <w:rFonts w:ascii="Courier New" w:hAnsi="Courier New" w:cs="Courier New"/>
-                      <w:sz w:val="18"/>
-                      <w:szCs w:val="18"/>
-                    </w:rPr>
-                  </w:pPr>
-                  <w:r>
-                    <w:rPr>
-                      <w:rFonts w:ascii="Courier New" w:hAnsi="Courier New" w:cs="Courier New"/>
-                      <w:sz w:val="18"/>
-                      <w:szCs w:val="18"/>
-                    </w:rPr>
                     <w:t>}</w:t>
                   </w:r>
                 </w:p>
@@ -5377,14 +5335,6 @@
                       <w:sz w:val="18"/>
                       <w:szCs w:val="18"/>
                     </w:rPr>
-                    <w:t xml:space="preserve">    </w:t>
-                  </w:r>
-                  <w:r>
-                    <w:rPr>
-                      <w:rFonts w:ascii="Courier New" w:hAnsi="Courier New" w:cs="Courier New"/>
-                      <w:sz w:val="18"/>
-                      <w:szCs w:val="18"/>
-                    </w:rPr>
                     <w:t>create UDP socket</w:t>
                   </w:r>
                 </w:p>
@@ -5407,14 +5357,6 @@
                       <w:sz w:val="18"/>
                       <w:szCs w:val="18"/>
                     </w:rPr>
-                    <w:t xml:space="preserve">    </w:t>
-                  </w:r>
-                  <w:r>
-                    <w:rPr>
-                      <w:rFonts w:ascii="Courier New" w:hAnsi="Courier New" w:cs="Courier New"/>
-                      <w:sz w:val="18"/>
-                      <w:szCs w:val="18"/>
-                    </w:rPr>
                     <w:t>pass socket to waitingClients queue</w:t>
                   </w:r>
                 </w:p>
@@ -5437,14 +5379,6 @@
                       <w:sz w:val="18"/>
                       <w:szCs w:val="18"/>
                     </w:rPr>
-                    <w:t xml:space="preserve">    </w:t>
-                  </w:r>
-                  <w:r>
-                    <w:rPr>
-                      <w:rFonts w:ascii="Courier New" w:hAnsi="Courier New" w:cs="Courier New"/>
-                      <w:sz w:val="18"/>
-                      <w:szCs w:val="18"/>
-                    </w:rPr>
                     <w:t>start sending the song through to the client</w:t>
                   </w:r>
                 </w:p>
@@ -5467,14 +5401,6 @@
                       <w:sz w:val="18"/>
                       <w:szCs w:val="18"/>
                     </w:rPr>
-                    <w:t xml:space="preserve">    </w:t>
-                  </w:r>
-                  <w:r>
-                    <w:rPr>
-                      <w:rFonts w:ascii="Courier New" w:hAnsi="Courier New" w:cs="Courier New"/>
-                      <w:sz w:val="18"/>
-                      <w:szCs w:val="18"/>
-                    </w:rPr>
                     <w:t>when sending is finished, signal on finishedTransfer semaphore</w:t>
                   </w:r>
                 </w:p>
@@ -5491,14 +5417,6 @@
                       <w:szCs w:val="18"/>
                     </w:rPr>
                   </w:pPr>
-                  <w:r>
-                    <w:rPr>
-                      <w:rFonts w:ascii="Courier New" w:hAnsi="Courier New" w:cs="Courier New"/>
-                      <w:sz w:val="18"/>
-                      <w:szCs w:val="18"/>
-                    </w:rPr>
-                    <w:t xml:space="preserve">    </w:t>
-                  </w:r>
                 </w:p>
                 <w:p>
                   <w:pPr>
@@ -5519,14 +5437,6 @@
                       <w:sz w:val="18"/>
                       <w:szCs w:val="18"/>
                     </w:rPr>
-                    <w:t xml:space="preserve">    </w:t>
-                  </w:r>
-                  <w:r>
-                    <w:rPr>
-                      <w:rFonts w:ascii="Courier New" w:hAnsi="Courier New" w:cs="Courier New"/>
-                      <w:sz w:val="18"/>
-                      <w:szCs w:val="18"/>
-                    </w:rPr>
                     <w:t>terminate Unicast thread</w:t>
                   </w:r>
                 </w:p>
@@ -5581,23 +5491,7 @@
                       <w:sz w:val="18"/>
                       <w:szCs w:val="18"/>
                     </w:rPr>
-                    <w:t>TCPFile</w:t>
-                  </w:r>
-                  <w:r>
-                    <w:rPr>
-                      <w:rFonts w:ascii="Courier New" w:hAnsi="Courier New" w:cs="Courier New"/>
-                      <w:sz w:val="18"/>
-                      <w:szCs w:val="18"/>
-                    </w:rPr>
-                    <w:t xml:space="preserve"> </w:t>
-                  </w:r>
-                  <w:r>
-                    <w:rPr>
-                      <w:rFonts w:ascii="Courier New" w:hAnsi="Courier New" w:cs="Courier New"/>
-                      <w:sz w:val="18"/>
-                      <w:szCs w:val="18"/>
-                    </w:rPr>
-                    <w:t>function</w:t>
+                    <w:t>TCPFilefunction</w:t>
                   </w:r>
                 </w:p>
                 <w:p>
@@ -5663,14 +5557,6 @@
                       <w:sz w:val="18"/>
                       <w:szCs w:val="18"/>
                     </w:rPr>
-                    <w:t xml:space="preserve">    </w:t>
-                  </w:r>
-                  <w:r>
-                    <w:rPr>
-                      <w:rFonts w:ascii="Courier New" w:hAnsi="Courier New" w:cs="Courier New"/>
-                      <w:sz w:val="18"/>
-                      <w:szCs w:val="18"/>
-                    </w:rPr>
                     <w:t>initialize TCP socket</w:t>
                   </w:r>
                 </w:p>
@@ -5693,14 +5579,6 @@
                       <w:sz w:val="18"/>
                       <w:szCs w:val="18"/>
                     </w:rPr>
-                    <w:t xml:space="preserve">    </w:t>
-                  </w:r>
-                  <w:r>
-                    <w:rPr>
-                      <w:rFonts w:ascii="Courier New" w:hAnsi="Courier New" w:cs="Courier New"/>
-                      <w:sz w:val="18"/>
-                      <w:szCs w:val="18"/>
-                    </w:rPr>
                     <w:t>send file stream</w:t>
                   </w:r>
                 </w:p>
@@ -5723,14 +5601,6 @@
                       <w:sz w:val="18"/>
                       <w:szCs w:val="18"/>
                     </w:rPr>
-                    <w:t xml:space="preserve">    </w:t>
-                  </w:r>
-                  <w:r>
-                    <w:rPr>
-                      <w:rFonts w:ascii="Courier New" w:hAnsi="Courier New" w:cs="Courier New"/>
-                      <w:sz w:val="18"/>
-                      <w:szCs w:val="18"/>
-                    </w:rPr>
                     <w:t>when sending is finished, signal on finishedTransfer semaphore</w:t>
                   </w:r>
                 </w:p>
@@ -5747,14 +5617,6 @@
                       <w:szCs w:val="18"/>
                     </w:rPr>
                   </w:pPr>
-                  <w:r>
-                    <w:rPr>
-                      <w:rFonts w:ascii="Courier New" w:hAnsi="Courier New" w:cs="Courier New"/>
-                      <w:sz w:val="18"/>
-                      <w:szCs w:val="18"/>
-                    </w:rPr>
-                    <w:t xml:space="preserve">    </w:t>
-                  </w:r>
                 </w:p>
                 <w:p>
                   <w:pPr>
@@ -5775,14 +5637,6 @@
                       <w:sz w:val="18"/>
                       <w:szCs w:val="18"/>
                     </w:rPr>
-                    <w:t xml:space="preserve">    </w:t>
-                  </w:r>
-                  <w:r>
-                    <w:rPr>
-                      <w:rFonts w:ascii="Courier New" w:hAnsi="Courier New" w:cs="Courier New"/>
-                      <w:sz w:val="18"/>
-                      <w:szCs w:val="18"/>
-                    </w:rPr>
                     <w:t>terminate TCPFile thread</w:t>
                   </w:r>
                 </w:p>
@@ -5880,15 +5734,31 @@
                       <w:sz w:val="18"/>
                       <w:szCs w:val="18"/>
                     </w:rPr>
-                    <w:t xml:space="preserve">    </w:t>
-                  </w:r>
-                  <w:r>
-                    <w:rPr>
-                      <w:rFonts w:ascii="Courier New" w:hAnsi="Courier New" w:cs="Courier New"/>
-                      <w:sz w:val="18"/>
-                      <w:szCs w:val="18"/>
-                    </w:rPr>
-                    <w:t>wait on session semaphore</w:t>
+                    <w:tab/>
+                  </w:r>
+                  <w:r>
+                    <w:rPr>
+                      <w:rFonts w:ascii="Courier New" w:hAnsi="Courier New" w:cs="Courier New"/>
+                      <w:sz w:val="18"/>
+                      <w:szCs w:val="18"/>
+                    </w:rPr>
+                    <w:t xml:space="preserve">wait on </w:t>
+                  </w:r>
+                  <w:r>
+                    <w:rPr>
+                      <w:rFonts w:ascii="Courier New" w:hAnsi="Courier New" w:cs="Courier New"/>
+                      <w:sz w:val="18"/>
+                      <w:szCs w:val="18"/>
+                    </w:rPr>
+                    <w:t>SESSIONS</w:t>
+                  </w:r>
+                  <w:r>
+                    <w:rPr>
+                      <w:rFonts w:ascii="Courier New" w:hAnsi="Courier New" w:cs="Courier New"/>
+                      <w:sz w:val="18"/>
+                      <w:szCs w:val="18"/>
+                    </w:rPr>
+                    <w:t xml:space="preserve"> semaphore</w:t>
                   </w:r>
                 </w:p>
                 <w:p>
@@ -5910,23 +5780,83 @@
                       <w:sz w:val="18"/>
                       <w:szCs w:val="18"/>
                     </w:rPr>
-                    <w:t xml:space="preserve">    </w:t>
-                  </w:r>
-                  <w:r>
-                    <w:rPr>
-                      <w:rFonts w:ascii="Courier New" w:hAnsi="Courier New" w:cs="Courier New"/>
-                      <w:sz w:val="18"/>
-                      <w:szCs w:val="18"/>
-                    </w:rPr>
-                    <w:t xml:space="preserve">close </w:t>
-                  </w:r>
-                  <w:r>
-                    <w:rPr>
-                      <w:rFonts w:ascii="Courier New" w:hAnsi="Courier New" w:cs="Courier New"/>
-                      <w:sz w:val="18"/>
-                      <w:szCs w:val="18"/>
-                    </w:rPr>
-                    <w:t>finishedTransfer</w:t>
+                    <w:tab/>
+                  </w:r>
+                  <w:r>
+                    <w:rPr>
+                      <w:rFonts w:ascii="Courier New" w:hAnsi="Courier New" w:cs="Courier New"/>
+                      <w:sz w:val="18"/>
+                      <w:szCs w:val="18"/>
+                    </w:rPr>
+                    <w:t>close finishedTransfer semaphore</w:t>
+                  </w:r>
+                </w:p>
+                <w:p>
+                  <w:pPr>
+                    <w:pStyle w:val="ListParagraph"/>
+                    <w:numPr>
+                      <w:ilvl w:val="0"/>
+                      <w:numId w:val="44"/>
+                    </w:numPr>
+                    <w:rPr>
+                      <w:rFonts w:ascii="Courier New" w:hAnsi="Courier New" w:cs="Courier New"/>
+                      <w:sz w:val="18"/>
+                      <w:szCs w:val="18"/>
+                    </w:rPr>
+                  </w:pPr>
+                  <w:r>
+                    <w:rPr>
+                      <w:rFonts w:ascii="Courier New" w:hAnsi="Courier New" w:cs="Courier New"/>
+                      <w:sz w:val="18"/>
+                      <w:szCs w:val="18"/>
+                    </w:rPr>
+                    <w:t xml:space="preserve">   </w:t>
+                  </w:r>
+                  <w:r>
+                    <w:rPr>
+                      <w:rFonts w:ascii="Courier New" w:hAnsi="Courier New" w:cs="Courier New"/>
+                      <w:sz w:val="18"/>
+                      <w:szCs w:val="18"/>
+                    </w:rPr>
+                    <w:t>close userChanged semaphore</w:t>
+                  </w:r>
+                </w:p>
+                <w:p>
+                  <w:pPr>
+                    <w:pStyle w:val="ListParagraph"/>
+                    <w:numPr>
+                      <w:ilvl w:val="0"/>
+                      <w:numId w:val="44"/>
+                    </w:numPr>
+                    <w:rPr>
+                      <w:rFonts w:ascii="Courier New" w:hAnsi="Courier New" w:cs="Courier New"/>
+                      <w:sz w:val="18"/>
+                      <w:szCs w:val="18"/>
+                    </w:rPr>
+                  </w:pPr>
+                  <w:r>
+                    <w:rPr>
+                      <w:rFonts w:ascii="Courier New" w:hAnsi="Courier New" w:cs="Courier New"/>
+                      <w:sz w:val="18"/>
+                      <w:szCs w:val="18"/>
+                    </w:rPr>
+                    <w:t xml:space="preserve">   </w:t>
+                  </w:r>
+                  <w:r>
+                    <w:rPr>
+                      <w:rFonts w:ascii="Courier New" w:hAnsi="Courier New" w:cs="Courier New"/>
+                      <w:sz w:val="18"/>
+                      <w:szCs w:val="18"/>
+                    </w:rPr>
+                    <w:t xml:space="preserve">signal on </w:t>
+                  </w:r>
+                  <w:r>
+                    <w:rPr>
+                      <w:rFonts w:ascii="Courier New" w:hAnsi="Courier New" w:cs="Courier New"/>
+                      <w:sz w:val="18"/>
+                      <w:szCs w:val="18"/>
+                    </w:rPr>
+                    <w:t>SESSIONS</w:t>
                   </w:r>
                   <w:r>
                     <w:rPr>
@@ -5950,74 +5880,6 @@
                       <w:szCs w:val="18"/>
                     </w:rPr>
                   </w:pPr>
-                  <w:r>
-                    <w:rPr>
-                      <w:rFonts w:ascii="Courier New" w:hAnsi="Courier New" w:cs="Courier New"/>
-                      <w:sz w:val="18"/>
-                      <w:szCs w:val="18"/>
-                    </w:rPr>
-                    <w:t xml:space="preserve">    close </w:t>
-                  </w:r>
-                  <w:r>
-                    <w:rPr>
-                      <w:rFonts w:ascii="Courier New" w:hAnsi="Courier New" w:cs="Courier New"/>
-                      <w:sz w:val="18"/>
-                      <w:szCs w:val="18"/>
-                    </w:rPr>
-                    <w:t>userChanged</w:t>
-                  </w:r>
-                  <w:r>
-                    <w:rPr>
-                      <w:rFonts w:ascii="Courier New" w:hAnsi="Courier New" w:cs="Courier New"/>
-                      <w:sz w:val="18"/>
-                      <w:szCs w:val="18"/>
-                    </w:rPr>
-                    <w:t xml:space="preserve"> semaphore</w:t>
-                  </w:r>
-                </w:p>
-                <w:p>
-                  <w:pPr>
-                    <w:pStyle w:val="ListParagraph"/>
-                    <w:numPr>
-                      <w:ilvl w:val="0"/>
-                      <w:numId w:val="44"/>
-                    </w:numPr>
-                    <w:rPr>
-                      <w:rFonts w:ascii="Courier New" w:hAnsi="Courier New" w:cs="Courier New"/>
-                      <w:sz w:val="18"/>
-                      <w:szCs w:val="18"/>
-                    </w:rPr>
-                  </w:pPr>
-                  <w:r>
-                    <w:rPr>
-                      <w:rFonts w:ascii="Courier New" w:hAnsi="Courier New" w:cs="Courier New"/>
-                      <w:sz w:val="18"/>
-                      <w:szCs w:val="18"/>
-                    </w:rPr>
-                    <w:t xml:space="preserve">    signal on session semaphore</w:t>
-                  </w:r>
-                </w:p>
-                <w:p>
-                  <w:pPr>
-                    <w:pStyle w:val="ListParagraph"/>
-                    <w:numPr>
-                      <w:ilvl w:val="0"/>
-                      <w:numId w:val="44"/>
-                    </w:numPr>
-                    <w:rPr>
-                      <w:rFonts w:ascii="Courier New" w:hAnsi="Courier New" w:cs="Courier New"/>
-                      <w:sz w:val="18"/>
-                      <w:szCs w:val="18"/>
-                    </w:rPr>
-                  </w:pPr>
-                  <w:r>
-                    <w:rPr>
-                      <w:rFonts w:ascii="Courier New" w:hAnsi="Courier New" w:cs="Courier New"/>
-                      <w:sz w:val="18"/>
-                      <w:szCs w:val="18"/>
-                    </w:rPr>
-                    <w:t xml:space="preserve">    </w:t>
-                  </w:r>
                 </w:p>
                 <w:p>
                   <w:pPr>
@@ -6186,14 +6048,6 @@
                       <w:sz w:val="18"/>
                       <w:szCs w:val="18"/>
                     </w:rPr>
-                    <w:t xml:space="preserve">    </w:t>
-                  </w:r>
-                  <w:r>
-                    <w:rPr>
-                      <w:rFonts w:ascii="Courier New" w:hAnsi="Courier New" w:cs="Courier New"/>
-                      <w:sz w:val="18"/>
-                      <w:szCs w:val="18"/>
-                    </w:rPr>
                     <w:t>initialize multicast socket</w:t>
                   </w:r>
                 </w:p>
@@ -6276,14 +6130,6 @@
                       <w:szCs w:val="18"/>
                     </w:rPr>
                   </w:pPr>
-                  <w:r>
-                    <w:rPr>
-                      <w:rFonts w:ascii="Courier New" w:hAnsi="Courier New" w:cs="Courier New"/>
-                      <w:sz w:val="18"/>
-                      <w:szCs w:val="18"/>
-                    </w:rPr>
-                    <w:t xml:space="preserve">    </w:t>
-                  </w:r>
                 </w:p>
                 <w:p>
                   <w:pPr>
@@ -6445,14 +6291,6 @@
                       <w:szCs w:val="18"/>
                     </w:rPr>
                   </w:pPr>
-                  <w:r>
-                    <w:rPr>
-                      <w:rFonts w:ascii="Courier New" w:hAnsi="Courier New" w:cs="Courier New"/>
-                      <w:sz w:val="18"/>
-                      <w:szCs w:val="18"/>
-                    </w:rPr>
-                    <w:t xml:space="preserve">    </w:t>
-                  </w:r>
                 </w:p>
                 <w:p>
                   <w:pPr>
@@ -6511,14 +6349,6 @@
                       <w:szCs w:val="18"/>
                     </w:rPr>
                   </w:pPr>
-                  <w:r>
-                    <w:rPr>
-                      <w:rFonts w:ascii="Courier New" w:hAnsi="Courier New" w:cs="Courier New"/>
-                      <w:sz w:val="18"/>
-                      <w:szCs w:val="18"/>
-                    </w:rPr>
-                    <w:t xml:space="preserve">    </w:t>
-                  </w:r>
                 </w:p>
                 <w:p>
                   <w:pPr>
@@ -6773,14 +6603,6 @@
                       <w:szCs w:val="18"/>
                     </w:rPr>
                   </w:pPr>
-                  <w:r>
-                    <w:rPr>
-                      <w:rFonts w:ascii="Courier New" w:hAnsi="Courier New" w:cs="Courier New"/>
-                      <w:sz w:val="18"/>
-                      <w:szCs w:val="18"/>
-                    </w:rPr>
-                    <w:t xml:space="preserve">    </w:t>
-                  </w:r>
                 </w:p>
                 <w:p>
                   <w:pPr>
@@ -6817,14 +6639,6 @@
                       <w:szCs w:val="18"/>
                     </w:rPr>
                   </w:pPr>
-                  <w:r>
-                    <w:rPr>
-                      <w:rFonts w:ascii="Courier New" w:hAnsi="Courier New" w:cs="Courier New"/>
-                      <w:sz w:val="18"/>
-                      <w:szCs w:val="18"/>
-                    </w:rPr>
-                    <w:t xml:space="preserve">    </w:t>
-                  </w:r>
                 </w:p>
                 <w:p>
                   <w:pPr>
@@ -6861,14 +6675,6 @@
                       <w:szCs w:val="18"/>
                     </w:rPr>
                   </w:pPr>
-                  <w:r>
-                    <w:rPr>
-                      <w:rFonts w:ascii="Courier New" w:hAnsi="Courier New" w:cs="Courier New"/>
-                      <w:sz w:val="18"/>
-                      <w:szCs w:val="18"/>
-                    </w:rPr>
-                    <w:t xml:space="preserve">    </w:t>
-                  </w:r>
                 </w:p>
                 <w:p>
                   <w:pPr>
@@ -7101,14 +6907,6 @@
                       <w:szCs w:val="18"/>
                     </w:rPr>
                   </w:pPr>
-                  <w:r>
-                    <w:rPr>
-                      <w:rFonts w:ascii="Courier New" w:hAnsi="Courier New" w:cs="Courier New"/>
-                      <w:sz w:val="18"/>
-                      <w:szCs w:val="18"/>
-                    </w:rPr>
-                    <w:t xml:space="preserve">    </w:t>
-                  </w:r>
                 </w:p>
                 <w:p>
                   <w:pPr>
@@ -7145,14 +6943,6 @@
                       <w:szCs w:val="18"/>
                     </w:rPr>
                   </w:pPr>
-                  <w:r>
-                    <w:rPr>
-                      <w:rFonts w:ascii="Courier New" w:hAnsi="Courier New" w:cs="Courier New"/>
-                      <w:sz w:val="18"/>
-                      <w:szCs w:val="18"/>
-                    </w:rPr>
-                    <w:t xml:space="preserve">    </w:t>
-                  </w:r>
                 </w:p>
                 <w:p>
                   <w:pPr>
@@ -12081,8 +11871,8 @@
 </file>
 
 <file path=word/endnotes.xml><?xml version="1.0" encoding="utf-8"?>
-<w:endnotes xmlns:wpc="http://schemas.microsoft.com/office/word/2010/wordprocessingCanvas" xmlns:mc="http://schemas.openxmlformats.org/markup-compatibility/2006" xmlns:o="urn:schemas-microsoft-com:office:office" xmlns:r="http://schemas.openxmlformats.org/officeDocument/2006/relationships" xmlns:m="http://schemas.openxmlformats.org/officeDocument/2006/math" xmlns:v="urn:schemas-microsoft-com:vml" xmlns:wp14="http://schemas.microsoft.com/office/word/2010/wordprocessingDrawing" xmlns:wp="http://schemas.openxmlformats.org/drawingml/2006/wordprocessingDrawing" xmlns:w10="urn:schemas-microsoft-com:office:word" xmlns:w="http://schemas.openxmlformats.org/wordprocessingml/2006/main" xmlns:w14="http://schemas.microsoft.com/office/word/2010/wordml" xmlns:w15="http://schemas.microsoft.com/office/word/2012/wordml" xmlns:wpg="http://schemas.microsoft.com/office/word/2010/wordprocessingGroup" xmlns:wpi="http://schemas.microsoft.com/office/word/2010/wordprocessingInk" xmlns:wne="http://schemas.microsoft.com/office/word/2006/wordml" xmlns:wps="http://schemas.microsoft.com/office/word/2010/wordprocessingShape" mc:Ignorable="w14 w15 wp14">
-  <w:endnote w:type="separator" w:id="-1">
+<w:endnotes xmlns:ve="http://schemas.openxmlformats.org/markup-compatibility/2006" xmlns:o="urn:schemas-microsoft-com:office:office" xmlns:r="http://schemas.openxmlformats.org/officeDocument/2006/relationships" xmlns:m="http://schemas.openxmlformats.org/officeDocument/2006/math" xmlns:v="urn:schemas-microsoft-com:vml" xmlns:wp="http://schemas.openxmlformats.org/drawingml/2006/wordprocessingDrawing" xmlns:w10="urn:schemas-microsoft-com:office:word" xmlns:w="http://schemas.openxmlformats.org/wordprocessingml/2006/main" xmlns:wne="http://schemas.microsoft.com/office/word/2006/wordml">
+  <w:endnote w:type="separator" w:id="0">
     <w:p>
       <w:pPr>
         <w:spacing w:after="0" w:line="240" w:lineRule="auto"/>
@@ -12092,7 +11882,7 @@
       </w:r>
     </w:p>
   </w:endnote>
-  <w:endnote w:type="continuationSeparator" w:id="0">
+  <w:endnote w:type="continuationSeparator" w:id="1">
     <w:p>
       <w:pPr>
         <w:spacing w:after="0" w:line="240" w:lineRule="auto"/>
@@ -12106,7 +11896,7 @@
 </file>
 
 <file path=word/footer1.xml><?xml version="1.0" encoding="utf-8"?>
-<w:ftr xmlns:wpc="http://schemas.microsoft.com/office/word/2010/wordprocessingCanvas" xmlns:mc="http://schemas.openxmlformats.org/markup-compatibility/2006" xmlns:o="urn:schemas-microsoft-com:office:office" xmlns:r="http://schemas.openxmlformats.org/officeDocument/2006/relationships" xmlns:m="http://schemas.openxmlformats.org/officeDocument/2006/math" xmlns:v="urn:schemas-microsoft-com:vml" xmlns:wp14="http://schemas.microsoft.com/office/word/2010/wordprocessingDrawing" xmlns:wp="http://schemas.openxmlformats.org/drawingml/2006/wordprocessingDrawing" xmlns:w10="urn:schemas-microsoft-com:office:word" xmlns:w="http://schemas.openxmlformats.org/wordprocessingml/2006/main" xmlns:w14="http://schemas.microsoft.com/office/word/2010/wordml" xmlns:w15="http://schemas.microsoft.com/office/word/2012/wordml" xmlns:wpg="http://schemas.microsoft.com/office/word/2010/wordprocessingGroup" xmlns:wpi="http://schemas.microsoft.com/office/word/2010/wordprocessingInk" xmlns:wne="http://schemas.microsoft.com/office/word/2006/wordml" xmlns:wps="http://schemas.microsoft.com/office/word/2010/wordprocessingShape" mc:Ignorable="w14 w15 wp14">
+<w:ftr xmlns:ve="http://schemas.openxmlformats.org/markup-compatibility/2006" xmlns:o="urn:schemas-microsoft-com:office:office" xmlns:r="http://schemas.openxmlformats.org/officeDocument/2006/relationships" xmlns:m="http://schemas.openxmlformats.org/officeDocument/2006/math" xmlns:v="urn:schemas-microsoft-com:vml" xmlns:wp="http://schemas.openxmlformats.org/drawingml/2006/wordprocessingDrawing" xmlns:w10="urn:schemas-microsoft-com:office:word" xmlns:w="http://schemas.openxmlformats.org/wordprocessingml/2006/main" xmlns:wne="http://schemas.microsoft.com/office/word/2006/wordml">
   <w:sdt>
     <w:sdtPr>
       <w:id w:val="-491796049"/>
@@ -12143,7 +11933,7 @@
           <w:rPr>
             <w:noProof/>
           </w:rPr>
-          <w:t>17</w:t>
+          <w:t>12</w:t>
         </w:r>
         <w:r>
           <w:rPr>
@@ -12173,8 +11963,8 @@
 </file>
 
 <file path=word/footnotes.xml><?xml version="1.0" encoding="utf-8"?>
-<w:footnotes xmlns:wpc="http://schemas.microsoft.com/office/word/2010/wordprocessingCanvas" xmlns:mc="http://schemas.openxmlformats.org/markup-compatibility/2006" xmlns:o="urn:schemas-microsoft-com:office:office" xmlns:r="http://schemas.openxmlformats.org/officeDocument/2006/relationships" xmlns:m="http://schemas.openxmlformats.org/officeDocument/2006/math" xmlns:v="urn:schemas-microsoft-com:vml" xmlns:wp14="http://schemas.microsoft.com/office/word/2010/wordprocessingDrawing" xmlns:wp="http://schemas.openxmlformats.org/drawingml/2006/wordprocessingDrawing" xmlns:w10="urn:schemas-microsoft-com:office:word" xmlns:w="http://schemas.openxmlformats.org/wordprocessingml/2006/main" xmlns:w14="http://schemas.microsoft.com/office/word/2010/wordml" xmlns:w15="http://schemas.microsoft.com/office/word/2012/wordml" xmlns:wpg="http://schemas.microsoft.com/office/word/2010/wordprocessingGroup" xmlns:wpi="http://schemas.microsoft.com/office/word/2010/wordprocessingInk" xmlns:wne="http://schemas.microsoft.com/office/word/2006/wordml" xmlns:wps="http://schemas.microsoft.com/office/word/2010/wordprocessingShape" mc:Ignorable="w14 w15 wp14">
-  <w:footnote w:type="separator" w:id="-1">
+<w:footnotes xmlns:ve="http://schemas.openxmlformats.org/markup-compatibility/2006" xmlns:o="urn:schemas-microsoft-com:office:office" xmlns:r="http://schemas.openxmlformats.org/officeDocument/2006/relationships" xmlns:m="http://schemas.openxmlformats.org/officeDocument/2006/math" xmlns:v="urn:schemas-microsoft-com:vml" xmlns:wp="http://schemas.openxmlformats.org/drawingml/2006/wordprocessingDrawing" xmlns:w10="urn:schemas-microsoft-com:office:word" xmlns:w="http://schemas.openxmlformats.org/wordprocessingml/2006/main" xmlns:wne="http://schemas.microsoft.com/office/word/2006/wordml">
+  <w:footnote w:type="separator" w:id="0">
     <w:p>
       <w:pPr>
         <w:spacing w:after="0" w:line="240" w:lineRule="auto"/>
@@ -12184,7 +11974,7 @@
       </w:r>
     </w:p>
   </w:footnote>
-  <w:footnote w:type="continuationSeparator" w:id="0">
+  <w:footnote w:type="continuationSeparator" w:id="1">
     <w:p>
       <w:pPr>
         <w:spacing w:after="0" w:line="240" w:lineRule="auto"/>
@@ -12198,7 +11988,7 @@
 </file>
 
 <file path=word/numbering.xml><?xml version="1.0" encoding="utf-8"?>
-<w:numbering xmlns:wpc="http://schemas.microsoft.com/office/word/2010/wordprocessingCanvas" xmlns:mc="http://schemas.openxmlformats.org/markup-compatibility/2006" xmlns:o="urn:schemas-microsoft-com:office:office" xmlns:r="http://schemas.openxmlformats.org/officeDocument/2006/relationships" xmlns:m="http://schemas.openxmlformats.org/officeDocument/2006/math" xmlns:v="urn:schemas-microsoft-com:vml" xmlns:wp14="http://schemas.microsoft.com/office/word/2010/wordprocessingDrawing" xmlns:wp="http://schemas.openxmlformats.org/drawingml/2006/wordprocessingDrawing" xmlns:w10="urn:schemas-microsoft-com:office:word" xmlns:w="http://schemas.openxmlformats.org/wordprocessingml/2006/main" xmlns:w14="http://schemas.microsoft.com/office/word/2010/wordml" xmlns:w15="http://schemas.microsoft.com/office/word/2012/wordml" xmlns:wpg="http://schemas.microsoft.com/office/word/2010/wordprocessingGroup" xmlns:wpi="http://schemas.microsoft.com/office/word/2010/wordprocessingInk" xmlns:wne="http://schemas.microsoft.com/office/word/2006/wordml" xmlns:wps="http://schemas.microsoft.com/office/word/2010/wordprocessingShape" mc:Ignorable="w14 w15 wp14">
+<w:numbering xmlns:ve="http://schemas.openxmlformats.org/markup-compatibility/2006" xmlns:o="urn:schemas-microsoft-com:office:office" xmlns:r="http://schemas.openxmlformats.org/officeDocument/2006/relationships" xmlns:m="http://schemas.openxmlformats.org/officeDocument/2006/math" xmlns:v="urn:schemas-microsoft-com:vml" xmlns:wp="http://schemas.openxmlformats.org/drawingml/2006/wordprocessingDrawing" xmlns:w10="urn:schemas-microsoft-com:office:word" xmlns:w="http://schemas.openxmlformats.org/wordprocessingml/2006/main" xmlns:wne="http://schemas.microsoft.com/office/word/2006/wordml">
   <w:abstractNum w:abstractNumId="0">
     <w:nsid w:val="009616CB"/>
     <w:multiLevelType w:val="multilevel"/>
@@ -16402,7 +16192,7 @@
 </file>
 
 <file path=word/styles.xml><?xml version="1.0" encoding="utf-8"?>
-<w:styles xmlns:mc="http://schemas.openxmlformats.org/markup-compatibility/2006" xmlns:r="http://schemas.openxmlformats.org/officeDocument/2006/relationships" xmlns:w="http://schemas.openxmlformats.org/wordprocessingml/2006/main" xmlns:w14="http://schemas.microsoft.com/office/word/2010/wordml" xmlns:w15="http://schemas.microsoft.com/office/word/2012/wordml" mc:Ignorable="w14 w15">
+<w:styles xmlns:r="http://schemas.openxmlformats.org/officeDocument/2006/relationships" xmlns:w="http://schemas.openxmlformats.org/wordprocessingml/2006/main">
   <w:docDefaults>
     <w:rPrDefault>
       <w:rPr>
@@ -16418,378 +16208,144 @@
       </w:pPr>
     </w:pPrDefault>
   </w:docDefaults>
-  <w:latentStyles w:defLockedState="0" w:defUIPriority="99" w:defSemiHidden="0" w:defUnhideWhenUsed="0" w:defQFormat="0" w:count="371">
-    <w:lsdException w:name="Normal" w:uiPriority="0" w:qFormat="1"/>
-    <w:lsdException w:name="heading 1" w:uiPriority="9" w:qFormat="1"/>
-    <w:lsdException w:name="heading 2" w:semiHidden="1" w:uiPriority="9" w:unhideWhenUsed="1" w:qFormat="1"/>
-    <w:lsdException w:name="heading 3" w:semiHidden="1" w:uiPriority="9" w:unhideWhenUsed="1" w:qFormat="1"/>
-    <w:lsdException w:name="heading 4" w:semiHidden="1" w:uiPriority="9" w:unhideWhenUsed="1" w:qFormat="1"/>
-    <w:lsdException w:name="heading 5" w:semiHidden="1" w:uiPriority="9" w:unhideWhenUsed="1" w:qFormat="1"/>
-    <w:lsdException w:name="heading 6" w:semiHidden="1" w:uiPriority="9" w:unhideWhenUsed="1" w:qFormat="1"/>
-    <w:lsdException w:name="heading 7" w:semiHidden="1" w:uiPriority="9" w:unhideWhenUsed="1" w:qFormat="1"/>
-    <w:lsdException w:name="heading 8" w:semiHidden="1" w:uiPriority="9" w:unhideWhenUsed="1" w:qFormat="1"/>
-    <w:lsdException w:name="heading 9" w:semiHidden="1" w:uiPriority="9" w:unhideWhenUsed="1" w:qFormat="1"/>
-    <w:lsdException w:name="index 1" w:semiHidden="1" w:unhideWhenUsed="1"/>
-    <w:lsdException w:name="index 2" w:semiHidden="1" w:unhideWhenUsed="1"/>
-    <w:lsdException w:name="index 3" w:semiHidden="1" w:unhideWhenUsed="1"/>
-    <w:lsdException w:name="index 4" w:semiHidden="1" w:unhideWhenUsed="1"/>
-    <w:lsdException w:name="index 5" w:semiHidden="1" w:unhideWhenUsed="1"/>
-    <w:lsdException w:name="index 6" w:semiHidden="1" w:unhideWhenUsed="1"/>
-    <w:lsdException w:name="index 7" w:semiHidden="1" w:unhideWhenUsed="1"/>
-    <w:lsdException w:name="index 8" w:semiHidden="1" w:unhideWhenUsed="1"/>
-    <w:lsdException w:name="index 9" w:semiHidden="1" w:unhideWhenUsed="1"/>
-    <w:lsdException w:name="toc 1" w:semiHidden="1" w:uiPriority="39" w:unhideWhenUsed="1"/>
-    <w:lsdException w:name="toc 2" w:semiHidden="1" w:uiPriority="39" w:unhideWhenUsed="1"/>
-    <w:lsdException w:name="toc 3" w:semiHidden="1" w:uiPriority="39" w:unhideWhenUsed="1"/>
-    <w:lsdException w:name="toc 4" w:semiHidden="1" w:uiPriority="39" w:unhideWhenUsed="1"/>
-    <w:lsdException w:name="toc 5" w:semiHidden="1" w:uiPriority="39" w:unhideWhenUsed="1"/>
-    <w:lsdException w:name="toc 6" w:semiHidden="1" w:uiPriority="39" w:unhideWhenUsed="1"/>
-    <w:lsdException w:name="toc 7" w:semiHidden="1" w:uiPriority="39" w:unhideWhenUsed="1"/>
-    <w:lsdException w:name="toc 8" w:semiHidden="1" w:uiPriority="39" w:unhideWhenUsed="1"/>
-    <w:lsdException w:name="toc 9" w:semiHidden="1" w:uiPriority="39" w:unhideWhenUsed="1"/>
-    <w:lsdException w:name="Normal Indent" w:semiHidden="1" w:unhideWhenUsed="1"/>
-    <w:lsdException w:name="footnote text" w:semiHidden="1" w:unhideWhenUsed="1"/>
-    <w:lsdException w:name="annotation text" w:semiHidden="1" w:unhideWhenUsed="1"/>
-    <w:lsdException w:name="header" w:semiHidden="1" w:unhideWhenUsed="1"/>
-    <w:lsdException w:name="footer" w:semiHidden="1" w:unhideWhenUsed="1"/>
-    <w:lsdException w:name="index heading" w:semiHidden="1" w:unhideWhenUsed="1"/>
-    <w:lsdException w:name="caption" w:semiHidden="1" w:uiPriority="35" w:unhideWhenUsed="1" w:qFormat="1"/>
-    <w:lsdException w:name="table of figures" w:semiHidden="1" w:unhideWhenUsed="1"/>
-    <w:lsdException w:name="envelope address" w:semiHidden="1" w:unhideWhenUsed="1"/>
-    <w:lsdException w:name="envelope return" w:semiHidden="1" w:unhideWhenUsed="1"/>
-    <w:lsdException w:name="footnote reference" w:semiHidden="1" w:unhideWhenUsed="1"/>
-    <w:lsdException w:name="annotation reference" w:semiHidden="1" w:unhideWhenUsed="1"/>
-    <w:lsdException w:name="line number" w:semiHidden="1" w:unhideWhenUsed="1"/>
-    <w:lsdException w:name="page number" w:semiHidden="1" w:unhideWhenUsed="1"/>
-    <w:lsdException w:name="endnote reference" w:semiHidden="1" w:unhideWhenUsed="1"/>
-    <w:lsdException w:name="endnote text" w:semiHidden="1" w:unhideWhenUsed="1"/>
-    <w:lsdException w:name="table of authorities" w:semiHidden="1" w:unhideWhenUsed="1"/>
-    <w:lsdException w:name="macro" w:semiHidden="1" w:unhideWhenUsed="1"/>
-    <w:lsdException w:name="toa heading" w:semiHidden="1" w:unhideWhenUsed="1"/>
-    <w:lsdException w:name="List" w:semiHidden="1" w:unhideWhenUsed="1"/>
-    <w:lsdException w:name="List Bullet" w:semiHidden="1" w:unhideWhenUsed="1"/>
-    <w:lsdException w:name="List Number" w:semiHidden="1" w:unhideWhenUsed="1"/>
-    <w:lsdException w:name="List 2" w:semiHidden="1" w:unhideWhenUsed="1"/>
-    <w:lsdException w:name="List 3" w:semiHidden="1" w:unhideWhenUsed="1"/>
-    <w:lsdException w:name="List 4" w:semiHidden="1" w:unhideWhenUsed="1"/>
-    <w:lsdException w:name="List 5" w:semiHidden="1" w:unhideWhenUsed="1"/>
-    <w:lsdException w:name="List Bullet 2" w:semiHidden="1" w:unhideWhenUsed="1"/>
-    <w:lsdException w:name="List Bullet 3" w:semiHidden="1" w:unhideWhenUsed="1"/>
-    <w:lsdException w:name="List Bullet 4" w:semiHidden="1" w:unhideWhenUsed="1"/>
-    <w:lsdException w:name="List Bullet 5" w:semiHidden="1" w:unhideWhenUsed="1"/>
-    <w:lsdException w:name="List Number 2" w:semiHidden="1" w:unhideWhenUsed="1"/>
-    <w:lsdException w:name="List Number 3" w:semiHidden="1" w:unhideWhenUsed="1"/>
-    <w:lsdException w:name="List Number 4" w:semiHidden="1" w:unhideWhenUsed="1"/>
-    <w:lsdException w:name="List Number 5" w:semiHidden="1" w:unhideWhenUsed="1"/>
-    <w:lsdException w:name="Title" w:uiPriority="10" w:qFormat="1"/>
-    <w:lsdException w:name="Closing" w:semiHidden="1" w:unhideWhenUsed="1"/>
-    <w:lsdException w:name="Signature" w:semiHidden="1" w:unhideWhenUsed="1"/>
-    <w:lsdException w:name="Default Paragraph Font" w:semiHidden="1" w:uiPriority="1" w:unhideWhenUsed="1"/>
-    <w:lsdException w:name="Body Text" w:semiHidden="1" w:unhideWhenUsed="1"/>
-    <w:lsdException w:name="Body Text Indent" w:semiHidden="1" w:unhideWhenUsed="1"/>
-    <w:lsdException w:name="List Continue" w:semiHidden="1" w:unhideWhenUsed="1"/>
-    <w:lsdException w:name="List Continue 2" w:semiHidden="1" w:unhideWhenUsed="1"/>
-    <w:lsdException w:name="List Continue 3" w:semiHidden="1" w:unhideWhenUsed="1"/>
-    <w:lsdException w:name="List Continue 4" w:semiHidden="1" w:unhideWhenUsed="1"/>
-    <w:lsdException w:name="List Continue 5" w:semiHidden="1" w:unhideWhenUsed="1"/>
-    <w:lsdException w:name="Message Header" w:semiHidden="1" w:unhideWhenUsed="1"/>
-    <w:lsdException w:name="Subtitle" w:uiPriority="11" w:qFormat="1"/>
-    <w:lsdException w:name="Salutation" w:semiHidden="1" w:unhideWhenUsed="1"/>
-    <w:lsdException w:name="Date" w:semiHidden="1" w:unhideWhenUsed="1"/>
-    <w:lsdException w:name="Body Text First Indent" w:semiHidden="1" w:unhideWhenUsed="1"/>
-    <w:lsdException w:name="Body Text First Indent 2" w:semiHidden="1" w:unhideWhenUsed="1"/>
-    <w:lsdException w:name="Note Heading" w:semiHidden="1" w:unhideWhenUsed="1"/>
-    <w:lsdException w:name="Body Text 2" w:semiHidden="1" w:unhideWhenUsed="1"/>
-    <w:lsdException w:name="Body Text 3" w:semiHidden="1" w:unhideWhenUsed="1"/>
-    <w:lsdException w:name="Body Text Indent 2" w:semiHidden="1" w:unhideWhenUsed="1"/>
-    <w:lsdException w:name="Body Text Indent 3" w:semiHidden="1" w:unhideWhenUsed="1"/>
-    <w:lsdException w:name="Block Text" w:semiHidden="1" w:unhideWhenUsed="1"/>
-    <w:lsdException w:name="Hyperlink" w:semiHidden="1" w:unhideWhenUsed="1"/>
-    <w:lsdException w:name="FollowedHyperlink" w:semiHidden="1" w:unhideWhenUsed="1"/>
-    <w:lsdException w:name="Strong" w:uiPriority="22" w:qFormat="1"/>
-    <w:lsdException w:name="Emphasis" w:uiPriority="20" w:qFormat="1"/>
-    <w:lsdException w:name="Document Map" w:semiHidden="1" w:unhideWhenUsed="1"/>
-    <w:lsdException w:name="Plain Text" w:semiHidden="1" w:unhideWhenUsed="1"/>
-    <w:lsdException w:name="E-mail Signature" w:semiHidden="1" w:unhideWhenUsed="1"/>
-    <w:lsdException w:name="HTML Top of Form" w:semiHidden="1" w:unhideWhenUsed="1"/>
-    <w:lsdException w:name="HTML Bottom of Form" w:semiHidden="1" w:unhideWhenUsed="1"/>
-    <w:lsdException w:name="Normal (Web)" w:semiHidden="1" w:unhideWhenUsed="1"/>
-    <w:lsdException w:name="HTML Acronym" w:semiHidden="1" w:unhideWhenUsed="1"/>
-    <w:lsdException w:name="HTML Address" w:semiHidden="1" w:unhideWhenUsed="1"/>
-    <w:lsdException w:name="HTML Cite" w:semiHidden="1" w:unhideWhenUsed="1"/>
-    <w:lsdException w:name="HTML Code" w:semiHidden="1" w:unhideWhenUsed="1"/>
-    <w:lsdException w:name="HTML Definition" w:semiHidden="1" w:unhideWhenUsed="1"/>
-    <w:lsdException w:name="HTML Keyboard" w:semiHidden="1" w:unhideWhenUsed="1"/>
-    <w:lsdException w:name="HTML Preformatted" w:semiHidden="1" w:unhideWhenUsed="1"/>
-    <w:lsdException w:name="HTML Sample" w:semiHidden="1" w:unhideWhenUsed="1"/>
-    <w:lsdException w:name="HTML Typewriter" w:semiHidden="1" w:unhideWhenUsed="1"/>
-    <w:lsdException w:name="HTML Variable" w:semiHidden="1" w:unhideWhenUsed="1"/>
-    <w:lsdException w:name="Normal Table" w:semiHidden="1" w:unhideWhenUsed="1"/>
-    <w:lsdException w:name="annotation subject" w:semiHidden="1" w:unhideWhenUsed="1"/>
-    <w:lsdException w:name="No List" w:semiHidden="1" w:unhideWhenUsed="1"/>
-    <w:lsdException w:name="Outline List 1" w:semiHidden="1" w:unhideWhenUsed="1"/>
-    <w:lsdException w:name="Outline List 2" w:semiHidden="1" w:unhideWhenUsed="1"/>
-    <w:lsdException w:name="Outline List 3" w:semiHidden="1" w:unhideWhenUsed="1"/>
-    <w:lsdException w:name="Table Simple 1" w:semiHidden="1" w:unhideWhenUsed="1"/>
-    <w:lsdException w:name="Table Simple 2" w:semiHidden="1" w:unhideWhenUsed="1"/>
-    <w:lsdException w:name="Table Simple 3" w:semiHidden="1" w:unhideWhenUsed="1"/>
-    <w:lsdException w:name="Table Classic 1" w:semiHidden="1" w:unhideWhenUsed="1"/>
-    <w:lsdException w:name="Table Classic 2" w:semiHidden="1" w:unhideWhenUsed="1"/>
-    <w:lsdException w:name="Table Classic 3" w:semiHidden="1" w:unhideWhenUsed="1"/>
-    <w:lsdException w:name="Table Classic 4" w:semiHidden="1" w:unhideWhenUsed="1"/>
-    <w:lsdException w:name="Table Colorful 1" w:semiHidden="1" w:unhideWhenUsed="1"/>
-    <w:lsdException w:name="Table Colorful 2" w:semiHidden="1" w:unhideWhenUsed="1"/>
-    <w:lsdException w:name="Table Colorful 3" w:semiHidden="1" w:unhideWhenUsed="1"/>
-    <w:lsdException w:name="Table Columns 1" w:semiHidden="1" w:unhideWhenUsed="1"/>
-    <w:lsdException w:name="Table Columns 2" w:semiHidden="1" w:unhideWhenUsed="1"/>
-    <w:lsdException w:name="Table Columns 3" w:semiHidden="1" w:unhideWhenUsed="1"/>
-    <w:lsdException w:name="Table Columns 4" w:semiHidden="1" w:unhideWhenUsed="1"/>
-    <w:lsdException w:name="Table Columns 5" w:semiHidden="1" w:unhideWhenUsed="1"/>
-    <w:lsdException w:name="Table Grid 1" w:semiHidden="1" w:unhideWhenUsed="1"/>
-    <w:lsdException w:name="Table Grid 2" w:semiHidden="1" w:unhideWhenUsed="1"/>
-    <w:lsdException w:name="Table Grid 3" w:semiHidden="1" w:unhideWhenUsed="1"/>
-    <w:lsdException w:name="Table Grid 4" w:semiHidden="1" w:unhideWhenUsed="1"/>
-    <w:lsdException w:name="Table Grid 5" w:semiHidden="1" w:unhideWhenUsed="1"/>
-    <w:lsdException w:name="Table Grid 6" w:semiHidden="1" w:unhideWhenUsed="1"/>
-    <w:lsdException w:name="Table Grid 7" w:semiHidden="1" w:unhideWhenUsed="1"/>
-    <w:lsdException w:name="Table Grid 8" w:semiHidden="1" w:unhideWhenUsed="1"/>
-    <w:lsdException w:name="Table List 1" w:semiHidden="1" w:unhideWhenUsed="1"/>
-    <w:lsdException w:name="Table List 2" w:semiHidden="1" w:unhideWhenUsed="1"/>
-    <w:lsdException w:name="Table List 3" w:semiHidden="1" w:unhideWhenUsed="1"/>
-    <w:lsdException w:name="Table List 4" w:semiHidden="1" w:unhideWhenUsed="1"/>
-    <w:lsdException w:name="Table List 5" w:semiHidden="1" w:unhideWhenUsed="1"/>
-    <w:lsdException w:name="Table List 6" w:semiHidden="1" w:unhideWhenUsed="1"/>
-    <w:lsdException w:name="Table List 7" w:semiHidden="1" w:unhideWhenUsed="1"/>
-    <w:lsdException w:name="Table List 8" w:semiHidden="1" w:unhideWhenUsed="1"/>
-    <w:lsdException w:name="Table 3D effects 1" w:semiHidden="1" w:unhideWhenUsed="1"/>
-    <w:lsdException w:name="Table 3D effects 2" w:semiHidden="1" w:unhideWhenUsed="1"/>
-    <w:lsdException w:name="Table 3D effects 3" w:semiHidden="1" w:unhideWhenUsed="1"/>
-    <w:lsdException w:name="Table Contemporary" w:semiHidden="1" w:unhideWhenUsed="1"/>
-    <w:lsdException w:name="Table Elegant" w:semiHidden="1" w:unhideWhenUsed="1"/>
-    <w:lsdException w:name="Table Professional" w:semiHidden="1" w:unhideWhenUsed="1"/>
-    <w:lsdException w:name="Table Subtle 1" w:semiHidden="1" w:unhideWhenUsed="1"/>
-    <w:lsdException w:name="Table Subtle 2" w:semiHidden="1" w:unhideWhenUsed="1"/>
-    <w:lsdException w:name="Table Web 1" w:semiHidden="1" w:unhideWhenUsed="1"/>
-    <w:lsdException w:name="Table Web 2" w:semiHidden="1" w:unhideWhenUsed="1"/>
-    <w:lsdException w:name="Table Web 3" w:semiHidden="1" w:unhideWhenUsed="1"/>
-    <w:lsdException w:name="Balloon Text" w:semiHidden="1" w:unhideWhenUsed="1"/>
-    <w:lsdException w:name="Table Grid" w:uiPriority="39"/>
-    <w:lsdException w:name="Table Theme" w:semiHidden="1" w:unhideWhenUsed="1"/>
-    <w:lsdException w:name="Placeholder Text" w:semiHidden="1"/>
-    <w:lsdException w:name="No Spacing" w:uiPriority="1" w:qFormat="1"/>
-    <w:lsdException w:name="Light Shading" w:uiPriority="60"/>
-    <w:lsdException w:name="Light List" w:uiPriority="61"/>
-    <w:lsdException w:name="Light Grid" w:uiPriority="62"/>
-    <w:lsdException w:name="Medium Shading 1" w:uiPriority="63"/>
-    <w:lsdException w:name="Medium Shading 2" w:uiPriority="64"/>
-    <w:lsdException w:name="Medium List 1" w:uiPriority="65"/>
-    <w:lsdException w:name="Medium List 2" w:uiPriority="66"/>
-    <w:lsdException w:name="Medium Grid 1" w:uiPriority="67"/>
-    <w:lsdException w:name="Medium Grid 2" w:uiPriority="68"/>
-    <w:lsdException w:name="Medium Grid 3" w:uiPriority="69"/>
-    <w:lsdException w:name="Dark List" w:uiPriority="70"/>
-    <w:lsdException w:name="Colorful Shading" w:uiPriority="71"/>
-    <w:lsdException w:name="Colorful List" w:uiPriority="72"/>
-    <w:lsdException w:name="Colorful Grid" w:uiPriority="73"/>
-    <w:lsdException w:name="Light Shading Accent 1" w:uiPriority="60"/>
-    <w:lsdException w:name="Light List Accent 1" w:uiPriority="61"/>
-    <w:lsdException w:name="Light Grid Accent 1" w:uiPriority="62"/>
-    <w:lsdException w:name="Medium Shading 1 Accent 1" w:uiPriority="63"/>
-    <w:lsdException w:name="Medium Shading 2 Accent 1" w:uiPriority="64"/>
-    <w:lsdException w:name="Medium List 1 Accent 1" w:uiPriority="65"/>
-    <w:lsdException w:name="Revision" w:semiHidden="1"/>
-    <w:lsdException w:name="List Paragraph" w:uiPriority="34" w:qFormat="1"/>
-    <w:lsdException w:name="Quote" w:uiPriority="29" w:qFormat="1"/>
-    <w:lsdException w:name="Intense Quote" w:uiPriority="30" w:qFormat="1"/>
-    <w:lsdException w:name="Medium List 2 Accent 1" w:uiPriority="66"/>
-    <w:lsdException w:name="Medium Grid 1 Accent 1" w:uiPriority="67"/>
-    <w:lsdException w:name="Medium Grid 2 Accent 1" w:uiPriority="68"/>
-    <w:lsdException w:name="Medium Grid 3 Accent 1" w:uiPriority="69"/>
-    <w:lsdException w:name="Dark List Accent 1" w:uiPriority="70"/>
-    <w:lsdException w:name="Colorful Shading Accent 1" w:uiPriority="71"/>
-    <w:lsdException w:name="Colorful List Accent 1" w:uiPriority="72"/>
-    <w:lsdException w:name="Colorful Grid Accent 1" w:uiPriority="73"/>
-    <w:lsdException w:name="Light Shading Accent 2" w:uiPriority="60"/>
-    <w:lsdException w:name="Light List Accent 2" w:uiPriority="61"/>
-    <w:lsdException w:name="Light Grid Accent 2" w:uiPriority="62"/>
-    <w:lsdException w:name="Medium Shading 1 Accent 2" w:uiPriority="63"/>
-    <w:lsdException w:name="Medium Shading 2 Accent 2" w:uiPriority="64"/>
-    <w:lsdException w:name="Medium List 1 Accent 2" w:uiPriority="65"/>
-    <w:lsdException w:name="Medium List 2 Accent 2" w:uiPriority="66"/>
-    <w:lsdException w:name="Medium Grid 1 Accent 2" w:uiPriority="67"/>
-    <w:lsdException w:name="Medium Grid 2 Accent 2" w:uiPriority="68"/>
-    <w:lsdException w:name="Medium Grid 3 Accent 2" w:uiPriority="69"/>
-    <w:lsdException w:name="Dark List Accent 2" w:uiPriority="70"/>
-    <w:lsdException w:name="Colorful Shading Accent 2" w:uiPriority="71"/>
-    <w:lsdException w:name="Colorful List Accent 2" w:uiPriority="72"/>
-    <w:lsdException w:name="Colorful Grid Accent 2" w:uiPriority="73"/>
-    <w:lsdException w:name="Light Shading Accent 3" w:uiPriority="60"/>
-    <w:lsdException w:name="Light List Accent 3" w:uiPriority="61"/>
-    <w:lsdException w:name="Light Grid Accent 3" w:uiPriority="62"/>
-    <w:lsdException w:name="Medium Shading 1 Accent 3" w:uiPriority="63"/>
-    <w:lsdException w:name="Medium Shading 2 Accent 3" w:uiPriority="64"/>
-    <w:lsdException w:name="Medium List 1 Accent 3" w:uiPriority="65"/>
-    <w:lsdException w:name="Medium List 2 Accent 3" w:uiPriority="66"/>
-    <w:lsdException w:name="Medium Grid 1 Accent 3" w:uiPriority="67"/>
-    <w:lsdException w:name="Medium Grid 2 Accent 3" w:uiPriority="68"/>
-    <w:lsdException w:name="Medium Grid 3 Accent 3" w:uiPriority="69"/>
-    <w:lsdException w:name="Dark List Accent 3" w:uiPriority="70"/>
-    <w:lsdException w:name="Colorful Shading Accent 3" w:uiPriority="71"/>
-    <w:lsdException w:name="Colorful List Accent 3" w:uiPriority="72"/>
-    <w:lsdException w:name="Colorful Grid Accent 3" w:uiPriority="73"/>
-    <w:lsdException w:name="Light Shading Accent 4" w:uiPriority="60"/>
-    <w:lsdException w:name="Light List Accent 4" w:uiPriority="61"/>
-    <w:lsdException w:name="Light Grid Accent 4" w:uiPriority="62"/>
-    <w:lsdException w:name="Medium Shading 1 Accent 4" w:uiPriority="63"/>
-    <w:lsdException w:name="Medium Shading 2 Accent 4" w:uiPriority="64"/>
-    <w:lsdException w:name="Medium List 1 Accent 4" w:uiPriority="65"/>
-    <w:lsdException w:name="Medium List 2 Accent 4" w:uiPriority="66"/>
-    <w:lsdException w:name="Medium Grid 1 Accent 4" w:uiPriority="67"/>
-    <w:lsdException w:name="Medium Grid 2 Accent 4" w:uiPriority="68"/>
-    <w:lsdException w:name="Medium Grid 3 Accent 4" w:uiPriority="69"/>
-    <w:lsdException w:name="Dark List Accent 4" w:uiPriority="70"/>
-    <w:lsdException w:name="Colorful Shading Accent 4" w:uiPriority="71"/>
-    <w:lsdException w:name="Colorful List Accent 4" w:uiPriority="72"/>
-    <w:lsdException w:name="Colorful Grid Accent 4" w:uiPriority="73"/>
-    <w:lsdException w:name="Light Shading Accent 5" w:uiPriority="60"/>
-    <w:lsdException w:name="Light List Accent 5" w:uiPriority="61"/>
-    <w:lsdException w:name="Light Grid Accent 5" w:uiPriority="62"/>
-    <w:lsdException w:name="Medium Shading 1 Accent 5" w:uiPriority="63"/>
-    <w:lsdException w:name="Medium Shading 2 Accent 5" w:uiPriority="64"/>
-    <w:lsdException w:name="Medium List 1 Accent 5" w:uiPriority="65"/>
-    <w:lsdException w:name="Medium List 2 Accent 5" w:uiPriority="66"/>
-    <w:lsdException w:name="Medium Grid 1 Accent 5" w:uiPriority="67"/>
-    <w:lsdException w:name="Medium Grid 2 Accent 5" w:uiPriority="68"/>
-    <w:lsdException w:name="Medium Grid 3 Accent 5" w:uiPriority="69"/>
-    <w:lsdException w:name="Dark List Accent 5" w:uiPriority="70"/>
-    <w:lsdException w:name="Colorful Shading Accent 5" w:uiPriority="71"/>
-    <w:lsdException w:name="Colorful List Accent 5" w:uiPriority="72"/>
-    <w:lsdException w:name="Colorful Grid Accent 5" w:uiPriority="73"/>
-    <w:lsdException w:name="Light Shading Accent 6" w:uiPriority="60"/>
-    <w:lsdException w:name="Light List Accent 6" w:uiPriority="61"/>
-    <w:lsdException w:name="Light Grid Accent 6" w:uiPriority="62"/>
-    <w:lsdException w:name="Medium Shading 1 Accent 6" w:uiPriority="63"/>
-    <w:lsdException w:name="Medium Shading 2 Accent 6" w:uiPriority="64"/>
-    <w:lsdException w:name="Medium List 1 Accent 6" w:uiPriority="65"/>
-    <w:lsdException w:name="Medium List 2 Accent 6" w:uiPriority="66"/>
-    <w:lsdException w:name="Medium Grid 1 Accent 6" w:uiPriority="67"/>
-    <w:lsdException w:name="Medium Grid 2 Accent 6" w:uiPriority="68"/>
-    <w:lsdException w:name="Medium Grid 3 Accent 6" w:uiPriority="69"/>
-    <w:lsdException w:name="Dark List Accent 6" w:uiPriority="70"/>
-    <w:lsdException w:name="Colorful Shading Accent 6" w:uiPriority="71"/>
-    <w:lsdException w:name="Colorful List Accent 6" w:uiPriority="72"/>
-    <w:lsdException w:name="Colorful Grid Accent 6" w:uiPriority="73"/>
-    <w:lsdException w:name="Subtle Emphasis" w:uiPriority="19" w:qFormat="1"/>
-    <w:lsdException w:name="Intense Emphasis" w:uiPriority="21" w:qFormat="1"/>
-    <w:lsdException w:name="Subtle Reference" w:uiPriority="31" w:qFormat="1"/>
-    <w:lsdException w:name="Intense Reference" w:uiPriority="32" w:qFormat="1"/>
-    <w:lsdException w:name="Book Title" w:uiPriority="33" w:qFormat="1"/>
-    <w:lsdException w:name="Bibliography" w:semiHidden="1" w:uiPriority="37" w:unhideWhenUsed="1"/>
-    <w:lsdException w:name="TOC Heading" w:semiHidden="1" w:uiPriority="39" w:unhideWhenUsed="1" w:qFormat="1"/>
-    <w:lsdException w:name="Plain Table 1" w:uiPriority="41"/>
-    <w:lsdException w:name="Plain Table 2" w:uiPriority="42"/>
-    <w:lsdException w:name="Plain Table 3" w:uiPriority="43"/>
-    <w:lsdException w:name="Plain Table 4" w:uiPriority="44"/>
-    <w:lsdException w:name="Plain Table 5" w:uiPriority="45"/>
-    <w:lsdException w:name="Grid Table Light" w:uiPriority="40"/>
-    <w:lsdException w:name="Grid Table 1 Light" w:uiPriority="46"/>
-    <w:lsdException w:name="Grid Table 2" w:uiPriority="47"/>
-    <w:lsdException w:name="Grid Table 3" w:uiPriority="48"/>
-    <w:lsdException w:name="Grid Table 4" w:uiPriority="49"/>
-    <w:lsdException w:name="Grid Table 5 Dark" w:uiPriority="50"/>
-    <w:lsdException w:name="Grid Table 6 Colorful" w:uiPriority="51"/>
-    <w:lsdException w:name="Grid Table 7 Colorful" w:uiPriority="52"/>
-    <w:lsdException w:name="Grid Table 1 Light Accent 1" w:uiPriority="46"/>
-    <w:lsdException w:name="Grid Table 2 Accent 1" w:uiPriority="47"/>
-    <w:lsdException w:name="Grid Table 3 Accent 1" w:uiPriority="48"/>
-    <w:lsdException w:name="Grid Table 4 Accent 1" w:uiPriority="49"/>
-    <w:lsdException w:name="Grid Table 5 Dark Accent 1" w:uiPriority="50"/>
-    <w:lsdException w:name="Grid Table 6 Colorful Accent 1" w:uiPriority="51"/>
-    <w:lsdException w:name="Grid Table 7 Colorful Accent 1" w:uiPriority="52"/>
-    <w:lsdException w:name="Grid Table 1 Light Accent 2" w:uiPriority="46"/>
-    <w:lsdException w:name="Grid Table 2 Accent 2" w:uiPriority="47"/>
-    <w:lsdException w:name="Grid Table 3 Accent 2" w:uiPriority="48"/>
-    <w:lsdException w:name="Grid Table 4 Accent 2" w:uiPriority="49"/>
-    <w:lsdException w:name="Grid Table 5 Dark Accent 2" w:uiPriority="50"/>
-    <w:lsdException w:name="Grid Table 6 Colorful Accent 2" w:uiPriority="51"/>
-    <w:lsdException w:name="Grid Table 7 Colorful Accent 2" w:uiPriority="52"/>
-    <w:lsdException w:name="Grid Table 1 Light Accent 3" w:uiPriority="46"/>
-    <w:lsdException w:name="Grid Table 2 Accent 3" w:uiPriority="47"/>
-    <w:lsdException w:name="Grid Table 3 Accent 3" w:uiPriority="48"/>
-    <w:lsdException w:name="Grid Table 4 Accent 3" w:uiPriority="49"/>
-    <w:lsdException w:name="Grid Table 5 Dark Accent 3" w:uiPriority="50"/>
-    <w:lsdException w:name="Grid Table 6 Colorful Accent 3" w:uiPriority="51"/>
-    <w:lsdException w:name="Grid Table 7 Colorful Accent 3" w:uiPriority="52"/>
-    <w:lsdException w:name="Grid Table 1 Light Accent 4" w:uiPriority="46"/>
-    <w:lsdException w:name="Grid Table 2 Accent 4" w:uiPriority="47"/>
-    <w:lsdException w:name="Grid Table 3 Accent 4" w:uiPriority="48"/>
-    <w:lsdException w:name="Grid Table 4 Accent 4" w:uiPriority="49"/>
-    <w:lsdException w:name="Grid Table 5 Dark Accent 4" w:uiPriority="50"/>
-    <w:lsdException w:name="Grid Table 6 Colorful Accent 4" w:uiPriority="51"/>
-    <w:lsdException w:name="Grid Table 7 Colorful Accent 4" w:uiPriority="52"/>
-    <w:lsdException w:name="Grid Table 1 Light Accent 5" w:uiPriority="46"/>
-    <w:lsdException w:name="Grid Table 2 Accent 5" w:uiPriority="47"/>
-    <w:lsdException w:name="Grid Table 3 Accent 5" w:uiPriority="48"/>
-    <w:lsdException w:name="Grid Table 4 Accent 5" w:uiPriority="49"/>
-    <w:lsdException w:name="Grid Table 5 Dark Accent 5" w:uiPriority="50"/>
-    <w:lsdException w:name="Grid Table 6 Colorful Accent 5" w:uiPriority="51"/>
-    <w:lsdException w:name="Grid Table 7 Colorful Accent 5" w:uiPriority="52"/>
-    <w:lsdException w:name="Grid Table 1 Light Accent 6" w:uiPriority="46"/>
-    <w:lsdException w:name="Grid Table 2 Accent 6" w:uiPriority="47"/>
-    <w:lsdException w:name="Grid Table 3 Accent 6" w:uiPriority="48"/>
-    <w:lsdException w:name="Grid Table 4 Accent 6" w:uiPriority="49"/>
-    <w:lsdException w:name="Grid Table 5 Dark Accent 6" w:uiPriority="50"/>
-    <w:lsdException w:name="Grid Table 6 Colorful Accent 6" w:uiPriority="51"/>
-    <w:lsdException w:name="Grid Table 7 Colorful Accent 6" w:uiPriority="52"/>
-    <w:lsdException w:name="List Table 1 Light" w:uiPriority="46"/>
-    <w:lsdException w:name="List Table 2" w:uiPriority="47"/>
-    <w:lsdException w:name="List Table 3" w:uiPriority="48"/>
-    <w:lsdException w:name="List Table 4" w:uiPriority="49"/>
-    <w:lsdException w:name="List Table 5 Dark" w:uiPriority="50"/>
-    <w:lsdException w:name="List Table 6 Colorful" w:uiPriority="51"/>
-    <w:lsdException w:name="List Table 7 Colorful" w:uiPriority="52"/>
-    <w:lsdException w:name="List Table 1 Light Accent 1" w:uiPriority="46"/>
-    <w:lsdException w:name="List Table 2 Accent 1" w:uiPriority="47"/>
-    <w:lsdException w:name="List Table 3 Accent 1" w:uiPriority="48"/>
-    <w:lsdException w:name="List Table 4 Accent 1" w:uiPriority="49"/>
-    <w:lsdException w:name="List Table 5 Dark Accent 1" w:uiPriority="50"/>
-    <w:lsdException w:name="List Table 6 Colorful Accent 1" w:uiPriority="51"/>
-    <w:lsdException w:name="List Table 7 Colorful Accent 1" w:uiPriority="52"/>
-    <w:lsdException w:name="List Table 1 Light Accent 2" w:uiPriority="46"/>
-    <w:lsdException w:name="List Table 2 Accent 2" w:uiPriority="47"/>
-    <w:lsdException w:name="List Table 3 Accent 2" w:uiPriority="48"/>
-    <w:lsdException w:name="List Table 4 Accent 2" w:uiPriority="49"/>
-    <w:lsdException w:name="List Table 5 Dark Accent 2" w:uiPriority="50"/>
-    <w:lsdException w:name="List Table 6 Colorful Accent 2" w:uiPriority="51"/>
-    <w:lsdException w:name="List Table 7 Colorful Accent 2" w:uiPriority="52"/>
-    <w:lsdException w:name="List Table 1 Light Accent 3" w:uiPriority="46"/>
-    <w:lsdException w:name="List Table 2 Accent 3" w:uiPriority="47"/>
-    <w:lsdException w:name="List Table 3 Accent 3" w:uiPriority="48"/>
-    <w:lsdException w:name="List Table 4 Accent 3" w:uiPriority="49"/>
-    <w:lsdException w:name="List Table 5 Dark Accent 3" w:uiPriority="50"/>
-    <w:lsdException w:name="List Table 6 Colorful Accent 3" w:uiPriority="51"/>
-    <w:lsdException w:name="List Table 7 Colorful Accent 3" w:uiPriority="52"/>
-    <w:lsdException w:name="List Table 1 Light Accent 4" w:uiPriority="46"/>
-    <w:lsdException w:name="List Table 2 Accent 4" w:uiPriority="47"/>
-    <w:lsdException w:name="List Table 3 Accent 4" w:uiPriority="48"/>
-    <w:lsdException w:name="List Table 4 Accent 4" w:uiPriority="49"/>
-    <w:lsdException w:name="List Table 5 Dark Accent 4" w:uiPriority="50"/>
-    <w:lsdException w:name="List Table 6 Colorful Accent 4" w:uiPriority="51"/>
-    <w:lsdException w:name="List Table 7 Colorful Accent 4" w:uiPriority="52"/>
-    <w:lsdException w:name="List Table 1 Light Accent 5" w:uiPriority="46"/>
-    <w:lsdException w:name="List Table 2 Accent 5" w:uiPriority="47"/>
-    <w:lsdException w:name="List Table 3 Accent 5" w:uiPriority="48"/>
-    <w:lsdException w:name="List Table 4 Accent 5" w:uiPriority="49"/>
-    <w:lsdException w:name="List Table 5 Dark Accent 5" w:uiPriority="50"/>
-    <w:lsdException w:name="List Table 6 Colorful Accent 5" w:uiPriority="51"/>
-    <w:lsdException w:name="List Table 7 Colorful Accent 5" w:uiPriority="52"/>
-    <w:lsdException w:name="List Table 1 Light Accent 6" w:uiPriority="46"/>
-    <w:lsdException w:name="List Table 2 Accent 6" w:uiPriority="47"/>
-    <w:lsdException w:name="List Table 3 Accent 6" w:uiPriority="48"/>
-    <w:lsdException w:name="List Table 4 Accent 6" w:uiPriority="49"/>
-    <w:lsdException w:name="List Table 5 Dark Accent 6" w:uiPriority="50"/>
-    <w:lsdException w:name="List Table 6 Colorful Accent 6" w:uiPriority="51"/>
-    <w:lsdException w:name="List Table 7 Colorful Accent 6" w:uiPriority="52"/>
+  <w:latentStyles w:defLockedState="0" w:defUIPriority="99" w:defSemiHidden="1" w:defUnhideWhenUsed="1" w:defQFormat="0" w:count="267">
+    <w:lsdException w:name="Normal" w:semiHidden="0" w:uiPriority="0" w:unhideWhenUsed="0" w:qFormat="1"/>
+    <w:lsdException w:name="heading 1" w:semiHidden="0" w:uiPriority="9" w:unhideWhenUsed="0" w:qFormat="1"/>
+    <w:lsdException w:name="heading 2" w:uiPriority="9" w:qFormat="1"/>
+    <w:lsdException w:name="heading 3" w:uiPriority="9" w:qFormat="1"/>
+    <w:lsdException w:name="heading 4" w:uiPriority="9" w:qFormat="1"/>
+    <w:lsdException w:name="heading 5" w:uiPriority="9" w:qFormat="1"/>
+    <w:lsdException w:name="heading 6" w:uiPriority="9" w:qFormat="1"/>
+    <w:lsdException w:name="heading 7" w:uiPriority="9" w:qFormat="1"/>
+    <w:lsdException w:name="heading 8" w:uiPriority="9" w:qFormat="1"/>
+    <w:lsdException w:name="heading 9" w:uiPriority="9" w:qFormat="1"/>
+    <w:lsdException w:name="toc 1" w:uiPriority="39"/>
+    <w:lsdException w:name="toc 2" w:uiPriority="39"/>
+    <w:lsdException w:name="toc 3" w:uiPriority="39"/>
+    <w:lsdException w:name="toc 4" w:uiPriority="39"/>
+    <w:lsdException w:name="toc 5" w:uiPriority="39"/>
+    <w:lsdException w:name="toc 6" w:uiPriority="39"/>
+    <w:lsdException w:name="toc 7" w:uiPriority="39"/>
+    <w:lsdException w:name="toc 8" w:uiPriority="39"/>
+    <w:lsdException w:name="toc 9" w:uiPriority="39"/>
+    <w:lsdException w:name="caption" w:uiPriority="35" w:qFormat="1"/>
+    <w:lsdException w:name="Title" w:semiHidden="0" w:uiPriority="10" w:unhideWhenUsed="0" w:qFormat="1"/>
+    <w:lsdException w:name="Default Paragraph Font" w:uiPriority="1"/>
+    <w:lsdException w:name="Subtitle" w:semiHidden="0" w:uiPriority="11" w:unhideWhenUsed="0" w:qFormat="1"/>
+    <w:lsdException w:name="Strong" w:semiHidden="0" w:uiPriority="22" w:unhideWhenUsed="0" w:qFormat="1"/>
+    <w:lsdException w:name="Emphasis" w:semiHidden="0" w:uiPriority="20" w:unhideWhenUsed="0" w:qFormat="1"/>
+    <w:lsdException w:name="Table Grid" w:semiHidden="0" w:uiPriority="39" w:unhideWhenUsed="0"/>
+    <w:lsdException w:name="Placeholder Text" w:unhideWhenUsed="0"/>
+    <w:lsdException w:name="No Spacing" w:semiHidden="0" w:uiPriority="1" w:unhideWhenUsed="0" w:qFormat="1"/>
+    <w:lsdException w:name="Light Shading" w:semiHidden="0" w:uiPriority="60" w:unhideWhenUsed="0"/>
+    <w:lsdException w:name="Light List" w:semiHidden="0" w:uiPriority="61" w:unhideWhenUsed="0"/>
+    <w:lsdException w:name="Light Grid" w:semiHidden="0" w:uiPriority="62" w:unhideWhenUsed="0"/>
+    <w:lsdException w:name="Medium Shading 1" w:semiHidden="0" w:uiPriority="63" w:unhideWhenUsed="0"/>
+    <w:lsdException w:name="Medium Shading 2" w:semiHidden="0" w:uiPriority="64" w:unhideWhenUsed="0"/>
+    <w:lsdException w:name="Medium List 1" w:semiHidden="0" w:uiPriority="65" w:unhideWhenUsed="0"/>
+    <w:lsdException w:name="Medium List 2" w:semiHidden="0" w:uiPriority="66" w:unhideWhenUsed="0"/>
+    <w:lsdException w:name="Medium Grid 1" w:semiHidden="0" w:uiPriority="67" w:unhideWhenUsed="0"/>
+    <w:lsdException w:name="Medium Grid 2" w:semiHidden="0" w:uiPriority="68" w:unhideWhenUsed="0"/>
+    <w:lsdException w:name="Medium Grid 3" w:semiHidden="0" w:uiPriority="69" w:unhideWhenUsed="0"/>
+    <w:lsdException w:name="Dark List" w:semiHidden="0" w:uiPriority="70" w:unhideWhenUsed="0"/>
+    <w:lsdException w:name="Colorful Shading" w:semiHidden="0" w:uiPriority="71" w:unhideWhenUsed="0"/>
+    <w:lsdException w:name="Colorful List" w:semiHidden="0" w:uiPriority="72" w:unhideWhenUsed="0"/>
+    <w:lsdException w:name="Colorful Grid" w:semiHidden="0" w:uiPriority="73" w:unhideWhenUsed="0"/>
+    <w:lsdException w:name="Light Shading Accent 1" w:semiHidden="0" w:uiPriority="60" w:unhideWhenUsed="0"/>
+    <w:lsdException w:name="Light List Accent 1" w:semiHidden="0" w:uiPriority="61" w:unhideWhenUsed="0"/>
+    <w:lsdException w:name="Light Grid Accent 1" w:semiHidden="0" w:uiPriority="62" w:unhideWhenUsed="0"/>
+    <w:lsdException w:name="Medium Shading 1 Accent 1" w:semiHidden="0" w:uiPriority="63" w:unhideWhenUsed="0"/>
+    <w:lsdException w:name="Medium Shading 2 Accent 1" w:semiHidden="0" w:uiPriority="64" w:unhideWhenUsed="0"/>
+    <w:lsdException w:name="Medium List 1 Accent 1" w:semiHidden="0" w:uiPriority="65" w:unhideWhenUsed="0"/>
+    <w:lsdException w:name="Revision" w:unhideWhenUsed="0"/>
+    <w:lsdException w:name="List Paragraph" w:semiHidden="0" w:uiPriority="34" w:unhideWhenUsed="0" w:qFormat="1"/>
+    <w:lsdException w:name="Quote" w:semiHidden="0" w:uiPriority="29" w:unhideWhenUsed="0" w:qFormat="1"/>
+    <w:lsdException w:name="Intense Quote" w:semiHidden="0" w:uiPriority="30" w:unhideWhenUsed="0" w:qFormat="1"/>
+    <w:lsdException w:name="Medium List 2 Accent 1" w:semiHidden="0" w:uiPriority="66" w:unhideWhenUsed="0"/>
+    <w:lsdException w:name="Medium Grid 1 Accent 1" w:semiHidden="0" w:uiPriority="67" w:unhideWhenUsed="0"/>
+    <w:lsdException w:name="Medium Grid 2 Accent 1" w:semiHidden="0" w:uiPriority="68" w:unhideWhenUsed="0"/>
+    <w:lsdException w:name="Medium Grid 3 Accent 1" w:semiHidden="0" w:uiPriority="69" w:unhideWhenUsed="0"/>
+    <w:lsdException w:name="Dark List Accent 1" w:semiHidden="0" w:uiPriority="70" w:unhideWhenUsed="0"/>
+    <w:lsdException w:name="Colorful Shading Accent 1" w:semiHidden="0" w:uiPriority="71" w:unhideWhenUsed="0"/>
+    <w:lsdException w:name="Colorful List Accent 1" w:semiHidden="0" w:uiPriority="72" w:unhideWhenUsed="0"/>
+    <w:lsdException w:name="Colorful Grid Accent 1" w:semiHidden="0" w:uiPriority="73" w:unhideWhenUsed="0"/>
+    <w:lsdException w:name="Light Shading Accent 2" w:semiHidden="0" w:uiPriority="60" w:unhideWhenUsed="0"/>
+    <w:lsdException w:name="Light List Accent 2" w:semiHidden="0" w:uiPriority="61" w:unhideWhenUsed="0"/>
+    <w:lsdException w:name="Light Grid Accent 2" w:semiHidden="0" w:uiPriority="62" w:unhideWhenUsed="0"/>
+    <w:lsdException w:name="Medium Shading 1 Accent 2" w:semiHidden="0" w:uiPriority="63" w:unhideWhenUsed="0"/>
+    <w:lsdException w:name="Medium Shading 2 Accent 2" w:semiHidden="0" w:uiPriority="64" w:unhideWhenUsed="0"/>
+    <w:lsdException w:name="Medium List 1 Accent 2" w:semiHidden="0" w:uiPriority="65" w:unhideWhenUsed="0"/>
+    <w:lsdException w:name="Medium List 2 Accent 2" w:semiHidden="0" w:uiPriority="66" w:unhideWhenUsed="0"/>
+    <w:lsdException w:name="Medium Grid 1 Accent 2" w:semiHidden="0" w:uiPriority="67" w:unhideWhenUsed="0"/>
+    <w:lsdException w:name="Medium Grid 2 Accent 2" w:semiHidden="0" w:uiPriority="68" w:unhideWhenUsed="0"/>
+    <w:lsdException w:name="Medium Grid 3 Accent 2" w:semiHidden="0" w:uiPriority="69" w:unhideWhenUsed="0"/>
+    <w:lsdException w:name="Dark List Accent 2" w:semiHidden="0" w:uiPriority="70" w:unhideWhenUsed="0"/>
+    <w:lsdException w:name="Colorful Shading Accent 2" w:semiHidden="0" w:uiPriority="71" w:unhideWhenUsed="0"/>
+    <w:lsdException w:name="Colorful List Accent 2" w:semiHidden="0" w:uiPriority="72" w:unhideWhenUsed="0"/>
+    <w:lsdException w:name="Colorful Grid Accent 2" w:semiHidden="0" w:uiPriority="73" w:unhideWhenUsed="0"/>
+    <w:lsdException w:name="Light Shading Accent 3" w:semiHidden="0" w:uiPriority="60" w:unhideWhenUsed="0"/>
+    <w:lsdException w:name="Light List Accent 3" w:semiHidden="0" w:uiPriority="61" w:unhideWhenUsed="0"/>
+    <w:lsdException w:name="Light Grid Accent 3" w:semiHidden="0" w:uiPriority="62" w:unhideWhenUsed="0"/>
+    <w:lsdException w:name="Medium Shading 1 Accent 3" w:semiHidden="0" w:uiPriority="63" w:unhideWhenUsed="0"/>
+    <w:lsdException w:name="Medium Shading 2 Accent 3" w:semiHidden="0" w:uiPriority="64" w:unhideWhenUsed="0"/>
+    <w:lsdException w:name="Medium List 1 Accent 3" w:semiHidden="0" w:uiPriority="65" w:unhideWhenUsed="0"/>
+    <w:lsdException w:name="Medium List 2 Accent 3" w:semiHidden="0" w:uiPriority="66" w:unhideWhenUsed="0"/>
+    <w:lsdException w:name="Medium Grid 1 Accent 3" w:semiHidden="0" w:uiPriority="67" w:unhideWhenUsed="0"/>
+    <w:lsdException w:name="Medium Grid 2 Accent 3" w:semiHidden="0" w:uiPriority="68" w:unhideWhenUsed="0"/>
+    <w:lsdException w:name="Medium Grid 3 Accent 3" w:semiHidden="0" w:uiPriority="69" w:unhideWhenUsed="0"/>
+    <w:lsdException w:name="Dark List Accent 3" w:semiHidden="0" w:uiPriority="70" w:unhideWhenUsed="0"/>
+    <w:lsdException w:name="Colorful Shading Accent 3" w:semiHidden="0" w:uiPriority="71" w:unhideWhenUsed="0"/>
+    <w:lsdException w:name="Colorful List Accent 3" w:semiHidden="0" w:uiPriority="72" w:unhideWhenUsed="0"/>
+    <w:lsdException w:name="Colorful Grid Accent 3" w:semiHidden="0" w:uiPriority="73" w:unhideWhenUsed="0"/>
+    <w:lsdException w:name="Light Shading Accent 4" w:semiHidden="0" w:uiPriority="60" w:unhideWhenUsed="0"/>
+    <w:lsdException w:name="Light List Accent 4" w:semiHidden="0" w:uiPriority="61" w:unhideWhenUsed="0"/>
+    <w:lsdException w:name="Light Grid Accent 4" w:semiHidden="0" w:uiPriority="62" w:unhideWhenUsed="0"/>
+    <w:lsdException w:name="Medium Shading 1 Accent 4" w:semiHidden="0" w:uiPriority="63" w:unhideWhenUsed="0"/>
+    <w:lsdException w:name="Medium Shading 2 Accent 4" w:semiHidden="0" w:uiPriority="64" w:unhideWhenUsed="0"/>
+    <w:lsdException w:name="Medium List 1 Accent 4" w:semiHidden="0" w:uiPriority="65" w:unhideWhenUsed="0"/>
+    <w:lsdException w:name="Medium List 2 Accent 4" w:semiHidden="0" w:uiPriority="66" w:unhideWhenUsed="0"/>
+    <w:lsdException w:name="Medium Grid 1 Accent 4" w:semiHidden="0" w:uiPriority="67" w:unhideWhenUsed="0"/>
+    <w:lsdException w:name="Medium Grid 2 Accent 4" w:semiHidden="0" w:uiPriority="68" w:unhideWhenUsed="0"/>
+    <w:lsdException w:name="Medium Grid 3 Accent 4" w:semiHidden="0" w:uiPriority="69" w:unhideWhenUsed="0"/>
+    <w:lsdException w:name="Dark List Accent 4" w:semiHidden="0" w:uiPriority="70" w:unhideWhenUsed="0"/>
+    <w:lsdException w:name="Colorful Shading Accent 4" w:semiHidden="0" w:uiPriority="71" w:unhideWhenUsed="0"/>
+    <w:lsdException w:name="Colorful List Accent 4" w:semiHidden="0" w:uiPriority="72" w:unhideWhenUsed="0"/>
+    <w:lsdException w:name="Colorful Grid Accent 4" w:semiHidden="0" w:uiPriority="73" w:unhideWhenUsed="0"/>
+    <w:lsdException w:name="Light Shading Accent 5" w:semiHidden="0" w:uiPriority="60" w:unhideWhenUsed="0"/>
+    <w:lsdException w:name="Light List Accent 5" w:semiHidden="0" w:uiPriority="61" w:unhideWhenUsed="0"/>
+    <w:lsdException w:name="Light Grid Accent 5" w:semiHidden="0" w:uiPriority="62" w:unhideWhenUsed="0"/>
+    <w:lsdException w:name="Medium Shading 1 Accent 5" w:semiHidden="0" w:uiPriority="63" w:unhideWhenUsed="0"/>
+    <w:lsdException w:name="Medium Shading 2 Accent 5" w:semiHidden="0" w:uiPriority="64" w:unhideWhenUsed="0"/>
+    <w:lsdException w:name="Medium List 1 Accent 5" w:semiHidden="0" w:uiPriority="65" w:unhideWhenUsed="0"/>
+    <w:lsdException w:name="Medium List 2 Accent 5" w:semiHidden="0" w:uiPriority="66" w:unhideWhenUsed="0"/>
+    <w:lsdException w:name="Medium Grid 1 Accent 5" w:semiHidden="0" w:uiPriority="67" w:unhideWhenUsed="0"/>
+    <w:lsdException w:name="Medium Grid 2 Accent 5" w:semiHidden="0" w:uiPriority="68" w:unhideWhenUsed="0"/>
+    <w:lsdException w:name="Medium Grid 3 Accent 5" w:semiHidden="0" w:uiPriority="69" w:unhideWhenUsed="0"/>
+    <w:lsdException w:name="Dark List Accent 5" w:semiHidden="0" w:uiPriority="70" w:unhideWhenUsed="0"/>
+    <w:lsdException w:name="Colorful Shading Accent 5" w:semiHidden="0" w:uiPriority="71" w:unhideWhenUsed="0"/>
+    <w:lsdException w:name="Colorful List Accent 5" w:semiHidden="0" w:uiPriority="72" w:unhideWhenUsed="0"/>
+    <w:lsdException w:name="Colorful Grid Accent 5" w:semiHidden="0" w:uiPriority="73" w:unhideWhenUsed="0"/>
+    <w:lsdException w:name="Light Shading Accent 6" w:semiHidden="0" w:uiPriority="60" w:unhideWhenUsed="0"/>
+    <w:lsdException w:name="Light List Accent 6" w:semiHidden="0" w:uiPriority="61" w:unhideWhenUsed="0"/>
+    <w:lsdException w:name="Light Grid Accent 6" w:semiHidden="0" w:uiPriority="62" w:unhideWhenUsed="0"/>
+    <w:lsdException w:name="Medium Shading 1 Accent 6" w:semiHidden="0" w:uiPriority="63" w:unhideWhenUsed="0"/>
+    <w:lsdException w:name="Medium Shading 2 Accent 6" w:semiHidden="0" w:uiPriority="64" w:unhideWhenUsed="0"/>
+    <w:lsdException w:name="Medium List 1 Accent 6" w:semiHidden="0" w:uiPriority="65" w:unhideWhenUsed="0"/>
+    <w:lsdException w:name="Medium List 2 Accent 6" w:semiHidden="0" w:uiPriority="66" w:unhideWhenUsed="0"/>
+    <w:lsdException w:name="Medium Grid 1 Accent 6" w:semiHidden="0" w:uiPriority="67" w:unhideWhenUsed="0"/>
+    <w:lsdException w:name="Medium Grid 2 Accent 6" w:semiHidden="0" w:uiPriority="68" w:unhideWhenUsed="0"/>
+    <w:lsdException w:name="Medium Grid 3 Accent 6" w:semiHidden="0" w:uiPriority="69" w:unhideWhenUsed="0"/>
+    <w:lsdException w:name="Dark List Accent 6" w:semiHidden="0" w:uiPriority="70" w:unhideWhenUsed="0"/>
+    <w:lsdException w:name="Colorful Shading Accent 6" w:semiHidden="0" w:uiPriority="71" w:unhideWhenUsed="0"/>
+    <w:lsdException w:name="Colorful List Accent 6" w:semiHidden="0" w:uiPriority="72" w:unhideWhenUsed="0"/>
+    <w:lsdException w:name="Colorful Grid Accent 6" w:semiHidden="0" w:uiPriority="73" w:unhideWhenUsed="0"/>
+    <w:lsdException w:name="Subtle Emphasis" w:semiHidden="0" w:uiPriority="19" w:unhideWhenUsed="0" w:qFormat="1"/>
+    <w:lsdException w:name="Intense Emphasis" w:semiHidden="0" w:uiPriority="21" w:unhideWhenUsed="0" w:qFormat="1"/>
+    <w:lsdException w:name="Subtle Reference" w:semiHidden="0" w:uiPriority="31" w:unhideWhenUsed="0" w:qFormat="1"/>
+    <w:lsdException w:name="Intense Reference" w:semiHidden="0" w:uiPriority="32" w:unhideWhenUsed="0" w:qFormat="1"/>
+    <w:lsdException w:name="Book Title" w:semiHidden="0" w:uiPriority="33" w:unhideWhenUsed="0" w:qFormat="1"/>
+    <w:lsdException w:name="Bibliography" w:uiPriority="37"/>
+    <w:lsdException w:name="TOC Heading" w:uiPriority="39" w:qFormat="1"/>
   </w:latentStyles>
   <w:style w:type="paragraph" w:default="1" w:styleId="Normal">
     <w:name w:val="Normal"/>
@@ -16894,6 +16450,7 @@
     <w:uiPriority w:val="99"/>
     <w:semiHidden/>
     <w:unhideWhenUsed/>
+    <w:qFormat/>
     <w:tblPr>
       <w:tblInd w:w="0" w:type="dxa"/>
       <w:tblCellMar>
@@ -17089,6 +16646,7 @@
       <w:spacing w:after="0" w:line="240" w:lineRule="auto"/>
     </w:pPr>
     <w:tblPr>
+      <w:tblInd w:w="0" w:type="dxa"/>
       <w:tblBorders>
         <w:top w:val="single" w:sz="4" w:space="0" w:color="auto"/>
         <w:left w:val="single" w:sz="4" w:space="0" w:color="auto"/>
@@ -17097,6 +16655,12 @@
         <w:insideH w:val="single" w:sz="4" w:space="0" w:color="auto"/>
         <w:insideV w:val="single" w:sz="4" w:space="0" w:color="auto"/>
       </w:tblBorders>
+      <w:tblCellMar>
+        <w:top w:w="0" w:type="dxa"/>
+        <w:left w:w="108" w:type="dxa"/>
+        <w:bottom w:w="0" w:type="dxa"/>
+        <w:right w:w="108" w:type="dxa"/>
+      </w:tblCellMar>
     </w:tblPr>
   </w:style>
   <w:style w:type="table" w:customStyle="1" w:styleId="GridTable5Dark-Accent11">
@@ -17110,6 +16674,7 @@
     <w:tblPr>
       <w:tblStyleRowBandSize w:val="1"/>
       <w:tblStyleColBandSize w:val="1"/>
+      <w:tblInd w:w="0" w:type="dxa"/>
       <w:tblBorders>
         <w:top w:val="single" w:sz="4" w:space="0" w:color="FFFFFF" w:themeColor="background1"/>
         <w:left w:val="single" w:sz="4" w:space="0" w:color="FFFFFF" w:themeColor="background1"/>
@@ -17118,6 +16683,12 @@
         <w:insideH w:val="single" w:sz="4" w:space="0" w:color="FFFFFF" w:themeColor="background1"/>
         <w:insideV w:val="single" w:sz="4" w:space="0" w:color="FFFFFF" w:themeColor="background1"/>
       </w:tblBorders>
+      <w:tblCellMar>
+        <w:top w:w="0" w:type="dxa"/>
+        <w:left w:w="108" w:type="dxa"/>
+        <w:bottom w:w="0" w:type="dxa"/>
+        <w:right w:w="108" w:type="dxa"/>
+      </w:tblCellMar>
     </w:tblPr>
     <w:tcPr>
       <w:shd w:val="clear" w:color="auto" w:fill="D8D8E5" w:themeFill="accent1" w:themeFillTint="33"/>
@@ -17519,7 +17090,7 @@
   <a:extraClrSchemeLst/>
   <a:extLst>
     <a:ext uri="{05A4C25C-085E-4340-85A3-A5531E510DB2}">
-      <thm15:themeFamily xmlns:thm15="http://schemas.microsoft.com/office/thememl/2012/main" name="Office Theme" id="{62F939B6-93AF-4DB8-9C6B-D6C7DFDC589F}" vid="{4A3C46E8-61CC-4603-A589-7422A47A8E4A}"/>
+      <thm15:themeFamily xmlns:thm15="http://schemas.microsoft.com/office/thememl/2012/main" xmlns="" name="Office Theme" id="{62F939B6-93AF-4DB8-9C6B-D6C7DFDC589F}" vid="{4A3C46E8-61CC-4603-A589-7422A47A8E4A}"/>
     </a:ext>
   </a:extLst>
 </a:theme>

</xml_diff>